<commit_message>
cp3: 39 / 58 (但是不太完美)
</commit_message>
<xml_diff>
--- a/1-作业/1-深度学习/论文阅读报告模板.docx
+++ b/1-作业/1-深度学习/论文阅读报告模板.docx
@@ -41,7 +41,7 @@
           <w:noProof/>
         </w:rPr>
         <w:drawing>
-          <wp:anchor distT="0" distB="0" distL="114300" distR="114300" simplePos="0" relativeHeight="251663872" behindDoc="0" locked="0" layoutInCell="1" allowOverlap="1">
+          <wp:anchor distT="0" distB="0" distL="114300" distR="114300" simplePos="0" relativeHeight="251660288" behindDoc="0" locked="0" layoutInCell="1" allowOverlap="1" wp14:anchorId="78AD64FF" wp14:editId="703F8CA6">
             <wp:simplePos x="0" y="0"/>
             <wp:positionH relativeFrom="column">
               <wp:posOffset>1540934</wp:posOffset>
@@ -203,7 +203,6 @@
         </w:rPr>
         <w:t xml:space="preserve"> </w:t>
       </w:r>
-      <w:proofErr w:type="gramStart"/>
       <w:r>
         <w:rPr>
           <w:rFonts w:ascii="仿宋_GB2312" w:eastAsia="仿宋_GB2312" w:hint="eastAsia"/>
@@ -213,7 +212,6 @@
         </w:rPr>
         <w:t>学年第</w:t>
       </w:r>
-      <w:proofErr w:type="gramEnd"/>
       <w:r>
         <w:rPr>
           <w:rFonts w:ascii="仿宋_GB2312" w:eastAsia="仿宋_GB2312" w:hint="eastAsia"/>
@@ -781,12 +779,21 @@
         </w:rPr>
         <w:t>本篇阅读报告介绍了</w:t>
       </w:r>
-      <w:r>
-        <w:rPr>
-          <w:rFonts w:ascii="宋体" w:eastAsia="宋体" w:hAnsi="宋体" w:cs="宋体"/>
-          <w:bCs/>
-        </w:rPr>
-        <w:t>Kaiming He</w:t>
+      <w:proofErr w:type="spellStart"/>
+      <w:r>
+        <w:rPr>
+          <w:rFonts w:ascii="宋体" w:eastAsia="宋体" w:hAnsi="宋体" w:cs="宋体"/>
+          <w:bCs/>
+        </w:rPr>
+        <w:t>Kaiming</w:t>
+      </w:r>
+      <w:proofErr w:type="spellEnd"/>
+      <w:r>
+        <w:rPr>
+          <w:rFonts w:ascii="宋体" w:eastAsia="宋体" w:hAnsi="宋体" w:cs="宋体"/>
+          <w:bCs/>
+        </w:rPr>
+        <w:t xml:space="preserve"> He</w:t>
       </w:r>
       <w:r>
         <w:rPr>
@@ -1039,7 +1046,7 @@
           <w:bCs/>
           <w:vertAlign w:val="superscript"/>
         </w:rPr>
-        <w:instrText>REF _Ref136373214 \r \h</w:instrText>
+        <w:instrText>REF _Ref136524817 \r \h</w:instrText>
       </w:r>
       <w:r>
         <w:rPr>
@@ -1047,7 +1054,7 @@
           <w:bCs/>
           <w:vertAlign w:val="superscript"/>
         </w:rPr>
-        <w:instrText xml:space="preserve">  \* MERGEFORMAT </w:instrText>
+        <w:instrText xml:space="preserve"> </w:instrText>
       </w:r>
       <w:r>
         <w:rPr>
@@ -1062,6 +1069,14 @@
           <w:bCs/>
           <w:vertAlign w:val="superscript"/>
         </w:rPr>
+        <w:instrText xml:space="preserve"> \* MERGEFORMAT </w:instrText>
+      </w:r>
+      <w:r>
+        <w:rPr>
+          <w:rFonts w:ascii="宋体" w:eastAsia="宋体" w:hAnsi="宋体" w:cs="宋体"/>
+          <w:bCs/>
+          <w:vertAlign w:val="superscript"/>
+        </w:rPr>
         <w:fldChar w:fldCharType="separate"/>
       </w:r>
       <w:r>
@@ -1087,12 +1102,21 @@
         </w:rPr>
         <w:t>由</w:t>
       </w:r>
-      <w:r>
-        <w:rPr>
-          <w:rFonts w:ascii="宋体" w:eastAsia="宋体" w:hAnsi="宋体" w:cs="宋体"/>
-          <w:bCs/>
-        </w:rPr>
-        <w:t>Kaiming He</w:t>
+      <w:proofErr w:type="spellStart"/>
+      <w:r>
+        <w:rPr>
+          <w:rFonts w:ascii="宋体" w:eastAsia="宋体" w:hAnsi="宋体" w:cs="宋体"/>
+          <w:bCs/>
+        </w:rPr>
+        <w:t>Kaiming</w:t>
+      </w:r>
+      <w:proofErr w:type="spellEnd"/>
+      <w:r>
+        <w:rPr>
+          <w:rFonts w:ascii="宋体" w:eastAsia="宋体" w:hAnsi="宋体" w:cs="宋体"/>
+          <w:bCs/>
+        </w:rPr>
+        <w:t xml:space="preserve"> He</w:t>
       </w:r>
       <w:r>
         <w:rPr>
@@ -1254,7 +1278,28 @@
           <w:rFonts w:ascii="宋体" w:eastAsia="宋体" w:hAnsi="宋体" w:cs="宋体" w:hint="eastAsia"/>
           <w:bCs/>
         </w:rPr>
-        <w:t>这篇文章的特点是对图像的多个patch进行遮挡，并构建了非对称的编码器-解码器架构来解决被遮挡的图像的重建操作。</w:t>
+        <w:t>这篇文章的特点是对图像的多个patch进行遮挡</w:t>
+      </w:r>
+      <w:r>
+        <w:rPr>
+          <w:rFonts w:ascii="宋体" w:eastAsia="宋体" w:hAnsi="宋体" w:cs="宋体" w:hint="eastAsia"/>
+          <w:bCs/>
+        </w:rPr>
+        <w:t>(</w:t>
+      </w:r>
+      <w:r>
+        <w:rPr>
+          <w:rFonts w:ascii="宋体" w:eastAsia="宋体" w:hAnsi="宋体" w:cs="宋体"/>
+          <w:bCs/>
+        </w:rPr>
+        <w:t>Mask)</w:t>
+      </w:r>
+      <w:r>
+        <w:rPr>
+          <w:rFonts w:ascii="宋体" w:eastAsia="宋体" w:hAnsi="宋体" w:cs="宋体" w:hint="eastAsia"/>
+          <w:bCs/>
+        </w:rPr>
+        <w:t>，并构建了非对称的编码器-解码器架构来解决被遮挡的图像的重建操作。</w:t>
       </w:r>
     </w:p>
     <w:p>
@@ -1334,12 +1379,21 @@
         </w:rPr>
         <w:t>残差神经网络</w:t>
       </w:r>
-      <w:r>
-        <w:rPr>
-          <w:rFonts w:ascii="宋体" w:eastAsia="宋体" w:hAnsi="宋体" w:cs="宋体" w:hint="eastAsia"/>
-          <w:bCs/>
-        </w:rPr>
-        <w:t>ResNet的发明人。</w:t>
+      <w:proofErr w:type="spellStart"/>
+      <w:r>
+        <w:rPr>
+          <w:rFonts w:ascii="宋体" w:eastAsia="宋体" w:hAnsi="宋体" w:cs="宋体" w:hint="eastAsia"/>
+          <w:bCs/>
+        </w:rPr>
+        <w:t>ResNet</w:t>
+      </w:r>
+      <w:proofErr w:type="spellEnd"/>
+      <w:r>
+        <w:rPr>
+          <w:rFonts w:ascii="宋体" w:eastAsia="宋体" w:hAnsi="宋体" w:cs="宋体" w:hint="eastAsia"/>
+          <w:bCs/>
+        </w:rPr>
+        <w:t>的发明人。</w:t>
       </w:r>
       <w:r>
         <w:rPr>
@@ -1550,7 +1604,7 @@
         <w:ind w:firstLineChars="151" w:firstLine="362"/>
         <w:outlineLvl w:val="0"/>
         <w:rPr>
-          <w:rFonts w:ascii="宋体" w:eastAsia="宋体" w:hAnsi="宋体" w:cs="宋体" w:hint="eastAsia"/>
+          <w:rFonts w:ascii="宋体" w:eastAsia="宋体" w:hAnsi="宋体" w:cs="宋体"/>
           <w:bCs/>
         </w:rPr>
       </w:pPr>
@@ -1582,12 +1636,21 @@
         </w:rPr>
         <w:t>吸引了一些学者研究Transformer架构在CV领域的应用。而</w:t>
       </w:r>
-      <w:r>
-        <w:rPr>
-          <w:rFonts w:ascii="宋体" w:eastAsia="宋体" w:hAnsi="宋体" w:cs="宋体"/>
-          <w:bCs/>
-        </w:rPr>
-        <w:t>Kaiming He</w:t>
+      <w:proofErr w:type="spellStart"/>
+      <w:r>
+        <w:rPr>
+          <w:rFonts w:ascii="宋体" w:eastAsia="宋体" w:hAnsi="宋体" w:cs="宋体"/>
+          <w:bCs/>
+        </w:rPr>
+        <w:t>Kaiming</w:t>
+      </w:r>
+      <w:proofErr w:type="spellEnd"/>
+      <w:r>
+        <w:rPr>
+          <w:rFonts w:ascii="宋体" w:eastAsia="宋体" w:hAnsi="宋体" w:cs="宋体"/>
+          <w:bCs/>
+        </w:rPr>
+        <w:t xml:space="preserve"> He</w:t>
       </w:r>
       <w:r>
         <w:rPr>
@@ -1700,7 +1763,7 @@
               <w:jc w:val="center"/>
               <w:outlineLvl w:val="0"/>
               <w:rPr>
-                <w:rFonts w:ascii="黑体" w:eastAsia="黑体" w:hAnsi="黑体" w:cs="宋体" w:hint="eastAsia"/>
+                <w:rFonts w:ascii="黑体" w:eastAsia="黑体" w:hAnsi="黑体" w:cs="宋体"/>
                 <w:b/>
                 <w:sz w:val="18"/>
                 <w:szCs w:val="18"/>
@@ -1713,7 +1776,7 @@
                 <w:noProof/>
               </w:rPr>
               <w:drawing>
-                <wp:anchor distT="0" distB="0" distL="114300" distR="114300" simplePos="0" relativeHeight="251659776" behindDoc="0" locked="0" layoutInCell="1" allowOverlap="1" wp14:anchorId="46EDC763" wp14:editId="2B070CB7">
+                <wp:anchor distT="0" distB="0" distL="114300" distR="114300" simplePos="0" relativeHeight="251670528" behindDoc="0" locked="0" layoutInCell="1" allowOverlap="1" wp14:anchorId="72A6EFBF" wp14:editId="6AE5C68F">
                   <wp:simplePos x="0" y="0"/>
                   <wp:positionH relativeFrom="column">
                     <wp:posOffset>906145</wp:posOffset>
@@ -1802,7 +1865,25 @@
                 <w:sz w:val="18"/>
                 <w:szCs w:val="18"/>
               </w:rPr>
-              <w:t>图像重建（最左边为被遮挡的原图，最右边是原图，中间是还原生成的图片）</w:t>
+              <w:t>图像重建（最左边为被遮挡的原图，最右边是原图，中间是还原生成的</w:t>
+            </w:r>
+            <w:r>
+              <w:rPr>
+                <w:rFonts w:ascii="黑体" w:eastAsia="黑体" w:hAnsi="黑体" w:cs="宋体" w:hint="eastAsia"/>
+                <w:b/>
+                <w:sz w:val="18"/>
+                <w:szCs w:val="18"/>
+              </w:rPr>
+              <w:t>图像</w:t>
+            </w:r>
+            <w:r>
+              <w:rPr>
+                <w:rFonts w:ascii="黑体" w:eastAsia="黑体" w:hAnsi="黑体" w:cs="宋体" w:hint="eastAsia"/>
+                <w:b/>
+                <w:sz w:val="18"/>
+                <w:szCs w:val="18"/>
+              </w:rPr>
+              <w:t>）</w:t>
             </w:r>
           </w:p>
         </w:tc>
@@ -1813,7 +1894,7 @@
         <w:spacing w:before="156"/>
         <w:outlineLvl w:val="0"/>
         <w:rPr>
-          <w:rFonts w:ascii="宋体" w:eastAsia="宋体" w:hAnsi="宋体" w:cs="宋体" w:hint="eastAsia"/>
+          <w:rFonts w:ascii="宋体" w:eastAsia="宋体" w:hAnsi="宋体" w:cs="宋体"/>
           <w:b/>
           <w:sz w:val="28"/>
           <w:szCs w:val="28"/>
@@ -1824,7 +1905,7 @@
           <w:noProof/>
         </w:rPr>
         <w:drawing>
-          <wp:anchor distT="0" distB="0" distL="114300" distR="114300" simplePos="0" relativeHeight="251654656" behindDoc="0" locked="0" layoutInCell="1" allowOverlap="1" wp14:anchorId="79B74495">
+          <wp:anchor distT="0" distB="0" distL="114300" distR="114300" simplePos="0" relativeHeight="251644928" behindDoc="0" locked="0" layoutInCell="1" allowOverlap="1" wp14:anchorId="3BFEF591" wp14:editId="7925D3A0">
             <wp:simplePos x="0" y="0"/>
             <wp:positionH relativeFrom="column">
               <wp:posOffset>642196</wp:posOffset>
@@ -2237,897 +2318,28 @@
         <w:ind w:firstLineChars="177" w:firstLine="425"/>
         <w:outlineLvl w:val="0"/>
         <w:rPr>
-          <w:rFonts w:ascii="宋体" w:eastAsia="宋体" w:hAnsi="宋体" w:cs="宋体"/>
-          <w:bCs/>
-        </w:rPr>
-      </w:pPr>
-      <w:r>
-        <w:rPr>
-          <w:rFonts w:ascii="宋体" w:eastAsia="宋体" w:hAnsi="宋体" w:cs="宋体" w:hint="eastAsia"/>
-          <w:bCs/>
-        </w:rPr>
-        <w:t>第二步</w:t>
-      </w:r>
-      <w:r>
-        <w:rPr>
-          <w:rFonts w:ascii="宋体" w:eastAsia="宋体" w:hAnsi="宋体" w:cs="宋体" w:hint="eastAsia"/>
-          <w:bCs/>
-        </w:rPr>
-        <w:t>，</w:t>
-      </w:r>
-      <w:r>
-        <w:rPr>
-          <w:rFonts w:ascii="宋体" w:eastAsia="宋体" w:hAnsi="宋体" w:cs="宋体" w:hint="eastAsia"/>
-          <w:bCs/>
-        </w:rPr>
-        <w:t>开始</w:t>
-      </w:r>
-      <w:r>
-        <w:rPr>
-          <w:rFonts w:ascii="宋体" w:eastAsia="宋体" w:hAnsi="宋体" w:cs="宋体" w:hint="eastAsia"/>
-          <w:bCs/>
-        </w:rPr>
-        <w:t>构建MAE的编码器。作者介绍编码器是一个ViT</w:t>
-      </w:r>
-      <w:r>
-        <w:rPr>
-          <w:rFonts w:ascii="宋体" w:eastAsia="宋体" w:hAnsi="宋体" w:cs="宋体"/>
-          <w:bCs/>
-          <w:vertAlign w:val="superscript"/>
-        </w:rPr>
-        <w:fldChar w:fldCharType="begin"/>
-      </w:r>
-      <w:r>
-        <w:rPr>
-          <w:rFonts w:ascii="宋体" w:eastAsia="宋体" w:hAnsi="宋体" w:cs="宋体"/>
-          <w:bCs/>
-          <w:vertAlign w:val="superscript"/>
-        </w:rPr>
-        <w:instrText xml:space="preserve"> </w:instrText>
-      </w:r>
-      <w:r>
-        <w:rPr>
-          <w:rFonts w:ascii="宋体" w:eastAsia="宋体" w:hAnsi="宋体" w:cs="宋体" w:hint="eastAsia"/>
-          <w:bCs/>
-          <w:vertAlign w:val="superscript"/>
-        </w:rPr>
-        <w:instrText>REF _Ref136373224 \r \h</w:instrText>
-      </w:r>
-      <w:r>
-        <w:rPr>
-          <w:rFonts w:ascii="宋体" w:eastAsia="宋体" w:hAnsi="宋体" w:cs="宋体"/>
-          <w:bCs/>
-          <w:vertAlign w:val="superscript"/>
-        </w:rPr>
-        <w:instrText xml:space="preserve"> </w:instrText>
-      </w:r>
-      <w:r>
-        <w:rPr>
-          <w:rFonts w:ascii="宋体" w:eastAsia="宋体" w:hAnsi="宋体" w:cs="宋体"/>
-          <w:bCs/>
-          <w:vertAlign w:val="superscript"/>
-        </w:rPr>
-        <w:instrText xml:space="preserve"> \* MERGEFORMAT </w:instrText>
-      </w:r>
-      <w:r>
-        <w:rPr>
-          <w:rFonts w:ascii="宋体" w:eastAsia="宋体" w:hAnsi="宋体" w:cs="宋体"/>
-          <w:bCs/>
-          <w:vertAlign w:val="superscript"/>
-        </w:rPr>
-      </w:r>
-      <w:r>
-        <w:rPr>
-          <w:rFonts w:ascii="宋体" w:eastAsia="宋体" w:hAnsi="宋体" w:cs="宋体"/>
-          <w:bCs/>
-          <w:vertAlign w:val="superscript"/>
-        </w:rPr>
-        <w:fldChar w:fldCharType="separate"/>
-      </w:r>
-      <w:r>
-        <w:rPr>
-          <w:rFonts w:ascii="宋体" w:eastAsia="宋体" w:hAnsi="宋体" w:cs="宋体"/>
-          <w:bCs/>
-          <w:vertAlign w:val="superscript"/>
-        </w:rPr>
-        <w:t>[2]</w:t>
-      </w:r>
-      <w:r>
-        <w:rPr>
-          <w:rFonts w:ascii="宋体" w:eastAsia="宋体" w:hAnsi="宋体" w:cs="宋体"/>
-          <w:bCs/>
-          <w:vertAlign w:val="superscript"/>
-        </w:rPr>
-        <w:fldChar w:fldCharType="end"/>
-      </w:r>
-      <w:r>
-        <w:rPr>
-          <w:rFonts w:ascii="宋体" w:eastAsia="宋体" w:hAnsi="宋体" w:cs="宋体" w:hint="eastAsia"/>
-          <w:bCs/>
-        </w:rPr>
-        <w:t>。这里先介绍一下ViT：</w:t>
-      </w:r>
-    </w:p>
-    <w:p>
-      <w:pPr>
-        <w:spacing w:before="156"/>
-        <w:ind w:firstLineChars="177" w:firstLine="426"/>
-        <w:outlineLvl w:val="0"/>
-        <w:rPr>
-          <w:rFonts w:ascii="宋体" w:eastAsia="宋体" w:hAnsi="宋体" w:cs="宋体"/>
-          <w:b/>
-          <w:color w:val="FF0000"/>
-        </w:rPr>
-      </w:pPr>
-      <w:r>
-        <w:rPr>
-          <w:rFonts w:ascii="宋体" w:eastAsia="宋体" w:hAnsi="宋体" w:cs="宋体" w:hint="eastAsia"/>
-          <w:b/>
-          <w:color w:val="FF0000"/>
-          <w:highlight w:val="yellow"/>
-        </w:rPr>
-        <w:t>（介绍ViT）</w:t>
-      </w:r>
-      <w:r>
-        <w:rPr>
-          <w:rFonts w:ascii="宋体" w:eastAsia="宋体" w:hAnsi="宋体" w:cs="宋体" w:hint="eastAsia"/>
-          <w:b/>
-          <w:color w:val="FF0000"/>
-          <w:highlight w:val="yellow"/>
-        </w:rPr>
-        <w:t>图三</w:t>
-      </w:r>
-    </w:p>
-    <w:p>
-      <w:pPr>
-        <w:spacing w:before="156"/>
-        <w:ind w:firstLineChars="177" w:firstLine="425"/>
-        <w:outlineLvl w:val="0"/>
-        <w:rPr>
-          <w:rFonts w:ascii="宋体" w:eastAsia="宋体" w:hAnsi="宋体" w:cs="宋体"/>
-          <w:bCs/>
-        </w:rPr>
-      </w:pPr>
-      <w:r>
-        <w:rPr>
-          <w:rFonts w:ascii="宋体" w:eastAsia="宋体" w:hAnsi="宋体" w:cs="宋体" w:hint="eastAsia"/>
-          <w:bCs/>
-        </w:rPr>
-        <w:t>介绍完ViT后，MAE的编码器的结构也就清楚了。</w:t>
-      </w:r>
-      <w:r>
-        <w:rPr>
-          <w:rFonts w:ascii="宋体" w:eastAsia="宋体" w:hAnsi="宋体" w:cs="宋体" w:hint="eastAsia"/>
-          <w:bCs/>
-        </w:rPr>
-        <w:t>最后</w:t>
-      </w:r>
-      <w:r>
-        <w:rPr>
-          <w:rFonts w:ascii="宋体" w:eastAsia="宋体" w:hAnsi="宋体" w:cs="宋体" w:hint="eastAsia"/>
-          <w:bCs/>
-        </w:rPr>
-        <w:t>需要注意的是</w:t>
-      </w:r>
-      <w:r>
-        <w:rPr>
-          <w:rFonts w:ascii="宋体" w:eastAsia="宋体" w:hAnsi="宋体" w:cs="宋体" w:hint="eastAsia"/>
-          <w:bCs/>
-        </w:rPr>
-        <w:t>，Decoder的输入不包括被</w:t>
-      </w:r>
-      <w:r>
-        <w:rPr>
-          <w:rFonts w:ascii="宋体" w:eastAsia="宋体" w:hAnsi="宋体" w:cs="宋体" w:hint="eastAsia"/>
-          <w:bCs/>
-        </w:rPr>
-        <w:t>遮挡</w:t>
-      </w:r>
-      <w:r>
-        <w:rPr>
-          <w:rFonts w:ascii="宋体" w:eastAsia="宋体" w:hAnsi="宋体" w:cs="宋体" w:hint="eastAsia"/>
-          <w:bCs/>
-        </w:rPr>
-        <w:t>的Patch。这一操作大大降低了模型复杂度，这意味着需要使用的内存大大减少，使得模型</w:t>
-      </w:r>
-      <w:r>
-        <w:rPr>
-          <w:rFonts w:ascii="宋体" w:eastAsia="宋体" w:hAnsi="宋体" w:cs="宋体" w:hint="eastAsia"/>
-          <w:bCs/>
-        </w:rPr>
-        <w:t>规模能够有效地减少</w:t>
-      </w:r>
-      <w:r>
-        <w:rPr>
-          <w:rFonts w:ascii="宋体" w:eastAsia="宋体" w:hAnsi="宋体" w:cs="宋体" w:hint="eastAsia"/>
-          <w:bCs/>
-        </w:rPr>
-        <w:t>。</w:t>
-      </w:r>
-    </w:p>
-    <w:p>
-      <w:pPr>
-        <w:spacing w:before="156"/>
-        <w:ind w:firstLineChars="177" w:firstLine="425"/>
-        <w:outlineLvl w:val="0"/>
-        <w:rPr>
-          <w:rFonts w:ascii="宋体" w:eastAsia="宋体" w:hAnsi="宋体" w:cs="宋体"/>
-          <w:bCs/>
-        </w:rPr>
-      </w:pPr>
-      <w:r>
-        <w:rPr>
-          <w:rFonts w:ascii="宋体" w:eastAsia="宋体" w:hAnsi="宋体" w:cs="宋体" w:hint="eastAsia"/>
-          <w:bCs/>
-        </w:rPr>
-        <w:t>第三步是构建MAE的解码器。解码器的输入是一系列的token，</w:t>
-      </w:r>
-      <w:r>
-        <w:rPr>
-          <w:rFonts w:ascii="宋体" w:eastAsia="宋体" w:hAnsi="宋体" w:cs="宋体" w:hint="eastAsia"/>
-          <w:bCs/>
-        </w:rPr>
-        <w:t>这一系列token</w:t>
-      </w:r>
-      <w:r>
-        <w:rPr>
-          <w:rFonts w:ascii="宋体" w:eastAsia="宋体" w:hAnsi="宋体" w:cs="宋体" w:hint="eastAsia"/>
-          <w:bCs/>
-        </w:rPr>
-        <w:t>包括patch送入编码器后产生的输出，以及一系列的</w:t>
-      </w:r>
-      <w:r>
-        <w:rPr>
-          <w:rFonts w:ascii="宋体" w:eastAsia="宋体" w:hAnsi="宋体" w:cs="宋体" w:hint="eastAsia"/>
-          <w:bCs/>
-        </w:rPr>
-        <w:t>被遮挡的patch</w:t>
-      </w:r>
-      <w:r>
-        <w:rPr>
-          <w:rFonts w:ascii="宋体" w:eastAsia="宋体" w:hAnsi="宋体" w:cs="宋体" w:hint="eastAsia"/>
-          <w:bCs/>
-        </w:rPr>
-        <w:t>对应的</w:t>
-      </w:r>
-      <w:r>
-        <w:rPr>
-          <w:rFonts w:ascii="宋体" w:eastAsia="宋体" w:hAnsi="宋体" w:cs="宋体" w:hint="eastAsia"/>
-          <w:bCs/>
-        </w:rPr>
-        <w:t>token。每个token是一个</w:t>
-      </w:r>
-      <w:r>
-        <w:rPr>
-          <w:rFonts w:ascii="宋体" w:eastAsia="宋体" w:hAnsi="宋体" w:cs="宋体" w:hint="eastAsia"/>
-          <w:bCs/>
-        </w:rPr>
-        <w:t>像素</w:t>
-      </w:r>
-      <w:r>
-        <w:rPr>
-          <w:rFonts w:ascii="宋体" w:eastAsia="宋体" w:hAnsi="宋体" w:cs="宋体" w:hint="eastAsia"/>
-          <w:bCs/>
-        </w:rPr>
-        <w:t>向量，用来表示</w:t>
-      </w:r>
-      <w:r>
-        <w:rPr>
-          <w:rFonts w:ascii="宋体" w:eastAsia="宋体" w:hAnsi="宋体" w:cs="宋体" w:hint="eastAsia"/>
-          <w:bCs/>
-        </w:rPr>
-        <w:t>需要被</w:t>
-      </w:r>
-      <w:r>
-        <w:rPr>
-          <w:rFonts w:ascii="宋体" w:eastAsia="宋体" w:hAnsi="宋体" w:cs="宋体" w:hint="eastAsia"/>
-          <w:bCs/>
-        </w:rPr>
-        <w:t>预测的patch</w:t>
-      </w:r>
-      <w:r>
-        <w:rPr>
-          <w:rFonts w:ascii="宋体" w:eastAsia="宋体" w:hAnsi="宋体" w:cs="宋体" w:hint="eastAsia"/>
-          <w:bCs/>
-        </w:rPr>
-        <w:t>（也就是在数据预处理过程中被</w:t>
-      </w:r>
-      <w:r>
-        <w:rPr>
-          <w:rFonts w:ascii="宋体" w:eastAsia="宋体" w:hAnsi="宋体" w:cs="宋体" w:hint="eastAsia"/>
-          <w:bCs/>
-        </w:rPr>
-        <w:t>遮挡</w:t>
-      </w:r>
-      <w:r>
-        <w:rPr>
-          <w:rFonts w:ascii="宋体" w:eastAsia="宋体" w:hAnsi="宋体" w:cs="宋体" w:hint="eastAsia"/>
-          <w:bCs/>
-        </w:rPr>
-        <w:t>的patch）</w:t>
-      </w:r>
-      <w:r>
-        <w:rPr>
-          <w:rFonts w:ascii="宋体" w:eastAsia="宋体" w:hAnsi="宋体" w:cs="宋体" w:hint="eastAsia"/>
-          <w:bCs/>
-        </w:rPr>
-        <w:t>。这些token还需要加上一系列的位置嵌入，来表示这个token在原来的图片中代表哪个位置的patch。</w:t>
-      </w:r>
-      <w:r>
-        <w:rPr>
-          <w:rFonts w:ascii="宋体" w:eastAsia="宋体" w:hAnsi="宋体" w:cs="宋体" w:hint="eastAsia"/>
-          <w:bCs/>
-        </w:rPr>
-        <w:t>而</w:t>
-      </w:r>
-      <w:r>
-        <w:rPr>
-          <w:rFonts w:ascii="宋体" w:eastAsia="宋体" w:hAnsi="宋体" w:cs="宋体" w:hint="eastAsia"/>
-          <w:bCs/>
-        </w:rPr>
-        <w:t>解码器又是另外一系列</w:t>
-      </w:r>
-      <w:r>
-        <w:rPr>
-          <w:rFonts w:ascii="宋体" w:eastAsia="宋体" w:hAnsi="宋体" w:cs="宋体" w:hint="eastAsia"/>
-          <w:bCs/>
-        </w:rPr>
-        <w:t>的</w:t>
-      </w:r>
-      <w:r>
-        <w:rPr>
-          <w:rFonts w:ascii="宋体" w:eastAsia="宋体" w:hAnsi="宋体" w:cs="宋体" w:hint="eastAsia"/>
-          <w:bCs/>
-        </w:rPr>
-        <w:t>Transformer，用来在</w:t>
-      </w:r>
-      <w:proofErr w:type="gramStart"/>
-      <w:r>
-        <w:rPr>
-          <w:rFonts w:ascii="宋体" w:eastAsia="宋体" w:hAnsi="宋体" w:cs="宋体" w:hint="eastAsia"/>
-          <w:bCs/>
-        </w:rPr>
-        <w:t>预训练</w:t>
-      </w:r>
-      <w:proofErr w:type="gramEnd"/>
-      <w:r>
-        <w:rPr>
-          <w:rFonts w:ascii="宋体" w:eastAsia="宋体" w:hAnsi="宋体" w:cs="宋体" w:hint="eastAsia"/>
-          <w:bCs/>
-        </w:rPr>
-        <w:t>期间执行图像重建任务。另外，解码器可以独立于编码器而灵活地进行设计，</w:t>
-      </w:r>
-      <w:r>
-        <w:rPr>
-          <w:rFonts w:ascii="宋体" w:eastAsia="宋体" w:hAnsi="宋体" w:cs="宋体" w:hint="eastAsia"/>
-          <w:bCs/>
-        </w:rPr>
-        <w:t>使得</w:t>
-      </w:r>
-      <w:r>
-        <w:rPr>
-          <w:rFonts w:ascii="宋体" w:eastAsia="宋体" w:hAnsi="宋体" w:cs="宋体" w:hint="eastAsia"/>
-          <w:bCs/>
-        </w:rPr>
-        <w:t>解码器可以使用比编码器规模更小的架构，</w:t>
-      </w:r>
-      <w:r>
-        <w:rPr>
-          <w:rFonts w:ascii="宋体" w:eastAsia="宋体" w:hAnsi="宋体" w:cs="宋体" w:hint="eastAsia"/>
-          <w:bCs/>
-        </w:rPr>
-        <w:t>也就是允许解码器</w:t>
-      </w:r>
-      <w:r>
-        <w:rPr>
-          <w:rFonts w:ascii="宋体" w:eastAsia="宋体" w:hAnsi="宋体" w:cs="宋体" w:hint="eastAsia"/>
-          <w:bCs/>
-        </w:rPr>
-        <w:t>采用</w:t>
-      </w:r>
-      <w:r>
-        <w:rPr>
-          <w:rFonts w:ascii="宋体" w:eastAsia="宋体" w:hAnsi="宋体" w:cs="宋体" w:hint="eastAsia"/>
-          <w:bCs/>
-        </w:rPr>
-        <w:t>非</w:t>
-      </w:r>
-      <w:r>
-        <w:rPr>
-          <w:rFonts w:ascii="宋体" w:eastAsia="宋体" w:hAnsi="宋体" w:cs="宋体" w:hint="eastAsia"/>
-          <w:bCs/>
-        </w:rPr>
-        <w:t>对称的设计，使得训练时间大幅度缩短。</w:t>
-      </w:r>
-    </w:p>
-    <w:p>
-      <w:pPr>
-        <w:spacing w:before="156"/>
-        <w:ind w:firstLineChars="177" w:firstLine="425"/>
-        <w:outlineLvl w:val="0"/>
-        <w:rPr>
-          <w:rFonts w:ascii="宋体" w:eastAsia="宋体" w:hAnsi="宋体" w:cs="宋体"/>
-          <w:bCs/>
-        </w:rPr>
-      </w:pPr>
-      <w:r>
-        <w:rPr>
-          <w:rFonts w:ascii="宋体" w:eastAsia="宋体" w:hAnsi="宋体" w:cs="宋体" w:hint="eastAsia"/>
-          <w:bCs/>
-        </w:rPr>
-        <w:t>最后就可以使用整个模型对整张图片进行重建了。解码器的输出的每一个元素相当于原有图片对应位置的patch的像素向量。输出通道数量与patch数量相等。损失函数为所有被</w:t>
-      </w:r>
-      <w:r>
-        <w:rPr>
-          <w:rFonts w:ascii="宋体" w:eastAsia="宋体" w:hAnsi="宋体" w:cs="宋体" w:hint="eastAsia"/>
-          <w:bCs/>
-        </w:rPr>
-        <w:t>遮挡</w:t>
-      </w:r>
-      <w:r>
-        <w:rPr>
-          <w:rFonts w:ascii="宋体" w:eastAsia="宋体" w:hAnsi="宋体" w:cs="宋体" w:hint="eastAsia"/>
-          <w:bCs/>
-        </w:rPr>
-        <w:t>的patch复原后与原有patch的像素的均方误差。这里不</w:t>
-      </w:r>
-      <w:r>
-        <w:rPr>
-          <w:rFonts w:ascii="宋体" w:eastAsia="宋体" w:hAnsi="宋体" w:cs="宋体" w:hint="eastAsia"/>
-          <w:bCs/>
-        </w:rPr>
-        <w:t>计算</w:t>
-      </w:r>
-      <w:r>
-        <w:rPr>
-          <w:rFonts w:ascii="宋体" w:eastAsia="宋体" w:hAnsi="宋体" w:cs="宋体" w:hint="eastAsia"/>
-          <w:bCs/>
-        </w:rPr>
-        <w:t>未被</w:t>
-      </w:r>
-      <w:r>
-        <w:rPr>
-          <w:rFonts w:ascii="宋体" w:eastAsia="宋体" w:hAnsi="宋体" w:cs="宋体" w:hint="eastAsia"/>
-          <w:bCs/>
-        </w:rPr>
-        <w:t>遮挡</w:t>
-      </w:r>
-      <w:r>
-        <w:rPr>
-          <w:rFonts w:ascii="宋体" w:eastAsia="宋体" w:hAnsi="宋体" w:cs="宋体" w:hint="eastAsia"/>
-          <w:bCs/>
-        </w:rPr>
-        <w:t>的patch的原因是</w:t>
-      </w:r>
-      <w:r>
-        <w:rPr>
-          <w:rFonts w:ascii="宋体" w:eastAsia="宋体" w:hAnsi="宋体" w:cs="宋体" w:hint="eastAsia"/>
-          <w:bCs/>
-        </w:rPr>
-        <w:t>，其</w:t>
-      </w:r>
-      <w:r>
-        <w:rPr>
-          <w:rFonts w:ascii="宋体" w:eastAsia="宋体" w:hAnsi="宋体" w:cs="宋体" w:hint="eastAsia"/>
-          <w:bCs/>
-        </w:rPr>
-        <w:t>输出和输入都是相同的，对未被</w:t>
-      </w:r>
-      <w:r>
-        <w:rPr>
-          <w:rFonts w:ascii="宋体" w:eastAsia="宋体" w:hAnsi="宋体" w:cs="宋体" w:hint="eastAsia"/>
-          <w:bCs/>
-        </w:rPr>
-        <w:t>遮挡</w:t>
-      </w:r>
-      <w:r>
-        <w:rPr>
-          <w:rFonts w:ascii="宋体" w:eastAsia="宋体" w:hAnsi="宋体" w:cs="宋体" w:hint="eastAsia"/>
-          <w:bCs/>
-        </w:rPr>
-        <w:t>的patch计算均方误差损失没有意义。此外，作者表明如果对像素进行归一化的预处理，就能提高图片的生成质量。</w:t>
-      </w:r>
-    </w:p>
-    <w:p>
-      <w:pPr>
-        <w:spacing w:before="156"/>
-        <w:ind w:firstLineChars="177" w:firstLine="425"/>
-        <w:outlineLvl w:val="0"/>
-        <w:rPr>
-          <w:rFonts w:ascii="宋体" w:eastAsia="宋体" w:hAnsi="宋体" w:cs="宋体"/>
-          <w:bCs/>
-        </w:rPr>
-      </w:pPr>
-      <w:r>
-        <w:rPr>
-          <w:rFonts w:ascii="宋体" w:eastAsia="宋体" w:hAnsi="宋体" w:cs="宋体" w:hint="eastAsia"/>
-          <w:bCs/>
-        </w:rPr>
-        <w:t>总体来说，这篇文章提出的算法比较简单</w:t>
-      </w:r>
-      <w:r>
-        <w:rPr>
-          <w:rFonts w:ascii="宋体" w:eastAsia="宋体" w:hAnsi="宋体" w:cs="宋体" w:hint="eastAsia"/>
-          <w:bCs/>
-        </w:rPr>
-        <w:t>。</w:t>
-      </w:r>
-      <w:r>
-        <w:rPr>
-          <w:rFonts w:ascii="宋体" w:eastAsia="宋体" w:hAnsi="宋体" w:cs="宋体" w:hint="eastAsia"/>
-          <w:bCs/>
-        </w:rPr>
-        <w:t>简单归纳一下，这篇文章所要解决的问题是对一张具有</w:t>
-      </w:r>
-      <w:r>
-        <w:rPr>
-          <w:rFonts w:ascii="宋体" w:eastAsia="宋体" w:hAnsi="宋体" w:cs="宋体" w:hint="eastAsia"/>
-          <w:bCs/>
-        </w:rPr>
-        <w:t>遮挡</w:t>
-      </w:r>
-      <w:r>
-        <w:rPr>
-          <w:rFonts w:ascii="宋体" w:eastAsia="宋体" w:hAnsi="宋体" w:cs="宋体" w:hint="eastAsia"/>
-          <w:bCs/>
-        </w:rPr>
-        <w:t>的图像进行恢复。其提出了非对称的编码器-解码器架构，使得解码器架构的设计有轻量化的可能；同时送入编码器的图像不包括被</w:t>
-      </w:r>
-      <w:r>
-        <w:rPr>
-          <w:rFonts w:ascii="宋体" w:eastAsia="宋体" w:hAnsi="宋体" w:cs="宋体" w:hint="eastAsia"/>
-          <w:bCs/>
-        </w:rPr>
-        <w:t>遮挡</w:t>
-      </w:r>
-      <w:r>
-        <w:rPr>
-          <w:rFonts w:ascii="宋体" w:eastAsia="宋体" w:hAnsi="宋体" w:cs="宋体" w:hint="eastAsia"/>
-          <w:bCs/>
-        </w:rPr>
-        <w:t>的patch。这两处关键设计使得该模型的训练速度得到一定程度的提升，模型大小能够得到缩小。实际上，MAE对图片分多个patch，设置mask的设计类似于NLP中BERT模型</w:t>
-      </w:r>
-      <w:r>
-        <w:rPr>
-          <w:rFonts w:ascii="宋体" w:eastAsia="宋体" w:hAnsi="宋体" w:cs="宋体"/>
-          <w:bCs/>
-          <w:vertAlign w:val="superscript"/>
-        </w:rPr>
-        <w:fldChar w:fldCharType="begin"/>
-      </w:r>
-      <w:r>
-        <w:rPr>
-          <w:rFonts w:ascii="宋体" w:eastAsia="宋体" w:hAnsi="宋体" w:cs="宋体"/>
-          <w:bCs/>
-          <w:vertAlign w:val="superscript"/>
-        </w:rPr>
-        <w:instrText xml:space="preserve"> </w:instrText>
-      </w:r>
-      <w:r>
-        <w:rPr>
-          <w:rFonts w:ascii="宋体" w:eastAsia="宋体" w:hAnsi="宋体" w:cs="宋体" w:hint="eastAsia"/>
-          <w:bCs/>
-          <w:vertAlign w:val="superscript"/>
-        </w:rPr>
-        <w:instrText>REF _Ref136373273 \r \h</w:instrText>
-      </w:r>
-      <w:r>
-        <w:rPr>
-          <w:rFonts w:ascii="宋体" w:eastAsia="宋体" w:hAnsi="宋体" w:cs="宋体"/>
-          <w:bCs/>
-          <w:vertAlign w:val="superscript"/>
-        </w:rPr>
-        <w:instrText xml:space="preserve"> </w:instrText>
-      </w:r>
-      <w:r>
-        <w:rPr>
-          <w:rFonts w:ascii="宋体" w:eastAsia="宋体" w:hAnsi="宋体" w:cs="宋体"/>
-          <w:bCs/>
-          <w:vertAlign w:val="superscript"/>
-        </w:rPr>
-        <w:instrText xml:space="preserve"> \* MERGEFORMAT </w:instrText>
-      </w:r>
-      <w:r>
-        <w:rPr>
-          <w:rFonts w:ascii="宋体" w:eastAsia="宋体" w:hAnsi="宋体" w:cs="宋体"/>
-          <w:bCs/>
-          <w:vertAlign w:val="superscript"/>
-        </w:rPr>
-      </w:r>
-      <w:r>
-        <w:rPr>
-          <w:rFonts w:ascii="宋体" w:eastAsia="宋体" w:hAnsi="宋体" w:cs="宋体"/>
-          <w:bCs/>
-          <w:vertAlign w:val="superscript"/>
-        </w:rPr>
-        <w:fldChar w:fldCharType="separate"/>
-      </w:r>
-      <w:r>
-        <w:rPr>
-          <w:rFonts w:ascii="宋体" w:eastAsia="宋体" w:hAnsi="宋体" w:cs="宋体"/>
-          <w:bCs/>
-          <w:vertAlign w:val="superscript"/>
-        </w:rPr>
-        <w:t>[3]</w:t>
-      </w:r>
-      <w:r>
-        <w:rPr>
-          <w:rFonts w:ascii="宋体" w:eastAsia="宋体" w:hAnsi="宋体" w:cs="宋体"/>
-          <w:bCs/>
-          <w:vertAlign w:val="superscript"/>
-        </w:rPr>
-        <w:fldChar w:fldCharType="end"/>
-      </w:r>
-      <w:r>
-        <w:rPr>
-          <w:rFonts w:ascii="宋体" w:eastAsia="宋体" w:hAnsi="宋体" w:cs="宋体" w:hint="eastAsia"/>
-          <w:bCs/>
-        </w:rPr>
-        <w:t>对输入token的mask操作，因此MAE</w:t>
-      </w:r>
-      <w:r>
-        <w:rPr>
-          <w:rFonts w:ascii="宋体" w:eastAsia="宋体" w:hAnsi="宋体" w:cs="宋体" w:hint="eastAsia"/>
-          <w:bCs/>
-        </w:rPr>
-        <w:t>所完成的任务是一个</w:t>
-      </w:r>
-      <w:proofErr w:type="gramStart"/>
-      <w:r>
-        <w:rPr>
-          <w:rFonts w:ascii="宋体" w:eastAsia="宋体" w:hAnsi="宋体" w:cs="宋体" w:hint="eastAsia"/>
-          <w:bCs/>
-        </w:rPr>
-        <w:t>自监督</w:t>
-      </w:r>
-      <w:proofErr w:type="gramEnd"/>
-      <w:r>
-        <w:rPr>
-          <w:rFonts w:ascii="宋体" w:eastAsia="宋体" w:hAnsi="宋体" w:cs="宋体" w:hint="eastAsia"/>
-          <w:bCs/>
-        </w:rPr>
-        <w:t>任务</w:t>
-      </w:r>
-      <w:r>
-        <w:rPr>
-          <w:rFonts w:ascii="宋体" w:eastAsia="宋体" w:hAnsi="宋体" w:cs="宋体" w:hint="eastAsia"/>
-          <w:bCs/>
-        </w:rPr>
-        <w:t>。回想一下之前在编码器部分中所提到的ViT模型，其可以认为是视觉任务上的Transformer（</w:t>
-      </w:r>
-      <w:r>
-        <w:rPr>
-          <w:rFonts w:ascii="宋体" w:eastAsia="宋体" w:hAnsi="宋体" w:cs="宋体" w:hint="eastAsia"/>
-          <w:bCs/>
-        </w:rPr>
-        <w:t>Vis</w:t>
-      </w:r>
-      <w:r>
-        <w:rPr>
-          <w:rFonts w:ascii="宋体" w:eastAsia="宋体" w:hAnsi="宋体" w:cs="宋体"/>
-          <w:bCs/>
-        </w:rPr>
-        <w:t>ion t</w:t>
-      </w:r>
-      <w:r>
-        <w:rPr>
-          <w:rFonts w:ascii="宋体" w:eastAsia="宋体" w:hAnsi="宋体" w:cs="宋体" w:hint="eastAsia"/>
-          <w:bCs/>
-        </w:rPr>
-        <w:t>ransformer），而BERT采用了Transformer的同时，也具有mask操作。可以说，MAE对多个patch的</w:t>
-      </w:r>
-      <w:r>
-        <w:rPr>
-          <w:rFonts w:ascii="宋体" w:eastAsia="宋体" w:hAnsi="宋体" w:cs="宋体" w:hint="eastAsia"/>
-          <w:bCs/>
-        </w:rPr>
-        <w:t>遮挡</w:t>
-      </w:r>
-      <w:r>
-        <w:rPr>
-          <w:rFonts w:ascii="宋体" w:eastAsia="宋体" w:hAnsi="宋体" w:cs="宋体" w:hint="eastAsia"/>
-          <w:bCs/>
-        </w:rPr>
-        <w:t>操作与BERT</w:t>
-      </w:r>
-      <w:r>
-        <w:rPr>
-          <w:rFonts w:ascii="宋体" w:eastAsia="宋体" w:hAnsi="宋体" w:cs="宋体" w:hint="eastAsia"/>
-          <w:bCs/>
-        </w:rPr>
-        <w:t>中对输入token的mask操作</w:t>
-      </w:r>
-      <w:r>
-        <w:rPr>
-          <w:rFonts w:ascii="宋体" w:eastAsia="宋体" w:hAnsi="宋体" w:cs="宋体" w:hint="eastAsia"/>
-          <w:bCs/>
-        </w:rPr>
-        <w:t>的思想很类似，可以认为作者从这里得到了灵感启发。</w:t>
-      </w:r>
-    </w:p>
-    <w:p>
-      <w:pPr>
-        <w:spacing w:before="156"/>
-        <w:outlineLvl w:val="0"/>
-        <w:rPr>
-          <w:rFonts w:ascii="宋体" w:eastAsia="宋体" w:hAnsi="宋体" w:cs="宋体"/>
-          <w:b/>
-          <w:sz w:val="28"/>
-          <w:szCs w:val="28"/>
-        </w:rPr>
-      </w:pPr>
-      <w:r>
-        <w:rPr>
-          <w:rFonts w:ascii="宋体" w:eastAsia="宋体" w:hAnsi="宋体" w:cs="宋体" w:hint="eastAsia"/>
-          <w:b/>
-          <w:sz w:val="28"/>
-          <w:szCs w:val="28"/>
-        </w:rPr>
-        <w:lastRenderedPageBreak/>
-        <w:t>2</w:t>
-      </w:r>
-      <w:r>
-        <w:rPr>
-          <w:rFonts w:ascii="宋体" w:eastAsia="宋体" w:hAnsi="宋体" w:cs="宋体"/>
-          <w:b/>
-          <w:sz w:val="28"/>
-          <w:szCs w:val="28"/>
-        </w:rPr>
-        <w:t xml:space="preserve">.3 </w:t>
-      </w:r>
-      <w:r>
-        <w:rPr>
-          <w:rFonts w:ascii="宋体" w:eastAsia="宋体" w:hAnsi="宋体" w:cs="宋体" w:hint="eastAsia"/>
-          <w:b/>
-          <w:sz w:val="28"/>
-          <w:szCs w:val="28"/>
-        </w:rPr>
-        <w:t>论文实验结果</w:t>
-      </w:r>
-    </w:p>
-    <w:p>
-      <w:pPr>
-        <w:spacing w:before="156"/>
-        <w:ind w:firstLineChars="176" w:firstLine="422"/>
-        <w:outlineLvl w:val="0"/>
-        <w:rPr>
-          <w:rFonts w:ascii="宋体" w:eastAsia="宋体" w:hAnsi="宋体" w:cs="宋体"/>
-          <w:bCs/>
-        </w:rPr>
-      </w:pPr>
-      <w:r>
-        <w:rPr>
-          <w:rFonts w:ascii="宋体" w:eastAsia="宋体" w:hAnsi="宋体" w:cs="宋体" w:hint="eastAsia"/>
-          <w:bCs/>
-        </w:rPr>
-        <w:t>本文作者</w:t>
-      </w:r>
-      <w:r>
-        <w:rPr>
-          <w:rFonts w:ascii="宋体" w:eastAsia="宋体" w:hAnsi="宋体" w:cs="宋体" w:hint="eastAsia"/>
-          <w:bCs/>
-        </w:rPr>
-        <w:t>在</w:t>
-      </w:r>
-      <w:r>
-        <w:rPr>
-          <w:rFonts w:ascii="宋体" w:eastAsia="宋体" w:hAnsi="宋体" w:cs="宋体"/>
-          <w:bCs/>
-        </w:rPr>
-        <w:t>ImageNet-1K</w:t>
-      </w:r>
-      <w:r>
-        <w:rPr>
-          <w:rFonts w:ascii="宋体" w:eastAsia="宋体" w:hAnsi="宋体" w:cs="宋体" w:hint="eastAsia"/>
-          <w:bCs/>
-        </w:rPr>
-        <w:t>数据集上</w:t>
-      </w:r>
-      <w:r>
-        <w:rPr>
-          <w:rFonts w:ascii="宋体" w:eastAsia="宋体" w:hAnsi="宋体" w:cs="宋体" w:hint="eastAsia"/>
-          <w:bCs/>
-        </w:rPr>
-        <w:t>进行了</w:t>
-      </w:r>
-      <w:r>
-        <w:rPr>
-          <w:rFonts w:ascii="宋体" w:eastAsia="宋体" w:hAnsi="宋体" w:cs="宋体" w:hint="eastAsia"/>
-          <w:bCs/>
-        </w:rPr>
-        <w:t>一系列</w:t>
-      </w:r>
-      <w:r>
-        <w:rPr>
-          <w:rFonts w:ascii="宋体" w:eastAsia="宋体" w:hAnsi="宋体" w:cs="宋体" w:hint="eastAsia"/>
-          <w:bCs/>
-        </w:rPr>
-        <w:t>实验，总结和分析如下</w:t>
-      </w:r>
-      <w:r>
-        <w:rPr>
-          <w:rFonts w:ascii="宋体" w:eastAsia="宋体" w:hAnsi="宋体" w:cs="宋体" w:hint="eastAsia"/>
-          <w:bCs/>
-        </w:rPr>
-        <w:t>。</w:t>
-      </w:r>
-    </w:p>
-    <w:p>
-      <w:pPr>
-        <w:spacing w:before="156"/>
-        <w:outlineLvl w:val="0"/>
-        <w:rPr>
-          <w:rFonts w:ascii="宋体" w:eastAsia="宋体" w:hAnsi="宋体" w:cs="宋体"/>
-          <w:b/>
-          <w:sz w:val="28"/>
-          <w:szCs w:val="28"/>
-        </w:rPr>
-      </w:pPr>
-      <w:r>
-        <w:rPr>
-          <w:rFonts w:ascii="宋体" w:eastAsia="宋体" w:hAnsi="宋体" w:cs="宋体" w:hint="eastAsia"/>
-          <w:b/>
-          <w:sz w:val="28"/>
-          <w:szCs w:val="28"/>
-        </w:rPr>
-        <w:t>2</w:t>
-      </w:r>
-      <w:r>
-        <w:rPr>
-          <w:rFonts w:ascii="宋体" w:eastAsia="宋体" w:hAnsi="宋体" w:cs="宋体"/>
-          <w:b/>
-          <w:sz w:val="28"/>
-          <w:szCs w:val="28"/>
-        </w:rPr>
-        <w:t xml:space="preserve">.3.1 </w:t>
-      </w:r>
-      <w:r>
-        <w:rPr>
-          <w:rFonts w:ascii="宋体" w:eastAsia="宋体" w:hAnsi="宋体" w:cs="宋体" w:hint="eastAsia"/>
-          <w:b/>
-          <w:sz w:val="28"/>
-          <w:szCs w:val="28"/>
-        </w:rPr>
-        <w:t>遮挡</w:t>
-      </w:r>
-      <w:r>
-        <w:rPr>
-          <w:rFonts w:ascii="宋体" w:eastAsia="宋体" w:hAnsi="宋体" w:cs="宋体" w:hint="eastAsia"/>
-          <w:b/>
-          <w:sz w:val="28"/>
-          <w:szCs w:val="28"/>
-        </w:rPr>
-        <w:t>图像比例对结果的影响</w:t>
-      </w:r>
-    </w:p>
-    <w:p>
-      <w:pPr>
-        <w:spacing w:before="156"/>
-        <w:ind w:firstLineChars="176" w:firstLine="424"/>
-        <w:outlineLvl w:val="0"/>
-        <w:rPr>
-          <w:rFonts w:ascii="宋体" w:eastAsia="宋体" w:hAnsi="宋体" w:cs="宋体" w:hint="eastAsia"/>
-          <w:bCs/>
-        </w:rPr>
-      </w:pPr>
-      <w:r>
-        <w:rPr>
-          <w:rFonts w:ascii="宋体" w:eastAsia="宋体" w:hAnsi="宋体" w:cs="宋体"/>
-          <w:b/>
+          <w:rFonts w:ascii="宋体" w:eastAsia="宋体" w:hAnsi="宋体" w:cs="宋体" w:hint="eastAsia"/>
+          <w:bCs/>
+        </w:rPr>
+      </w:pPr>
+      <w:r>
+        <w:rPr>
+          <w:rFonts w:ascii="宋体" w:eastAsia="宋体" w:hAnsi="宋体" w:cs="宋体"/>
+          <w:bCs/>
         </w:rPr>
         <w:drawing>
-          <wp:anchor distT="0" distB="0" distL="114300" distR="114300" simplePos="0" relativeHeight="251647488" behindDoc="0" locked="0" layoutInCell="1" allowOverlap="1" wp14:anchorId="1857883A">
+          <wp:anchor distT="0" distB="0" distL="114300" distR="114300" simplePos="0" relativeHeight="251661312" behindDoc="0" locked="0" layoutInCell="1" allowOverlap="1" wp14:anchorId="104FDCFD" wp14:editId="40F750DB">
             <wp:simplePos x="0" y="0"/>
             <wp:positionH relativeFrom="column">
-              <wp:posOffset>456565</wp:posOffset>
+              <wp:posOffset>-635</wp:posOffset>
             </wp:positionH>
             <wp:positionV relativeFrom="paragraph">
-              <wp:posOffset>1132840</wp:posOffset>
+              <wp:posOffset>651608</wp:posOffset>
             </wp:positionV>
-            <wp:extent cx="4572000" cy="2779750"/>
-            <wp:effectExtent l="0" t="0" r="0" b="1905"/>
+            <wp:extent cx="5274310" cy="2722880"/>
+            <wp:effectExtent l="0" t="0" r="2540" b="1270"/>
             <wp:wrapTopAndBottom/>
-            <wp:docPr id="1560602047" name="图片 1"/>
+            <wp:docPr id="2059604138" name="图片 1"/>
             <wp:cNvGraphicFramePr>
               <a:graphicFrameLocks xmlns:a="http://schemas.openxmlformats.org/drawingml/2006/main" noChangeAspect="1"/>
             </wp:cNvGraphicFramePr>
@@ -3135,7 +2347,7 @@
               <a:graphicData uri="http://schemas.openxmlformats.org/drawingml/2006/picture">
                 <pic:pic xmlns:pic="http://schemas.openxmlformats.org/drawingml/2006/picture">
                   <pic:nvPicPr>
-                    <pic:cNvPr id="1560602047" name=""/>
+                    <pic:cNvPr id="2059604138" name=""/>
                     <pic:cNvPicPr/>
                   </pic:nvPicPr>
                   <pic:blipFill>
@@ -3153,7 +2365,7 @@
                   <pic:spPr>
                     <a:xfrm>
                       <a:off x="0" y="0"/>
-                      <a:ext cx="4572000" cy="2779750"/>
+                      <a:ext cx="5274310" cy="2722880"/>
                     </a:xfrm>
                     <a:prstGeom prst="rect">
                       <a:avLst/>
@@ -3162,6 +2374,1171 @@
                 </pic:pic>
               </a:graphicData>
             </a:graphic>
+            <wp14:sizeRelH relativeFrom="page">
+              <wp14:pctWidth>0</wp14:pctWidth>
+            </wp14:sizeRelH>
+            <wp14:sizeRelV relativeFrom="page">
+              <wp14:pctHeight>0</wp14:pctHeight>
+            </wp14:sizeRelV>
+          </wp:anchor>
+        </w:drawing>
+      </w:r>
+      <w:r>
+        <w:rPr>
+          <w:rFonts w:ascii="宋体" w:eastAsia="宋体" w:hAnsi="宋体" w:cs="宋体" w:hint="eastAsia"/>
+          <w:bCs/>
+        </w:rPr>
+        <w:t>第二步</w:t>
+      </w:r>
+      <w:r>
+        <w:rPr>
+          <w:rFonts w:ascii="宋体" w:eastAsia="宋体" w:hAnsi="宋体" w:cs="宋体" w:hint="eastAsia"/>
+          <w:bCs/>
+        </w:rPr>
+        <w:t>，</w:t>
+      </w:r>
+      <w:r>
+        <w:rPr>
+          <w:rFonts w:ascii="宋体" w:eastAsia="宋体" w:hAnsi="宋体" w:cs="宋体" w:hint="eastAsia"/>
+          <w:bCs/>
+        </w:rPr>
+        <w:t>开始</w:t>
+      </w:r>
+      <w:r>
+        <w:rPr>
+          <w:rFonts w:ascii="宋体" w:eastAsia="宋体" w:hAnsi="宋体" w:cs="宋体" w:hint="eastAsia"/>
+          <w:bCs/>
+        </w:rPr>
+        <w:t>构建MAE的编码器。作者介绍编码器是一个ViT</w:t>
+      </w:r>
+      <w:r>
+        <w:rPr>
+          <w:rFonts w:ascii="宋体" w:eastAsia="宋体" w:hAnsi="宋体" w:cs="宋体"/>
+          <w:bCs/>
+          <w:vertAlign w:val="superscript"/>
+        </w:rPr>
+        <w:fldChar w:fldCharType="begin"/>
+      </w:r>
+      <w:r>
+        <w:rPr>
+          <w:rFonts w:ascii="宋体" w:eastAsia="宋体" w:hAnsi="宋体" w:cs="宋体"/>
+          <w:bCs/>
+          <w:vertAlign w:val="superscript"/>
+        </w:rPr>
+        <w:instrText xml:space="preserve"> </w:instrText>
+      </w:r>
+      <w:r>
+        <w:rPr>
+          <w:rFonts w:ascii="宋体" w:eastAsia="宋体" w:hAnsi="宋体" w:cs="宋体" w:hint="eastAsia"/>
+          <w:bCs/>
+          <w:vertAlign w:val="superscript"/>
+        </w:rPr>
+        <w:instrText>REF _Ref136373224 \r \h</w:instrText>
+      </w:r>
+      <w:r>
+        <w:rPr>
+          <w:rFonts w:ascii="宋体" w:eastAsia="宋体" w:hAnsi="宋体" w:cs="宋体"/>
+          <w:bCs/>
+          <w:vertAlign w:val="superscript"/>
+        </w:rPr>
+        <w:instrText xml:space="preserve"> </w:instrText>
+      </w:r>
+      <w:r>
+        <w:rPr>
+          <w:rFonts w:ascii="宋体" w:eastAsia="宋体" w:hAnsi="宋体" w:cs="宋体"/>
+          <w:bCs/>
+          <w:vertAlign w:val="superscript"/>
+        </w:rPr>
+        <w:instrText xml:space="preserve"> \* MERGEFORMAT </w:instrText>
+      </w:r>
+      <w:r>
+        <w:rPr>
+          <w:rFonts w:ascii="宋体" w:eastAsia="宋体" w:hAnsi="宋体" w:cs="宋体"/>
+          <w:bCs/>
+          <w:vertAlign w:val="superscript"/>
+        </w:rPr>
+      </w:r>
+      <w:r>
+        <w:rPr>
+          <w:rFonts w:ascii="宋体" w:eastAsia="宋体" w:hAnsi="宋体" w:cs="宋体"/>
+          <w:bCs/>
+          <w:vertAlign w:val="superscript"/>
+        </w:rPr>
+        <w:fldChar w:fldCharType="separate"/>
+      </w:r>
+      <w:r>
+        <w:rPr>
+          <w:rFonts w:ascii="宋体" w:eastAsia="宋体" w:hAnsi="宋体" w:cs="宋体"/>
+          <w:bCs/>
+          <w:vertAlign w:val="superscript"/>
+        </w:rPr>
+        <w:t>[1]</w:t>
+      </w:r>
+      <w:r>
+        <w:rPr>
+          <w:rFonts w:ascii="宋体" w:eastAsia="宋体" w:hAnsi="宋体" w:cs="宋体"/>
+          <w:bCs/>
+          <w:vertAlign w:val="superscript"/>
+        </w:rPr>
+        <w:fldChar w:fldCharType="end"/>
+      </w:r>
+      <w:r>
+        <w:rPr>
+          <w:rFonts w:ascii="宋体" w:eastAsia="宋体" w:hAnsi="宋体" w:cs="宋体" w:hint="eastAsia"/>
+          <w:bCs/>
+        </w:rPr>
+        <w:t>。这里先介绍一下ViT</w:t>
+      </w:r>
+      <w:r>
+        <w:rPr>
+          <w:rFonts w:ascii="宋体" w:eastAsia="宋体" w:hAnsi="宋体" w:cs="宋体" w:hint="eastAsia"/>
+          <w:bCs/>
+        </w:rPr>
+        <w:t>，如图3所示。</w:t>
+      </w:r>
+    </w:p>
+    <w:p>
+      <w:pPr>
+        <w:spacing w:before="156"/>
+        <w:ind w:firstLineChars="177" w:firstLine="320"/>
+        <w:jc w:val="center"/>
+        <w:outlineLvl w:val="0"/>
+        <w:rPr>
+          <w:rFonts w:ascii="黑体" w:eastAsia="黑体" w:hAnsi="黑体" w:cs="宋体"/>
+          <w:b/>
+          <w:sz w:val="18"/>
+          <w:szCs w:val="18"/>
+        </w:rPr>
+      </w:pPr>
+      <w:r>
+        <w:rPr>
+          <w:rFonts w:ascii="黑体" w:eastAsia="黑体" w:hAnsi="黑体" w:cs="宋体" w:hint="eastAsia"/>
+          <w:b/>
+          <w:sz w:val="18"/>
+          <w:szCs w:val="18"/>
+        </w:rPr>
+        <w:t>图3</w:t>
+      </w:r>
+      <w:r>
+        <w:rPr>
+          <w:rFonts w:ascii="黑体" w:eastAsia="黑体" w:hAnsi="黑体" w:cs="宋体"/>
+          <w:b/>
+          <w:sz w:val="18"/>
+          <w:szCs w:val="18"/>
+        </w:rPr>
+        <w:t xml:space="preserve"> </w:t>
+      </w:r>
+      <w:r>
+        <w:rPr>
+          <w:rFonts w:ascii="黑体" w:eastAsia="黑体" w:hAnsi="黑体" w:cs="宋体" w:hint="eastAsia"/>
+          <w:b/>
+          <w:sz w:val="18"/>
+          <w:szCs w:val="18"/>
+        </w:rPr>
+        <w:t>ViT的基本架构</w:t>
+      </w:r>
+    </w:p>
+    <w:p>
+      <w:pPr>
+        <w:spacing w:before="156"/>
+        <w:ind w:firstLineChars="177" w:firstLine="425"/>
+        <w:outlineLvl w:val="0"/>
+        <w:rPr>
+          <w:rFonts w:ascii="宋体" w:eastAsia="宋体" w:hAnsi="宋体" w:cs="宋体" w:hint="eastAsia"/>
+          <w:bCs/>
+        </w:rPr>
+      </w:pPr>
+      <w:r>
+        <w:rPr>
+          <w:rFonts w:ascii="宋体" w:eastAsia="宋体" w:hAnsi="宋体" w:cs="宋体" w:hint="eastAsia"/>
+          <w:bCs/>
+        </w:rPr>
+        <w:t>ViT的基本思想是利用NLP任务中的Transformer的做法，将</w:t>
+      </w:r>
+      <w:r>
+        <w:rPr>
+          <w:rFonts w:ascii="宋体" w:eastAsia="宋体" w:hAnsi="宋体" w:cs="宋体" w:hint="eastAsia"/>
+          <w:bCs/>
+        </w:rPr>
+        <w:t>图像</w:t>
+      </w:r>
+      <w:r>
+        <w:rPr>
+          <w:rFonts w:ascii="宋体" w:eastAsia="宋体" w:hAnsi="宋体" w:cs="宋体" w:hint="eastAsia"/>
+          <w:bCs/>
+        </w:rPr>
+        <w:t>分成多个Patch并排成一列，</w:t>
+      </w:r>
+      <w:r>
+        <w:rPr>
+          <w:rFonts w:ascii="宋体" w:eastAsia="宋体" w:hAnsi="宋体" w:cs="宋体" w:hint="eastAsia"/>
+          <w:bCs/>
+        </w:rPr>
+        <w:t>线性投射后得到一个特征，</w:t>
+      </w:r>
+      <w:r>
+        <w:rPr>
+          <w:rFonts w:ascii="宋体" w:eastAsia="宋体" w:hAnsi="宋体" w:cs="宋体" w:hint="eastAsia"/>
+          <w:bCs/>
+        </w:rPr>
+        <w:t>做位置嵌入</w:t>
+      </w:r>
+      <w:r>
+        <w:rPr>
+          <w:rFonts w:ascii="宋体" w:eastAsia="宋体" w:hAnsi="宋体" w:cs="宋体" w:hint="eastAsia"/>
+          <w:bCs/>
+        </w:rPr>
+        <w:t>后</w:t>
+      </w:r>
+      <w:r>
+        <w:rPr>
+          <w:rFonts w:ascii="宋体" w:eastAsia="宋体" w:hAnsi="宋体" w:cs="宋体" w:hint="eastAsia"/>
+          <w:bCs/>
+        </w:rPr>
+        <w:t>送入</w:t>
+      </w:r>
+      <w:r>
+        <w:rPr>
+          <w:rFonts w:ascii="宋体" w:eastAsia="宋体" w:hAnsi="宋体" w:cs="宋体"/>
+          <w:bCs/>
+        </w:rPr>
+        <w:t>Transformer</w:t>
+      </w:r>
+      <w:r>
+        <w:rPr>
+          <w:rFonts w:ascii="宋体" w:eastAsia="宋体" w:hAnsi="宋体" w:cs="宋体" w:hint="eastAsia"/>
+          <w:bCs/>
+        </w:rPr>
+        <w:t>编码器中</w:t>
+      </w:r>
+      <w:r>
+        <w:rPr>
+          <w:rFonts w:ascii="宋体" w:eastAsia="宋体" w:hAnsi="宋体" w:cs="宋体" w:hint="eastAsia"/>
+          <w:bCs/>
+        </w:rPr>
+        <w:t>。</w:t>
+      </w:r>
+      <w:r>
+        <w:rPr>
+          <w:rFonts w:ascii="宋体" w:eastAsia="宋体" w:hAnsi="宋体" w:cs="宋体" w:hint="eastAsia"/>
+          <w:bCs/>
+        </w:rPr>
+        <w:t>需要注意的是，为了完成分类任务，进入Transformer的输入还有可学习</w:t>
+      </w:r>
+      <w:r>
+        <w:rPr>
+          <w:rFonts w:ascii="宋体" w:eastAsia="宋体" w:hAnsi="宋体" w:cs="宋体" w:hint="eastAsia"/>
+          <w:bCs/>
+        </w:rPr>
+        <w:t>分类</w:t>
+      </w:r>
+      <w:r>
+        <w:rPr>
+          <w:rFonts w:ascii="宋体" w:eastAsia="宋体" w:hAnsi="宋体" w:cs="宋体" w:hint="eastAsia"/>
+          <w:bCs/>
+        </w:rPr>
+        <w:t>嵌入</w:t>
+      </w:r>
+      <w:r>
+        <w:rPr>
+          <w:rFonts w:ascii="宋体" w:eastAsia="宋体" w:hAnsi="宋体" w:cs="宋体" w:hint="eastAsia"/>
+          <w:bCs/>
+        </w:rPr>
+        <w:t>(</w:t>
+      </w:r>
+      <w:r>
+        <w:rPr>
+          <w:rFonts w:ascii="宋体" w:eastAsia="宋体" w:hAnsi="宋体" w:cs="宋体" w:hint="eastAsia"/>
+          <w:bCs/>
+        </w:rPr>
+        <w:t>l</w:t>
+      </w:r>
+      <w:r>
+        <w:rPr>
+          <w:rFonts w:ascii="宋体" w:eastAsia="宋体" w:hAnsi="宋体" w:cs="宋体"/>
+          <w:bCs/>
+        </w:rPr>
+        <w:t>earnable</w:t>
+      </w:r>
+      <w:r>
+        <w:rPr>
+          <w:rFonts w:ascii="宋体" w:eastAsia="宋体" w:hAnsi="宋体" w:cs="宋体"/>
+          <w:bCs/>
+        </w:rPr>
+        <w:t xml:space="preserve"> class</w:t>
+      </w:r>
+      <w:r>
+        <w:rPr>
+          <w:rFonts w:ascii="宋体" w:eastAsia="宋体" w:hAnsi="宋体" w:cs="宋体"/>
+          <w:bCs/>
+        </w:rPr>
+        <w:t xml:space="preserve"> embedding</w:t>
+      </w:r>
+      <w:r>
+        <w:rPr>
+          <w:rFonts w:ascii="宋体" w:eastAsia="宋体" w:hAnsi="宋体" w:cs="宋体"/>
+          <w:bCs/>
+        </w:rPr>
+        <w:t>)</w:t>
+      </w:r>
+      <w:r>
+        <w:rPr>
+          <w:rFonts w:ascii="宋体" w:eastAsia="宋体" w:hAnsi="宋体" w:cs="宋体" w:hint="eastAsia"/>
+          <w:bCs/>
+        </w:rPr>
+        <w:t>的输入。</w:t>
+      </w:r>
+      <w:r>
+        <w:rPr>
+          <w:rFonts w:ascii="宋体" w:eastAsia="宋体" w:hAnsi="宋体" w:cs="宋体" w:hint="eastAsia"/>
+          <w:bCs/>
+        </w:rPr>
+        <w:t>最后有一个全连接层，用以得到最终的分类。</w:t>
+      </w:r>
+    </w:p>
+    <w:p>
+      <w:pPr>
+        <w:spacing w:before="156"/>
+        <w:ind w:firstLineChars="177" w:firstLine="425"/>
+        <w:outlineLvl w:val="0"/>
+        <w:rPr>
+          <w:rFonts w:ascii="宋体" w:eastAsia="宋体" w:hAnsi="宋体" w:cs="宋体"/>
+          <w:bCs/>
+        </w:rPr>
+      </w:pPr>
+      <w:r>
+        <w:rPr>
+          <w:rFonts w:ascii="宋体" w:eastAsia="宋体" w:hAnsi="宋体" w:cs="宋体" w:hint="eastAsia"/>
+          <w:bCs/>
+        </w:rPr>
+        <w:t>介绍完ViT后，MAE的编码器的结构也就清楚了。</w:t>
+      </w:r>
+      <w:r>
+        <w:rPr>
+          <w:rFonts w:ascii="宋体" w:eastAsia="宋体" w:hAnsi="宋体" w:cs="宋体" w:hint="eastAsia"/>
+          <w:bCs/>
+        </w:rPr>
+        <w:t>最后</w:t>
+      </w:r>
+      <w:r>
+        <w:rPr>
+          <w:rFonts w:ascii="宋体" w:eastAsia="宋体" w:hAnsi="宋体" w:cs="宋体" w:hint="eastAsia"/>
+          <w:bCs/>
+        </w:rPr>
+        <w:t>需要注意的是</w:t>
+      </w:r>
+      <w:r>
+        <w:rPr>
+          <w:rFonts w:ascii="宋体" w:eastAsia="宋体" w:hAnsi="宋体" w:cs="宋体" w:hint="eastAsia"/>
+          <w:bCs/>
+        </w:rPr>
+        <w:t>，Decoder的输入不包括被</w:t>
+      </w:r>
+      <w:r>
+        <w:rPr>
+          <w:rFonts w:ascii="宋体" w:eastAsia="宋体" w:hAnsi="宋体" w:cs="宋体" w:hint="eastAsia"/>
+          <w:bCs/>
+        </w:rPr>
+        <w:t>遮挡</w:t>
+      </w:r>
+      <w:r>
+        <w:rPr>
+          <w:rFonts w:ascii="宋体" w:eastAsia="宋体" w:hAnsi="宋体" w:cs="宋体" w:hint="eastAsia"/>
+          <w:bCs/>
+        </w:rPr>
+        <w:t>的Patch。这一操作大大降低了模型复杂度，这意味着需要使用的内存大大减少，使得模型</w:t>
+      </w:r>
+      <w:r>
+        <w:rPr>
+          <w:rFonts w:ascii="宋体" w:eastAsia="宋体" w:hAnsi="宋体" w:cs="宋体" w:hint="eastAsia"/>
+          <w:bCs/>
+        </w:rPr>
+        <w:t>规模能够有效地减少</w:t>
+      </w:r>
+      <w:r>
+        <w:rPr>
+          <w:rFonts w:ascii="宋体" w:eastAsia="宋体" w:hAnsi="宋体" w:cs="宋体" w:hint="eastAsia"/>
+          <w:bCs/>
+        </w:rPr>
+        <w:t>。</w:t>
+      </w:r>
+    </w:p>
+    <w:p>
+      <w:pPr>
+        <w:spacing w:before="156"/>
+        <w:ind w:firstLineChars="177" w:firstLine="425"/>
+        <w:outlineLvl w:val="0"/>
+        <w:rPr>
+          <w:rFonts w:ascii="宋体" w:eastAsia="宋体" w:hAnsi="宋体" w:cs="宋体"/>
+          <w:bCs/>
+        </w:rPr>
+      </w:pPr>
+      <w:r>
+        <w:rPr>
+          <w:rFonts w:ascii="宋体" w:eastAsia="宋体" w:hAnsi="宋体" w:cs="宋体" w:hint="eastAsia"/>
+          <w:bCs/>
+        </w:rPr>
+        <w:t>第三步是构建MAE的解码器。解码器的输入是一系列的token，</w:t>
+      </w:r>
+      <w:r>
+        <w:rPr>
+          <w:rFonts w:ascii="宋体" w:eastAsia="宋体" w:hAnsi="宋体" w:cs="宋体" w:hint="eastAsia"/>
+          <w:bCs/>
+        </w:rPr>
+        <w:t>这一系列token</w:t>
+      </w:r>
+      <w:r>
+        <w:rPr>
+          <w:rFonts w:ascii="宋体" w:eastAsia="宋体" w:hAnsi="宋体" w:cs="宋体" w:hint="eastAsia"/>
+          <w:bCs/>
+        </w:rPr>
+        <w:t>包括patch送入编码器后产生的输出，以及一系列的</w:t>
+      </w:r>
+      <w:r>
+        <w:rPr>
+          <w:rFonts w:ascii="宋体" w:eastAsia="宋体" w:hAnsi="宋体" w:cs="宋体" w:hint="eastAsia"/>
+          <w:bCs/>
+        </w:rPr>
+        <w:t>被遮挡的patch</w:t>
+      </w:r>
+      <w:r>
+        <w:rPr>
+          <w:rFonts w:ascii="宋体" w:eastAsia="宋体" w:hAnsi="宋体" w:cs="宋体" w:hint="eastAsia"/>
+          <w:bCs/>
+        </w:rPr>
+        <w:t>对应的</w:t>
+      </w:r>
+      <w:r>
+        <w:rPr>
+          <w:rFonts w:ascii="宋体" w:eastAsia="宋体" w:hAnsi="宋体" w:cs="宋体" w:hint="eastAsia"/>
+          <w:bCs/>
+        </w:rPr>
+        <w:t>token。每个token是一个</w:t>
+      </w:r>
+      <w:r>
+        <w:rPr>
+          <w:rFonts w:ascii="宋体" w:eastAsia="宋体" w:hAnsi="宋体" w:cs="宋体" w:hint="eastAsia"/>
+          <w:bCs/>
+        </w:rPr>
+        <w:t>像素</w:t>
+      </w:r>
+      <w:r>
+        <w:rPr>
+          <w:rFonts w:ascii="宋体" w:eastAsia="宋体" w:hAnsi="宋体" w:cs="宋体" w:hint="eastAsia"/>
+          <w:bCs/>
+        </w:rPr>
+        <w:t>向量，用来表示</w:t>
+      </w:r>
+      <w:r>
+        <w:rPr>
+          <w:rFonts w:ascii="宋体" w:eastAsia="宋体" w:hAnsi="宋体" w:cs="宋体" w:hint="eastAsia"/>
+          <w:bCs/>
+        </w:rPr>
+        <w:t>需要被</w:t>
+      </w:r>
+      <w:r>
+        <w:rPr>
+          <w:rFonts w:ascii="宋体" w:eastAsia="宋体" w:hAnsi="宋体" w:cs="宋体" w:hint="eastAsia"/>
+          <w:bCs/>
+        </w:rPr>
+        <w:t>预测的patch</w:t>
+      </w:r>
+      <w:r>
+        <w:rPr>
+          <w:rFonts w:ascii="宋体" w:eastAsia="宋体" w:hAnsi="宋体" w:cs="宋体" w:hint="eastAsia"/>
+          <w:bCs/>
+        </w:rPr>
+        <w:t>（也就是在数据预处理过程中被</w:t>
+      </w:r>
+      <w:r>
+        <w:rPr>
+          <w:rFonts w:ascii="宋体" w:eastAsia="宋体" w:hAnsi="宋体" w:cs="宋体" w:hint="eastAsia"/>
+          <w:bCs/>
+        </w:rPr>
+        <w:t>遮挡</w:t>
+      </w:r>
+      <w:r>
+        <w:rPr>
+          <w:rFonts w:ascii="宋体" w:eastAsia="宋体" w:hAnsi="宋体" w:cs="宋体" w:hint="eastAsia"/>
+          <w:bCs/>
+        </w:rPr>
+        <w:t>的patch）</w:t>
+      </w:r>
+      <w:r>
+        <w:rPr>
+          <w:rFonts w:ascii="宋体" w:eastAsia="宋体" w:hAnsi="宋体" w:cs="宋体" w:hint="eastAsia"/>
+          <w:bCs/>
+        </w:rPr>
+        <w:t>。这些token还需要加上一系列的位置嵌入，来表示这个token在原来的</w:t>
+      </w:r>
+      <w:r>
+        <w:rPr>
+          <w:rFonts w:ascii="宋体" w:eastAsia="宋体" w:hAnsi="宋体" w:cs="宋体" w:hint="eastAsia"/>
+          <w:bCs/>
+        </w:rPr>
+        <w:t>图像</w:t>
+      </w:r>
+      <w:r>
+        <w:rPr>
+          <w:rFonts w:ascii="宋体" w:eastAsia="宋体" w:hAnsi="宋体" w:cs="宋体" w:hint="eastAsia"/>
+          <w:bCs/>
+        </w:rPr>
+        <w:t>中代表哪个位置的patch。</w:t>
+      </w:r>
+      <w:r>
+        <w:rPr>
+          <w:rFonts w:ascii="宋体" w:eastAsia="宋体" w:hAnsi="宋体" w:cs="宋体" w:hint="eastAsia"/>
+          <w:bCs/>
+        </w:rPr>
+        <w:t>而</w:t>
+      </w:r>
+      <w:r>
+        <w:rPr>
+          <w:rFonts w:ascii="宋体" w:eastAsia="宋体" w:hAnsi="宋体" w:cs="宋体" w:hint="eastAsia"/>
+          <w:bCs/>
+        </w:rPr>
+        <w:t>解码器又是另外一系列</w:t>
+      </w:r>
+      <w:r>
+        <w:rPr>
+          <w:rFonts w:ascii="宋体" w:eastAsia="宋体" w:hAnsi="宋体" w:cs="宋体" w:hint="eastAsia"/>
+          <w:bCs/>
+        </w:rPr>
+        <w:t>的</w:t>
+      </w:r>
+      <w:r>
+        <w:rPr>
+          <w:rFonts w:ascii="宋体" w:eastAsia="宋体" w:hAnsi="宋体" w:cs="宋体" w:hint="eastAsia"/>
+          <w:bCs/>
+        </w:rPr>
+        <w:t>Transformer，用来在预训练期间执行图像重建任务。另外，解码器可以独立于编码器而灵活地进行设计，</w:t>
+      </w:r>
+      <w:r>
+        <w:rPr>
+          <w:rFonts w:ascii="宋体" w:eastAsia="宋体" w:hAnsi="宋体" w:cs="宋体" w:hint="eastAsia"/>
+          <w:bCs/>
+        </w:rPr>
+        <w:t>使得</w:t>
+      </w:r>
+      <w:r>
+        <w:rPr>
+          <w:rFonts w:ascii="宋体" w:eastAsia="宋体" w:hAnsi="宋体" w:cs="宋体" w:hint="eastAsia"/>
+          <w:bCs/>
+        </w:rPr>
+        <w:t>解码器可以使用比编码器规模更小的架构，</w:t>
+      </w:r>
+      <w:r>
+        <w:rPr>
+          <w:rFonts w:ascii="宋体" w:eastAsia="宋体" w:hAnsi="宋体" w:cs="宋体" w:hint="eastAsia"/>
+          <w:bCs/>
+        </w:rPr>
+        <w:t>也就是允许解码器</w:t>
+      </w:r>
+      <w:r>
+        <w:rPr>
+          <w:rFonts w:ascii="宋体" w:eastAsia="宋体" w:hAnsi="宋体" w:cs="宋体" w:hint="eastAsia"/>
+          <w:bCs/>
+        </w:rPr>
+        <w:t>采用</w:t>
+      </w:r>
+      <w:r>
+        <w:rPr>
+          <w:rFonts w:ascii="宋体" w:eastAsia="宋体" w:hAnsi="宋体" w:cs="宋体" w:hint="eastAsia"/>
+          <w:bCs/>
+        </w:rPr>
+        <w:t>非</w:t>
+      </w:r>
+      <w:r>
+        <w:rPr>
+          <w:rFonts w:ascii="宋体" w:eastAsia="宋体" w:hAnsi="宋体" w:cs="宋体" w:hint="eastAsia"/>
+          <w:bCs/>
+        </w:rPr>
+        <w:t>对称的设计，使得训练时间大幅度缩短。</w:t>
+      </w:r>
+    </w:p>
+    <w:p>
+      <w:pPr>
+        <w:spacing w:before="156"/>
+        <w:ind w:firstLineChars="177" w:firstLine="425"/>
+        <w:outlineLvl w:val="0"/>
+        <w:rPr>
+          <w:rFonts w:ascii="宋体" w:eastAsia="宋体" w:hAnsi="宋体" w:cs="宋体"/>
+          <w:bCs/>
+        </w:rPr>
+      </w:pPr>
+      <w:r>
+        <w:rPr>
+          <w:rFonts w:ascii="宋体" w:eastAsia="宋体" w:hAnsi="宋体" w:cs="宋体" w:hint="eastAsia"/>
+          <w:bCs/>
+        </w:rPr>
+        <w:lastRenderedPageBreak/>
+        <w:t>最后就可以使用整个模型对整张</w:t>
+      </w:r>
+      <w:r>
+        <w:rPr>
+          <w:rFonts w:ascii="宋体" w:eastAsia="宋体" w:hAnsi="宋体" w:cs="宋体" w:hint="eastAsia"/>
+          <w:bCs/>
+        </w:rPr>
+        <w:t>图像</w:t>
+      </w:r>
+      <w:r>
+        <w:rPr>
+          <w:rFonts w:ascii="宋体" w:eastAsia="宋体" w:hAnsi="宋体" w:cs="宋体" w:hint="eastAsia"/>
+          <w:bCs/>
+        </w:rPr>
+        <w:t>进行重建了。解码器的输出的每一个元素相当于原有</w:t>
+      </w:r>
+      <w:r>
+        <w:rPr>
+          <w:rFonts w:ascii="宋体" w:eastAsia="宋体" w:hAnsi="宋体" w:cs="宋体" w:hint="eastAsia"/>
+          <w:bCs/>
+        </w:rPr>
+        <w:t>图像</w:t>
+      </w:r>
+      <w:r>
+        <w:rPr>
+          <w:rFonts w:ascii="宋体" w:eastAsia="宋体" w:hAnsi="宋体" w:cs="宋体" w:hint="eastAsia"/>
+          <w:bCs/>
+        </w:rPr>
+        <w:t>对应位置的patch的像素向量。输出通道数量与patch数量相等。损失函数为所有被</w:t>
+      </w:r>
+      <w:r>
+        <w:rPr>
+          <w:rFonts w:ascii="宋体" w:eastAsia="宋体" w:hAnsi="宋体" w:cs="宋体" w:hint="eastAsia"/>
+          <w:bCs/>
+        </w:rPr>
+        <w:t>遮挡</w:t>
+      </w:r>
+      <w:r>
+        <w:rPr>
+          <w:rFonts w:ascii="宋体" w:eastAsia="宋体" w:hAnsi="宋体" w:cs="宋体" w:hint="eastAsia"/>
+          <w:bCs/>
+        </w:rPr>
+        <w:t>的patch复原后与原有patch的像素的均方误差。这里不</w:t>
+      </w:r>
+      <w:r>
+        <w:rPr>
+          <w:rFonts w:ascii="宋体" w:eastAsia="宋体" w:hAnsi="宋体" w:cs="宋体" w:hint="eastAsia"/>
+          <w:bCs/>
+        </w:rPr>
+        <w:t>计算</w:t>
+      </w:r>
+      <w:r>
+        <w:rPr>
+          <w:rFonts w:ascii="宋体" w:eastAsia="宋体" w:hAnsi="宋体" w:cs="宋体" w:hint="eastAsia"/>
+          <w:bCs/>
+        </w:rPr>
+        <w:t>未被</w:t>
+      </w:r>
+      <w:r>
+        <w:rPr>
+          <w:rFonts w:ascii="宋体" w:eastAsia="宋体" w:hAnsi="宋体" w:cs="宋体" w:hint="eastAsia"/>
+          <w:bCs/>
+        </w:rPr>
+        <w:t>遮挡</w:t>
+      </w:r>
+      <w:r>
+        <w:rPr>
+          <w:rFonts w:ascii="宋体" w:eastAsia="宋体" w:hAnsi="宋体" w:cs="宋体" w:hint="eastAsia"/>
+          <w:bCs/>
+        </w:rPr>
+        <w:t>的patch的原因是</w:t>
+      </w:r>
+      <w:r>
+        <w:rPr>
+          <w:rFonts w:ascii="宋体" w:eastAsia="宋体" w:hAnsi="宋体" w:cs="宋体" w:hint="eastAsia"/>
+          <w:bCs/>
+        </w:rPr>
+        <w:t>，其</w:t>
+      </w:r>
+      <w:r>
+        <w:rPr>
+          <w:rFonts w:ascii="宋体" w:eastAsia="宋体" w:hAnsi="宋体" w:cs="宋体" w:hint="eastAsia"/>
+          <w:bCs/>
+        </w:rPr>
+        <w:t>输出和输入都是相同的，对未被</w:t>
+      </w:r>
+      <w:r>
+        <w:rPr>
+          <w:rFonts w:ascii="宋体" w:eastAsia="宋体" w:hAnsi="宋体" w:cs="宋体" w:hint="eastAsia"/>
+          <w:bCs/>
+        </w:rPr>
+        <w:t>遮挡</w:t>
+      </w:r>
+      <w:r>
+        <w:rPr>
+          <w:rFonts w:ascii="宋体" w:eastAsia="宋体" w:hAnsi="宋体" w:cs="宋体" w:hint="eastAsia"/>
+          <w:bCs/>
+        </w:rPr>
+        <w:t>的patch计算均方误差损失没有意义。此外，作者表明如果对像素进行归一化的预处理，就能提高</w:t>
+      </w:r>
+      <w:r>
+        <w:rPr>
+          <w:rFonts w:ascii="宋体" w:eastAsia="宋体" w:hAnsi="宋体" w:cs="宋体" w:hint="eastAsia"/>
+          <w:bCs/>
+        </w:rPr>
+        <w:t>图像</w:t>
+      </w:r>
+      <w:r>
+        <w:rPr>
+          <w:rFonts w:ascii="宋体" w:eastAsia="宋体" w:hAnsi="宋体" w:cs="宋体" w:hint="eastAsia"/>
+          <w:bCs/>
+        </w:rPr>
+        <w:t>的生成质量。</w:t>
+      </w:r>
+    </w:p>
+    <w:p>
+      <w:pPr>
+        <w:spacing w:before="156"/>
+        <w:ind w:firstLineChars="177" w:firstLine="425"/>
+        <w:outlineLvl w:val="0"/>
+        <w:rPr>
+          <w:rFonts w:ascii="宋体" w:eastAsia="宋体" w:hAnsi="宋体" w:cs="宋体"/>
+          <w:bCs/>
+        </w:rPr>
+      </w:pPr>
+      <w:r>
+        <w:rPr>
+          <w:rFonts w:ascii="宋体" w:eastAsia="宋体" w:hAnsi="宋体" w:cs="宋体" w:hint="eastAsia"/>
+          <w:bCs/>
+        </w:rPr>
+        <w:t>总体来说，这篇文章提出的算法比较简单</w:t>
+      </w:r>
+      <w:r>
+        <w:rPr>
+          <w:rFonts w:ascii="宋体" w:eastAsia="宋体" w:hAnsi="宋体" w:cs="宋体" w:hint="eastAsia"/>
+          <w:bCs/>
+        </w:rPr>
+        <w:t>。</w:t>
+      </w:r>
+      <w:r>
+        <w:rPr>
+          <w:rFonts w:ascii="宋体" w:eastAsia="宋体" w:hAnsi="宋体" w:cs="宋体" w:hint="eastAsia"/>
+          <w:bCs/>
+        </w:rPr>
+        <w:t>简单归纳一下，这篇文章所要解决的问题是对一张具有</w:t>
+      </w:r>
+      <w:r>
+        <w:rPr>
+          <w:rFonts w:ascii="宋体" w:eastAsia="宋体" w:hAnsi="宋体" w:cs="宋体" w:hint="eastAsia"/>
+          <w:bCs/>
+        </w:rPr>
+        <w:t>遮挡</w:t>
+      </w:r>
+      <w:r>
+        <w:rPr>
+          <w:rFonts w:ascii="宋体" w:eastAsia="宋体" w:hAnsi="宋体" w:cs="宋体" w:hint="eastAsia"/>
+          <w:bCs/>
+        </w:rPr>
+        <w:t>的图像进行恢复。其提出了非对称的编码器-解码器架构，使得解码器架构的设计有轻量化的可能；同时送入编码器的图像不包括被</w:t>
+      </w:r>
+      <w:r>
+        <w:rPr>
+          <w:rFonts w:ascii="宋体" w:eastAsia="宋体" w:hAnsi="宋体" w:cs="宋体" w:hint="eastAsia"/>
+          <w:bCs/>
+        </w:rPr>
+        <w:t>遮挡</w:t>
+      </w:r>
+      <w:r>
+        <w:rPr>
+          <w:rFonts w:ascii="宋体" w:eastAsia="宋体" w:hAnsi="宋体" w:cs="宋体" w:hint="eastAsia"/>
+          <w:bCs/>
+        </w:rPr>
+        <w:t>的patch。这两处关键设计使得该模型的训练速度得到一定程度的提升，模型大小能够得到缩小。实际上，MAE对</w:t>
+      </w:r>
+      <w:r>
+        <w:rPr>
+          <w:rFonts w:ascii="宋体" w:eastAsia="宋体" w:hAnsi="宋体" w:cs="宋体" w:hint="eastAsia"/>
+          <w:bCs/>
+        </w:rPr>
+        <w:t>图像</w:t>
+      </w:r>
+      <w:r>
+        <w:rPr>
+          <w:rFonts w:ascii="宋体" w:eastAsia="宋体" w:hAnsi="宋体" w:cs="宋体" w:hint="eastAsia"/>
+          <w:bCs/>
+        </w:rPr>
+        <w:t>分多个patch，设置mask的设计类似于NLP中BERT模型</w:t>
+      </w:r>
+      <w:r>
+        <w:rPr>
+          <w:rFonts w:ascii="宋体" w:eastAsia="宋体" w:hAnsi="宋体" w:cs="宋体"/>
+          <w:bCs/>
+          <w:vertAlign w:val="superscript"/>
+        </w:rPr>
+        <w:fldChar w:fldCharType="begin"/>
+      </w:r>
+      <w:r>
+        <w:rPr>
+          <w:rFonts w:ascii="宋体" w:eastAsia="宋体" w:hAnsi="宋体" w:cs="宋体"/>
+          <w:bCs/>
+          <w:vertAlign w:val="superscript"/>
+        </w:rPr>
+        <w:instrText xml:space="preserve"> </w:instrText>
+      </w:r>
+      <w:r>
+        <w:rPr>
+          <w:rFonts w:ascii="宋体" w:eastAsia="宋体" w:hAnsi="宋体" w:cs="宋体" w:hint="eastAsia"/>
+          <w:bCs/>
+          <w:vertAlign w:val="superscript"/>
+        </w:rPr>
+        <w:instrText>REF _Ref136373273 \r \h</w:instrText>
+      </w:r>
+      <w:r>
+        <w:rPr>
+          <w:rFonts w:ascii="宋体" w:eastAsia="宋体" w:hAnsi="宋体" w:cs="宋体"/>
+          <w:bCs/>
+          <w:vertAlign w:val="superscript"/>
+        </w:rPr>
+        <w:instrText xml:space="preserve"> </w:instrText>
+      </w:r>
+      <w:r>
+        <w:rPr>
+          <w:rFonts w:ascii="宋体" w:eastAsia="宋体" w:hAnsi="宋体" w:cs="宋体"/>
+          <w:bCs/>
+          <w:vertAlign w:val="superscript"/>
+        </w:rPr>
+        <w:instrText xml:space="preserve"> \* MERGEFORMAT </w:instrText>
+      </w:r>
+      <w:r>
+        <w:rPr>
+          <w:rFonts w:ascii="宋体" w:eastAsia="宋体" w:hAnsi="宋体" w:cs="宋体"/>
+          <w:bCs/>
+          <w:vertAlign w:val="superscript"/>
+        </w:rPr>
+      </w:r>
+      <w:r>
+        <w:rPr>
+          <w:rFonts w:ascii="宋体" w:eastAsia="宋体" w:hAnsi="宋体" w:cs="宋体"/>
+          <w:bCs/>
+          <w:vertAlign w:val="superscript"/>
+        </w:rPr>
+        <w:fldChar w:fldCharType="separate"/>
+      </w:r>
+      <w:r>
+        <w:rPr>
+          <w:rFonts w:ascii="宋体" w:eastAsia="宋体" w:hAnsi="宋体" w:cs="宋体"/>
+          <w:bCs/>
+          <w:vertAlign w:val="superscript"/>
+        </w:rPr>
+        <w:t>[3]</w:t>
+      </w:r>
+      <w:r>
+        <w:rPr>
+          <w:rFonts w:ascii="宋体" w:eastAsia="宋体" w:hAnsi="宋体" w:cs="宋体"/>
+          <w:bCs/>
+          <w:vertAlign w:val="superscript"/>
+        </w:rPr>
+        <w:fldChar w:fldCharType="end"/>
+      </w:r>
+      <w:r>
+        <w:rPr>
+          <w:rFonts w:ascii="宋体" w:eastAsia="宋体" w:hAnsi="宋体" w:cs="宋体" w:hint="eastAsia"/>
+          <w:bCs/>
+        </w:rPr>
+        <w:t>对输入token的mask操作，因此MAE</w:t>
+      </w:r>
+      <w:r>
+        <w:rPr>
+          <w:rFonts w:ascii="宋体" w:eastAsia="宋体" w:hAnsi="宋体" w:cs="宋体" w:hint="eastAsia"/>
+          <w:bCs/>
+        </w:rPr>
+        <w:t>所完成的任务是一个</w:t>
+      </w:r>
+      <w:r>
+        <w:rPr>
+          <w:rFonts w:ascii="宋体" w:eastAsia="宋体" w:hAnsi="宋体" w:cs="宋体" w:hint="eastAsia"/>
+          <w:bCs/>
+        </w:rPr>
+        <w:t>自监督</w:t>
+      </w:r>
+      <w:r>
+        <w:rPr>
+          <w:rFonts w:ascii="宋体" w:eastAsia="宋体" w:hAnsi="宋体" w:cs="宋体" w:hint="eastAsia"/>
+          <w:bCs/>
+        </w:rPr>
+        <w:t>任务</w:t>
+      </w:r>
+      <w:r>
+        <w:rPr>
+          <w:rFonts w:ascii="宋体" w:eastAsia="宋体" w:hAnsi="宋体" w:cs="宋体" w:hint="eastAsia"/>
+          <w:bCs/>
+        </w:rPr>
+        <w:t>。回想一下之前在编码器部分中所提到的ViT模型，其可以认为是视觉任务上的Transformer（</w:t>
+      </w:r>
+      <w:r>
+        <w:rPr>
+          <w:rFonts w:ascii="宋体" w:eastAsia="宋体" w:hAnsi="宋体" w:cs="宋体" w:hint="eastAsia"/>
+          <w:bCs/>
+        </w:rPr>
+        <w:t>Vis</w:t>
+      </w:r>
+      <w:r>
+        <w:rPr>
+          <w:rFonts w:ascii="宋体" w:eastAsia="宋体" w:hAnsi="宋体" w:cs="宋体"/>
+          <w:bCs/>
+        </w:rPr>
+        <w:t>ion t</w:t>
+      </w:r>
+      <w:r>
+        <w:rPr>
+          <w:rFonts w:ascii="宋体" w:eastAsia="宋体" w:hAnsi="宋体" w:cs="宋体" w:hint="eastAsia"/>
+          <w:bCs/>
+        </w:rPr>
+        <w:t>ransformer），而BERT采用了Transformer的同时，也具有mask操作。可以说，MAE对多个patch的</w:t>
+      </w:r>
+      <w:r>
+        <w:rPr>
+          <w:rFonts w:ascii="宋体" w:eastAsia="宋体" w:hAnsi="宋体" w:cs="宋体" w:hint="eastAsia"/>
+          <w:bCs/>
+        </w:rPr>
+        <w:t>遮挡</w:t>
+      </w:r>
+      <w:r>
+        <w:rPr>
+          <w:rFonts w:ascii="宋体" w:eastAsia="宋体" w:hAnsi="宋体" w:cs="宋体" w:hint="eastAsia"/>
+          <w:bCs/>
+        </w:rPr>
+        <w:t>操作与BERT</w:t>
+      </w:r>
+      <w:r>
+        <w:rPr>
+          <w:rFonts w:ascii="宋体" w:eastAsia="宋体" w:hAnsi="宋体" w:cs="宋体" w:hint="eastAsia"/>
+          <w:bCs/>
+        </w:rPr>
+        <w:t>中对输入token的mask操作</w:t>
+      </w:r>
+      <w:r>
+        <w:rPr>
+          <w:rFonts w:ascii="宋体" w:eastAsia="宋体" w:hAnsi="宋体" w:cs="宋体" w:hint="eastAsia"/>
+          <w:bCs/>
+        </w:rPr>
+        <w:t>的思想很类似，可以认为作者从这里得到了灵感启发。</w:t>
+      </w:r>
+    </w:p>
+    <w:p>
+      <w:pPr>
+        <w:spacing w:before="156"/>
+        <w:outlineLvl w:val="0"/>
+        <w:rPr>
+          <w:rFonts w:ascii="宋体" w:eastAsia="宋体" w:hAnsi="宋体" w:cs="宋体"/>
+          <w:b/>
+          <w:sz w:val="28"/>
+          <w:szCs w:val="28"/>
+        </w:rPr>
+      </w:pPr>
+      <w:r>
+        <w:rPr>
+          <w:rFonts w:ascii="宋体" w:eastAsia="宋体" w:hAnsi="宋体" w:cs="宋体" w:hint="eastAsia"/>
+          <w:b/>
+          <w:sz w:val="28"/>
+          <w:szCs w:val="28"/>
+        </w:rPr>
+        <w:t>2</w:t>
+      </w:r>
+      <w:r>
+        <w:rPr>
+          <w:rFonts w:ascii="宋体" w:eastAsia="宋体" w:hAnsi="宋体" w:cs="宋体"/>
+          <w:b/>
+          <w:sz w:val="28"/>
+          <w:szCs w:val="28"/>
+        </w:rPr>
+        <w:t xml:space="preserve">.3 </w:t>
+      </w:r>
+      <w:r>
+        <w:rPr>
+          <w:rFonts w:ascii="宋体" w:eastAsia="宋体" w:hAnsi="宋体" w:cs="宋体" w:hint="eastAsia"/>
+          <w:b/>
+          <w:sz w:val="28"/>
+          <w:szCs w:val="28"/>
+        </w:rPr>
+        <w:t>论文实验结果</w:t>
+      </w:r>
+    </w:p>
+    <w:p>
+      <w:pPr>
+        <w:spacing w:before="156"/>
+        <w:ind w:firstLineChars="176" w:firstLine="422"/>
+        <w:outlineLvl w:val="0"/>
+        <w:rPr>
+          <w:rFonts w:ascii="宋体" w:eastAsia="宋体" w:hAnsi="宋体" w:cs="宋体"/>
+          <w:bCs/>
+        </w:rPr>
+      </w:pPr>
+      <w:r>
+        <w:rPr>
+          <w:rFonts w:ascii="宋体" w:eastAsia="宋体" w:hAnsi="宋体" w:cs="宋体" w:hint="eastAsia"/>
+          <w:bCs/>
+        </w:rPr>
+        <w:t>本文作者</w:t>
+      </w:r>
+      <w:r>
+        <w:rPr>
+          <w:rFonts w:ascii="宋体" w:eastAsia="宋体" w:hAnsi="宋体" w:cs="宋体" w:hint="eastAsia"/>
+          <w:bCs/>
+        </w:rPr>
+        <w:t>在</w:t>
+      </w:r>
+      <w:r>
+        <w:rPr>
+          <w:rFonts w:ascii="宋体" w:eastAsia="宋体" w:hAnsi="宋体" w:cs="宋体"/>
+          <w:bCs/>
+        </w:rPr>
+        <w:t>ImageNet-1K</w:t>
+      </w:r>
+      <w:r>
+        <w:rPr>
+          <w:rFonts w:ascii="宋体" w:eastAsia="宋体" w:hAnsi="宋体" w:cs="宋体" w:hint="eastAsia"/>
+          <w:bCs/>
+        </w:rPr>
+        <w:t>数据集上</w:t>
+      </w:r>
+      <w:r>
+        <w:rPr>
+          <w:rFonts w:ascii="宋体" w:eastAsia="宋体" w:hAnsi="宋体" w:cs="宋体" w:hint="eastAsia"/>
+          <w:bCs/>
+        </w:rPr>
+        <w:t>进行了</w:t>
+      </w:r>
+      <w:r>
+        <w:rPr>
+          <w:rFonts w:ascii="宋体" w:eastAsia="宋体" w:hAnsi="宋体" w:cs="宋体" w:hint="eastAsia"/>
+          <w:bCs/>
+        </w:rPr>
+        <w:t>一系列</w:t>
+      </w:r>
+      <w:r>
+        <w:rPr>
+          <w:rFonts w:ascii="宋体" w:eastAsia="宋体" w:hAnsi="宋体" w:cs="宋体" w:hint="eastAsia"/>
+          <w:bCs/>
+        </w:rPr>
+        <w:t>实验，总结和分析如下</w:t>
+      </w:r>
+      <w:r>
+        <w:rPr>
+          <w:rFonts w:ascii="宋体" w:eastAsia="宋体" w:hAnsi="宋体" w:cs="宋体" w:hint="eastAsia"/>
+          <w:bCs/>
+        </w:rPr>
+        <w:t>。</w:t>
+      </w:r>
+    </w:p>
+    <w:p>
+      <w:pPr>
+        <w:spacing w:before="156"/>
+        <w:outlineLvl w:val="0"/>
+        <w:rPr>
+          <w:rFonts w:ascii="宋体" w:eastAsia="宋体" w:hAnsi="宋体" w:cs="宋体"/>
+          <w:b/>
+          <w:sz w:val="28"/>
+          <w:szCs w:val="28"/>
+        </w:rPr>
+      </w:pPr>
+      <w:r>
+        <w:rPr>
+          <w:rFonts w:ascii="宋体" w:eastAsia="宋体" w:hAnsi="宋体" w:cs="宋体" w:hint="eastAsia"/>
+          <w:b/>
+          <w:sz w:val="28"/>
+          <w:szCs w:val="28"/>
+        </w:rPr>
+        <w:t>2</w:t>
+      </w:r>
+      <w:r>
+        <w:rPr>
+          <w:rFonts w:ascii="宋体" w:eastAsia="宋体" w:hAnsi="宋体" w:cs="宋体"/>
+          <w:b/>
+          <w:sz w:val="28"/>
+          <w:szCs w:val="28"/>
+        </w:rPr>
+        <w:t xml:space="preserve">.3.1 </w:t>
+      </w:r>
+      <w:r>
+        <w:rPr>
+          <w:rFonts w:ascii="宋体" w:eastAsia="宋体" w:hAnsi="宋体" w:cs="宋体" w:hint="eastAsia"/>
+          <w:b/>
+          <w:sz w:val="28"/>
+          <w:szCs w:val="28"/>
+        </w:rPr>
+        <w:t>遮挡</w:t>
+      </w:r>
+      <w:r>
+        <w:rPr>
+          <w:rFonts w:ascii="宋体" w:eastAsia="宋体" w:hAnsi="宋体" w:cs="宋体" w:hint="eastAsia"/>
+          <w:b/>
+          <w:sz w:val="28"/>
+          <w:szCs w:val="28"/>
+        </w:rPr>
+        <w:t>图像比例对结果的影响</w:t>
+      </w:r>
+    </w:p>
+    <w:p>
+      <w:pPr>
+        <w:spacing w:before="156"/>
+        <w:ind w:firstLineChars="176" w:firstLine="424"/>
+        <w:outlineLvl w:val="0"/>
+        <w:rPr>
+          <w:rFonts w:ascii="宋体" w:eastAsia="宋体" w:hAnsi="宋体" w:cs="宋体"/>
+          <w:bCs/>
+        </w:rPr>
+      </w:pPr>
+      <w:r>
+        <w:rPr>
+          <w:rFonts w:ascii="宋体" w:eastAsia="宋体" w:hAnsi="宋体" w:cs="宋体"/>
+          <w:b/>
+          <w:noProof/>
+        </w:rPr>
+        <w:drawing>
+          <wp:anchor distT="0" distB="0" distL="114300" distR="114300" simplePos="0" relativeHeight="251653120" behindDoc="0" locked="0" layoutInCell="1" allowOverlap="1" wp14:anchorId="7E70FD63" wp14:editId="0E2083E9">
+            <wp:simplePos x="0" y="0"/>
+            <wp:positionH relativeFrom="column">
+              <wp:posOffset>898525</wp:posOffset>
+            </wp:positionH>
+            <wp:positionV relativeFrom="paragraph">
+              <wp:posOffset>957580</wp:posOffset>
+            </wp:positionV>
+            <wp:extent cx="3458845" cy="2103120"/>
+            <wp:effectExtent l="0" t="0" r="8255" b="0"/>
+            <wp:wrapTopAndBottom/>
+            <wp:docPr id="1560602047" name="图片 1"/>
+            <wp:cNvGraphicFramePr>
+              <a:graphicFrameLocks xmlns:a="http://schemas.openxmlformats.org/drawingml/2006/main" noChangeAspect="1"/>
+            </wp:cNvGraphicFramePr>
+            <a:graphic xmlns:a="http://schemas.openxmlformats.org/drawingml/2006/main">
+              <a:graphicData uri="http://schemas.openxmlformats.org/drawingml/2006/picture">
+                <pic:pic xmlns:pic="http://schemas.openxmlformats.org/drawingml/2006/picture">
+                  <pic:nvPicPr>
+                    <pic:cNvPr id="1560602047" name=""/>
+                    <pic:cNvPicPr/>
+                  </pic:nvPicPr>
+                  <pic:blipFill>
+                    <a:blip r:embed="rId13">
+                      <a:extLst>
+                        <a:ext uri="{28A0092B-C50C-407E-A947-70E740481C1C}">
+                          <a14:useLocalDpi xmlns:a14="http://schemas.microsoft.com/office/drawing/2010/main" val="0"/>
+                        </a:ext>
+                      </a:extLst>
+                    </a:blip>
+                    <a:stretch>
+                      <a:fillRect/>
+                    </a:stretch>
+                  </pic:blipFill>
+                  <pic:spPr>
+                    <a:xfrm>
+                      <a:off x="0" y="0"/>
+                      <a:ext cx="3458845" cy="2103120"/>
+                    </a:xfrm>
+                    <a:prstGeom prst="rect">
+                      <a:avLst/>
+                    </a:prstGeom>
+                  </pic:spPr>
+                </pic:pic>
+              </a:graphicData>
+            </a:graphic>
+            <wp14:sizeRelH relativeFrom="margin">
+              <wp14:pctWidth>0</wp14:pctWidth>
+            </wp14:sizeRelH>
+            <wp14:sizeRelV relativeFrom="margin">
+              <wp14:pctHeight>0</wp14:pctHeight>
+            </wp14:sizeRelV>
           </wp:anchor>
         </w:drawing>
       </w:r>
@@ -3242,7 +3619,7 @@
         <w:jc w:val="center"/>
         <w:outlineLvl w:val="0"/>
         <w:rPr>
-          <w:rFonts w:ascii="黑体" w:eastAsia="黑体" w:hAnsi="黑体" w:cs="宋体" w:hint="eastAsia"/>
+          <w:rFonts w:ascii="黑体" w:eastAsia="黑体" w:hAnsi="黑体" w:cs="宋体"/>
           <w:b/>
           <w:sz w:val="18"/>
           <w:szCs w:val="18"/>
@@ -3303,6 +3680,7 @@
           <w:sz w:val="28"/>
           <w:szCs w:val="28"/>
         </w:rPr>
+        <w:lastRenderedPageBreak/>
         <w:t>2</w:t>
       </w:r>
       <w:r>
@@ -3339,7 +3717,7 @@
         <w:ind w:firstLineChars="151" w:firstLine="362"/>
         <w:outlineLvl w:val="0"/>
         <w:rPr>
-          <w:rFonts w:ascii="宋体" w:eastAsia="宋体" w:hAnsi="宋体" w:cs="宋体" w:hint="eastAsia"/>
+          <w:rFonts w:ascii="宋体" w:eastAsia="宋体" w:hAnsi="宋体" w:cs="宋体"/>
           <w:bCs/>
         </w:rPr>
       </w:pPr>
@@ -3428,7 +3806,7 @@
               <w:jc w:val="center"/>
               <w:outlineLvl w:val="0"/>
               <w:rPr>
-                <w:rFonts w:ascii="宋体" w:eastAsia="宋体" w:hAnsi="宋体" w:cs="宋体" w:hint="eastAsia"/>
+                <w:rFonts w:ascii="宋体" w:eastAsia="宋体" w:hAnsi="宋体" w:cs="宋体"/>
                 <w:bCs/>
               </w:rPr>
             </w:pPr>
@@ -3472,32 +3850,33 @@
               <w:spacing w:before="156"/>
               <w:outlineLvl w:val="0"/>
               <w:rPr>
-                <w:rFonts w:ascii="宋体" w:eastAsia="宋体" w:hAnsi="宋体" w:cs="宋体" w:hint="eastAsia"/>
-                <w:bCs/>
-              </w:rPr>
-            </w:pPr>
-            <w:r>
-              <w:rPr>
                 <w:rFonts w:ascii="宋体" w:eastAsia="宋体" w:hAnsi="宋体" w:cs="宋体"/>
                 <w:bCs/>
               </w:rPr>
+            </w:pPr>
+            <w:r>
+              <w:rPr>
+                <w:rFonts w:ascii="宋体" w:eastAsia="宋体" w:hAnsi="宋体" w:cs="宋体"/>
+                <w:bCs/>
+                <w:noProof/>
+              </w:rPr>
               <w:drawing>
-                <wp:anchor distT="0" distB="0" distL="114300" distR="114300" simplePos="0" relativeHeight="251658240" behindDoc="1" locked="0" layoutInCell="1" allowOverlap="1" wp14:anchorId="45EB321C">
+                <wp:anchor distT="0" distB="0" distL="114300" distR="114300" simplePos="0" relativeHeight="251666432" behindDoc="1" locked="0" layoutInCell="1" allowOverlap="1" wp14:anchorId="676DF253" wp14:editId="2317599A">
                   <wp:simplePos x="0" y="0"/>
                   <wp:positionH relativeFrom="column">
-                    <wp:posOffset>1447377</wp:posOffset>
+                    <wp:posOffset>1998785</wp:posOffset>
                   </wp:positionH>
                   <wp:positionV relativeFrom="page">
-                    <wp:posOffset>25400</wp:posOffset>
+                    <wp:posOffset>-12309</wp:posOffset>
                   </wp:positionV>
-                  <wp:extent cx="2484120" cy="1608455"/>
-                  <wp:effectExtent l="0" t="0" r="0" b="0"/>
+                  <wp:extent cx="1588135" cy="1028065"/>
+                  <wp:effectExtent l="0" t="0" r="0" b="635"/>
                   <wp:wrapThrough wrapText="bothSides">
                     <wp:wrapPolygon edited="0">
                       <wp:start x="0" y="0"/>
-                      <wp:lineTo x="0" y="21233"/>
-                      <wp:lineTo x="21368" y="21233"/>
-                      <wp:lineTo x="21368" y="0"/>
+                      <wp:lineTo x="0" y="21213"/>
+                      <wp:lineTo x="21246" y="21213"/>
+                      <wp:lineTo x="21246" y="0"/>
                       <wp:lineTo x="0" y="0"/>
                     </wp:wrapPolygon>
                   </wp:wrapThrough>
@@ -3513,7 +3892,7 @@
                           <pic:cNvPicPr/>
                         </pic:nvPicPr>
                         <pic:blipFill>
-                          <a:blip r:embed="rId13">
+                          <a:blip r:embed="rId14">
                             <a:extLst>
                               <a:ext uri="{28A0092B-C50C-407E-A947-70E740481C1C}">
                                 <a14:useLocalDpi xmlns:a14="http://schemas.microsoft.com/office/drawing/2010/main" val="0"/>
@@ -3527,7 +3906,7 @@
                         <pic:spPr>
                           <a:xfrm>
                             <a:off x="0" y="0"/>
-                            <a:ext cx="2484120" cy="1608455"/>
+                            <a:ext cx="1588135" cy="1028065"/>
                           </a:xfrm>
                           <a:prstGeom prst="rect">
                             <a:avLst/>
@@ -3556,27 +3935,27 @@
         <w:jc w:val="center"/>
         <w:outlineLvl w:val="0"/>
         <w:rPr>
-          <w:rFonts w:ascii="宋体" w:eastAsia="宋体" w:hAnsi="宋体" w:cs="宋体" w:hint="eastAsia"/>
-          <w:bCs/>
-        </w:rPr>
-      </w:pPr>
-      <w:r>
-        <w:rPr>
-          <w:rFonts w:ascii="宋体" w:eastAsia="宋体" w:hAnsi="宋体" w:cs="宋体"/>
-          <w:bCs/>
-        </w:rPr>
-        <w:lastRenderedPageBreak/>
+          <w:rFonts w:ascii="宋体" w:eastAsia="宋体" w:hAnsi="宋体" w:cs="宋体"/>
+          <w:bCs/>
+        </w:rPr>
+      </w:pPr>
+      <w:r>
+        <w:rPr>
+          <w:rFonts w:ascii="宋体" w:eastAsia="宋体" w:hAnsi="宋体" w:cs="宋体"/>
+          <w:bCs/>
+          <w:noProof/>
+        </w:rPr>
         <w:drawing>
-          <wp:anchor distT="0" distB="0" distL="114300" distR="114300" simplePos="0" relativeHeight="251639296" behindDoc="1" locked="0" layoutInCell="1" allowOverlap="1" wp14:anchorId="6D7AAD4E">
+          <wp:anchor distT="0" distB="0" distL="114300" distR="114300" simplePos="0" relativeHeight="251639808" behindDoc="1" locked="0" layoutInCell="1" allowOverlap="1" wp14:anchorId="2751799D" wp14:editId="2AD0020B">
             <wp:simplePos x="0" y="0"/>
             <wp:positionH relativeFrom="column">
-              <wp:posOffset>1464310</wp:posOffset>
+              <wp:posOffset>1922341</wp:posOffset>
             </wp:positionH>
             <wp:positionV relativeFrom="paragraph">
-              <wp:posOffset>278765</wp:posOffset>
+              <wp:posOffset>387692</wp:posOffset>
             </wp:positionV>
-            <wp:extent cx="2414270" cy="1540510"/>
-            <wp:effectExtent l="0" t="0" r="5080" b="2540"/>
+            <wp:extent cx="1664335" cy="1061720"/>
+            <wp:effectExtent l="0" t="0" r="0" b="5080"/>
             <wp:wrapTopAndBottom/>
             <wp:docPr id="1824401508" name="图片 1"/>
             <wp:cNvGraphicFramePr>
@@ -3590,7 +3969,7 @@
                     <pic:cNvPicPr/>
                   </pic:nvPicPr>
                   <pic:blipFill>
-                    <a:blip r:embed="rId14">
+                    <a:blip r:embed="rId15">
                       <a:extLst>
                         <a:ext uri="{28A0092B-C50C-407E-A947-70E740481C1C}">
                           <a14:useLocalDpi xmlns:a14="http://schemas.microsoft.com/office/drawing/2010/main" val="0"/>
@@ -3604,7 +3983,7 @@
                   <pic:spPr>
                     <a:xfrm>
                       <a:off x="0" y="0"/>
-                      <a:ext cx="2414270" cy="1540510"/>
+                      <a:ext cx="1664335" cy="1061720"/>
                     </a:xfrm>
                     <a:prstGeom prst="rect">
                       <a:avLst/>
@@ -3678,7 +4057,7 @@
               <w:ind w:firstLineChars="177" w:firstLine="425"/>
               <w:outlineLvl w:val="0"/>
               <w:rPr>
-                <w:rFonts w:ascii="宋体" w:eastAsia="宋体" w:hAnsi="宋体" w:cs="宋体" w:hint="eastAsia"/>
+                <w:rFonts w:ascii="宋体" w:eastAsia="宋体" w:hAnsi="宋体" w:cs="宋体"/>
                 <w:bCs/>
               </w:rPr>
             </w:pPr>
@@ -3903,11 +4282,11 @@
           </w:tcPr>
           <w:p>
             <w:pPr>
-              <w:spacing w:beforeLines="0" w:before="0" w:line="240" w:lineRule="auto"/>
+              <w:spacing w:before="156" w:line="240" w:lineRule="auto"/>
               <w:jc w:val="center"/>
               <w:outlineLvl w:val="0"/>
               <w:rPr>
-                <w:rFonts w:ascii="宋体" w:eastAsia="宋体" w:hAnsi="宋体" w:cs="宋体" w:hint="eastAsia"/>
+                <w:rFonts w:ascii="宋体" w:eastAsia="宋体" w:hAnsi="宋体" w:cs="宋体"/>
                 <w:bCs/>
               </w:rPr>
             </w:pPr>
@@ -3978,18 +4357,19 @@
               <w:rPr>
                 <w:rFonts w:ascii="宋体" w:eastAsia="宋体" w:hAnsi="宋体" w:cs="宋体"/>
                 <w:bCs/>
+                <w:noProof/>
               </w:rPr>
               <w:drawing>
-                <wp:anchor distT="0" distB="0" distL="114300" distR="114300" simplePos="0" relativeHeight="251641344" behindDoc="0" locked="0" layoutInCell="1" allowOverlap="1" wp14:anchorId="60845B33">
+                <wp:anchor distT="0" distB="0" distL="114300" distR="114300" simplePos="0" relativeHeight="251646976" behindDoc="0" locked="0" layoutInCell="1" allowOverlap="1" wp14:anchorId="568BC160" wp14:editId="5D416FB0">
                   <wp:simplePos x="0" y="0"/>
                   <wp:positionH relativeFrom="column">
-                    <wp:posOffset>1100243</wp:posOffset>
+                    <wp:posOffset>1691640</wp:posOffset>
                   </wp:positionH>
                   <wp:positionV relativeFrom="paragraph">
-                    <wp:posOffset>34290</wp:posOffset>
+                    <wp:posOffset>12065</wp:posOffset>
                   </wp:positionV>
-                  <wp:extent cx="3215005" cy="846455"/>
-                  <wp:effectExtent l="0" t="0" r="4445" b="0"/>
+                  <wp:extent cx="2026920" cy="533400"/>
+                  <wp:effectExtent l="0" t="0" r="0" b="0"/>
                   <wp:wrapTopAndBottom/>
                   <wp:docPr id="1617100382" name="图片 1"/>
                   <wp:cNvGraphicFramePr>
@@ -4003,7 +4383,7 @@
                           <pic:cNvPicPr/>
                         </pic:nvPicPr>
                         <pic:blipFill>
-                          <a:blip r:embed="rId15">
+                          <a:blip r:embed="rId16">
                             <a:extLst>
                               <a:ext uri="{28A0092B-C50C-407E-A947-70E740481C1C}">
                                 <a14:useLocalDpi xmlns:a14="http://schemas.microsoft.com/office/drawing/2010/main" val="0"/>
@@ -4017,7 +4397,7 @@
                         <pic:spPr>
                           <a:xfrm>
                             <a:off x="0" y="0"/>
-                            <a:ext cx="3215005" cy="846455"/>
+                            <a:ext cx="2026920" cy="533400"/>
                           </a:xfrm>
                           <a:prstGeom prst="rect">
                             <a:avLst/>
@@ -4125,6 +4505,354 @@
           <w:szCs w:val="28"/>
         </w:rPr>
         <w:t>重建图像的处理对结果的影响</w:t>
+      </w:r>
+    </w:p>
+    <w:p>
+      <w:pPr>
+        <w:spacing w:before="156"/>
+        <w:outlineLvl w:val="0"/>
+        <w:rPr>
+          <w:rFonts w:ascii="宋体" w:eastAsia="宋体" w:hAnsi="宋体" w:cs="宋体" w:hint="eastAsia"/>
+          <w:b/>
+          <w:sz w:val="28"/>
+          <w:szCs w:val="28"/>
+        </w:rPr>
+      </w:pPr>
+    </w:p>
+    <w:tbl>
+      <w:tblPr>
+        <w:tblStyle w:val="a7"/>
+        <w:tblW w:w="0" w:type="auto"/>
+        <w:tblBorders>
+          <w:top w:val="none" w:sz="0" w:space="0" w:color="auto"/>
+          <w:left w:val="none" w:sz="0" w:space="0" w:color="auto"/>
+          <w:bottom w:val="none" w:sz="0" w:space="0" w:color="auto"/>
+          <w:right w:val="none" w:sz="0" w:space="0" w:color="auto"/>
+          <w:insideH w:val="none" w:sz="0" w:space="0" w:color="auto"/>
+          <w:insideV w:val="none" w:sz="0" w:space="0" w:color="auto"/>
+        </w:tblBorders>
+        <w:tblLook w:val="04A0" w:firstRow="1" w:lastRow="0" w:firstColumn="1" w:lastColumn="0" w:noHBand="0" w:noVBand="1"/>
+      </w:tblPr>
+      <w:tblGrid>
+        <w:gridCol w:w="8522"/>
+      </w:tblGrid>
+      <w:tr>
+        <w:tc>
+          <w:tcPr>
+            <w:tcW w:w="8522" w:type="dxa"/>
+            <w:shd w:val="clear" w:color="auto" w:fill="auto"/>
+          </w:tcPr>
+          <w:p>
+            <w:pPr>
+              <w:spacing w:beforeLines="0" w:before="120"/>
+              <w:jc w:val="center"/>
+              <w:outlineLvl w:val="0"/>
+              <w:rPr>
+                <w:rFonts w:ascii="宋体" w:eastAsia="宋体" w:hAnsi="宋体" w:cs="宋体"/>
+                <w:bCs/>
+              </w:rPr>
+            </w:pPr>
+            <w:r>
+              <w:rPr>
+                <w:rFonts w:ascii="黑体" w:eastAsia="黑体" w:hAnsi="黑体" w:cs="宋体" w:hint="eastAsia"/>
+                <w:b/>
+                <w:sz w:val="18"/>
+                <w:szCs w:val="18"/>
+              </w:rPr>
+              <w:lastRenderedPageBreak/>
+              <w:t>表</w:t>
+            </w:r>
+            <w:r>
+              <w:rPr>
+                <w:rFonts w:ascii="黑体" w:eastAsia="黑体" w:hAnsi="黑体" w:cs="宋体" w:hint="eastAsia"/>
+                <w:b/>
+                <w:sz w:val="18"/>
+                <w:szCs w:val="18"/>
+              </w:rPr>
+              <w:t>4</w:t>
+            </w:r>
+            <w:r>
+              <w:rPr>
+                <w:rFonts w:ascii="黑体" w:eastAsia="黑体" w:hAnsi="黑体" w:cs="宋体"/>
+                <w:b/>
+                <w:sz w:val="18"/>
+                <w:szCs w:val="18"/>
+              </w:rPr>
+              <w:t xml:space="preserve"> </w:t>
+            </w:r>
+            <w:r>
+              <w:rPr>
+                <w:rFonts w:ascii="黑体" w:eastAsia="黑体" w:hAnsi="黑体" w:cs="宋体" w:hint="eastAsia"/>
+                <w:b/>
+                <w:sz w:val="18"/>
+                <w:szCs w:val="18"/>
+              </w:rPr>
+              <w:t>对重建图像的处理的精确度</w:t>
+            </w:r>
+            <w:r>
+              <w:rPr>
+                <w:rFonts w:ascii="黑体" w:eastAsia="黑体" w:hAnsi="黑体" w:cs="宋体" w:hint="eastAsia"/>
+                <w:b/>
+                <w:sz w:val="18"/>
+                <w:szCs w:val="18"/>
+              </w:rPr>
+              <w:t>结果</w:t>
+            </w:r>
+          </w:p>
+        </w:tc>
+      </w:tr>
+      <w:tr>
+        <w:tc>
+          <w:tcPr>
+            <w:tcW w:w="8522" w:type="dxa"/>
+          </w:tcPr>
+          <w:p>
+            <w:pPr>
+              <w:tabs>
+                <w:tab w:val="left" w:pos="426"/>
+              </w:tabs>
+              <w:spacing w:before="156"/>
+              <w:ind w:firstLineChars="177" w:firstLine="425"/>
+            </w:pPr>
+            <w:r>
+              <w:rPr>
+                <w:noProof/>
+              </w:rPr>
+              <w:drawing>
+                <wp:anchor distT="0" distB="0" distL="114300" distR="114300" simplePos="0" relativeHeight="251649024" behindDoc="0" locked="0" layoutInCell="1" allowOverlap="1" wp14:anchorId="1F12B452" wp14:editId="3B3495A4">
+                  <wp:simplePos x="0" y="0"/>
+                  <wp:positionH relativeFrom="column">
+                    <wp:posOffset>1453466</wp:posOffset>
+                  </wp:positionH>
+                  <wp:positionV relativeFrom="paragraph">
+                    <wp:posOffset>0</wp:posOffset>
+                  </wp:positionV>
+                  <wp:extent cx="2370455" cy="861060"/>
+                  <wp:effectExtent l="0" t="0" r="0" b="0"/>
+                  <wp:wrapTopAndBottom/>
+                  <wp:docPr id="156374691" name="图片 1"/>
+                  <wp:cNvGraphicFramePr>
+                    <a:graphicFrameLocks xmlns:a="http://schemas.openxmlformats.org/drawingml/2006/main" noChangeAspect="1"/>
+                  </wp:cNvGraphicFramePr>
+                  <a:graphic xmlns:a="http://schemas.openxmlformats.org/drawingml/2006/main">
+                    <a:graphicData uri="http://schemas.openxmlformats.org/drawingml/2006/picture">
+                      <pic:pic xmlns:pic="http://schemas.openxmlformats.org/drawingml/2006/picture">
+                        <pic:nvPicPr>
+                          <pic:cNvPr id="156374691" name=""/>
+                          <pic:cNvPicPr/>
+                        </pic:nvPicPr>
+                        <pic:blipFill>
+                          <a:blip r:embed="rId17">
+                            <a:extLst>
+                              <a:ext uri="{28A0092B-C50C-407E-A947-70E740481C1C}">
+                                <a14:useLocalDpi xmlns:a14="http://schemas.microsoft.com/office/drawing/2010/main" val="0"/>
+                              </a:ext>
+                            </a:extLst>
+                          </a:blip>
+                          <a:stretch>
+                            <a:fillRect/>
+                          </a:stretch>
+                        </pic:blipFill>
+                        <pic:spPr>
+                          <a:xfrm>
+                            <a:off x="0" y="0"/>
+                            <a:ext cx="2370455" cy="861060"/>
+                          </a:xfrm>
+                          <a:prstGeom prst="rect">
+                            <a:avLst/>
+                          </a:prstGeom>
+                        </pic:spPr>
+                      </pic:pic>
+                    </a:graphicData>
+                  </a:graphic>
+                  <wp14:sizeRelH relativeFrom="margin">
+                    <wp14:pctWidth>0</wp14:pctWidth>
+                  </wp14:sizeRelH>
+                  <wp14:sizeRelV relativeFrom="margin">
+                    <wp14:pctHeight>0</wp14:pctHeight>
+                  </wp14:sizeRelV>
+                </wp:anchor>
+              </w:drawing>
+            </w:r>
+            <w:r>
+              <w:rPr>
+                <w:rFonts w:hint="eastAsia"/>
+              </w:rPr>
+              <w:t>如表</w:t>
+            </w:r>
+            <w:r>
+              <w:rPr>
+                <w:rFonts w:hint="eastAsia"/>
+              </w:rPr>
+              <w:t>4</w:t>
+            </w:r>
+            <w:r>
+              <w:rPr>
+                <w:rFonts w:hint="eastAsia"/>
+              </w:rPr>
+              <w:t>所示，作者对重建目标采取了一系列的处理手段</w:t>
+            </w:r>
+            <w:r>
+              <w:rPr>
+                <w:rFonts w:hint="eastAsia"/>
+              </w:rPr>
+              <w:t>：对</w:t>
+            </w:r>
+            <w:r>
+              <w:rPr>
+                <w:rFonts w:hint="eastAsia"/>
+              </w:rPr>
+              <w:t>patch</w:t>
+            </w:r>
+            <w:r>
+              <w:rPr>
+                <w:rFonts w:hint="eastAsia"/>
+              </w:rPr>
+              <w:t>进行归一化；对像素进行归一化和对</w:t>
+            </w:r>
+            <w:r>
+              <w:rPr>
+                <w:rFonts w:hint="eastAsia"/>
+              </w:rPr>
+              <w:t>patch</w:t>
+            </w:r>
+            <w:r>
+              <w:rPr>
+                <w:rFonts w:hint="eastAsia"/>
+              </w:rPr>
+              <w:t>进行</w:t>
+            </w:r>
+            <w:r>
+              <w:rPr>
+                <w:rFonts w:hint="eastAsia"/>
+              </w:rPr>
+              <w:t>PCA</w:t>
+            </w:r>
+            <w:r>
+              <w:rPr>
+                <w:rFonts w:hint="eastAsia"/>
+              </w:rPr>
+              <w:t>降维。</w:t>
+            </w:r>
+            <w:r>
+              <w:rPr>
+                <w:rFonts w:hint="eastAsia"/>
+              </w:rPr>
+              <w:t>从结果来看，使用归一化后的</w:t>
+            </w:r>
+            <w:r>
+              <w:rPr>
+                <w:rFonts w:hint="eastAsia"/>
+              </w:rPr>
+              <w:t>像素有相对更好的结果。</w:t>
+            </w:r>
+            <w:r>
+              <w:rPr>
+                <w:rFonts w:hint="eastAsia"/>
+              </w:rPr>
+              <w:t>另外，作者还采用了</w:t>
+            </w:r>
+            <w:r>
+              <w:rPr>
+                <w:rFonts w:hint="eastAsia"/>
+              </w:rPr>
+              <w:t>DALLE</w:t>
+            </w:r>
+            <w:r>
+              <w:rPr>
+                <w:rFonts w:hint="eastAsia"/>
+              </w:rPr>
+              <w:t>预训练的</w:t>
+            </w:r>
+            <w:proofErr w:type="spellStart"/>
+            <w:r>
+              <w:rPr>
+                <w:rFonts w:hint="eastAsia"/>
+              </w:rPr>
+              <w:t>dVAE</w:t>
+            </w:r>
+            <w:proofErr w:type="spellEnd"/>
+            <w:r>
+              <w:rPr>
+                <w:rFonts w:hint="eastAsia"/>
+              </w:rPr>
+              <w:t>作为标记，结果显示效果提升不大。因此，对像素的归一化在实验中是最好的方式。</w:t>
+            </w:r>
+          </w:p>
+        </w:tc>
+      </w:tr>
+    </w:tbl>
+    <w:p>
+      <w:pPr>
+        <w:spacing w:before="156"/>
+        <w:outlineLvl w:val="0"/>
+        <w:rPr>
+          <w:rFonts w:ascii="宋体" w:eastAsia="宋体" w:hAnsi="宋体" w:cs="宋体"/>
+          <w:b/>
+          <w:sz w:val="28"/>
+          <w:szCs w:val="28"/>
+        </w:rPr>
+      </w:pPr>
+      <w:r>
+        <w:rPr>
+          <w:rFonts w:ascii="宋体" w:eastAsia="宋体" w:hAnsi="宋体" w:cs="宋体" w:hint="eastAsia"/>
+          <w:b/>
+          <w:sz w:val="28"/>
+          <w:szCs w:val="28"/>
+        </w:rPr>
+        <w:t>2</w:t>
+      </w:r>
+      <w:r>
+        <w:rPr>
+          <w:rFonts w:ascii="宋体" w:eastAsia="宋体" w:hAnsi="宋体" w:cs="宋体"/>
+          <w:b/>
+          <w:sz w:val="28"/>
+          <w:szCs w:val="28"/>
+        </w:rPr>
+        <w:t>.3.5</w:t>
+      </w:r>
+      <w:r>
+        <w:rPr>
+          <w:rFonts w:ascii="宋体" w:eastAsia="宋体" w:hAnsi="宋体" w:cs="宋体"/>
+          <w:b/>
+          <w:sz w:val="28"/>
+          <w:szCs w:val="28"/>
+        </w:rPr>
+        <w:t xml:space="preserve"> </w:t>
+      </w:r>
+      <w:r>
+        <w:rPr>
+          <w:rFonts w:ascii="宋体" w:eastAsia="宋体" w:hAnsi="宋体" w:cs="宋体" w:hint="eastAsia"/>
+          <w:b/>
+          <w:sz w:val="28"/>
+          <w:szCs w:val="28"/>
+        </w:rPr>
+        <w:t>数据增广方法对结果的影响</w:t>
+      </w:r>
+    </w:p>
+    <w:p>
+      <w:pPr>
+        <w:spacing w:before="156"/>
+        <w:ind w:firstLineChars="151" w:firstLine="362"/>
+        <w:outlineLvl w:val="0"/>
+        <w:rPr>
+          <w:rFonts w:ascii="宋体" w:eastAsia="宋体" w:hAnsi="宋体" w:cs="宋体"/>
+          <w:bCs/>
+        </w:rPr>
+      </w:pPr>
+      <w:r>
+        <w:rPr>
+          <w:rFonts w:ascii="宋体" w:eastAsia="宋体" w:hAnsi="宋体" w:cs="宋体" w:hint="eastAsia"/>
+          <w:bCs/>
+        </w:rPr>
+        <w:t>在处理图像的任务中，我们常常需要对输入进行预处理。</w:t>
+      </w:r>
+      <w:r>
+        <w:rPr>
+          <w:rFonts w:ascii="宋体" w:eastAsia="宋体" w:hAnsi="宋体" w:cs="宋体" w:hint="eastAsia"/>
+          <w:bCs/>
+        </w:rPr>
+        <w:t>作者对一系列的预处理手段进行了实验，如表5所示。</w:t>
       </w:r>
     </w:p>
     <w:tbl>
@@ -4151,11 +4879,11 @@
           </w:tcPr>
           <w:p>
             <w:pPr>
-              <w:spacing w:beforeLines="0" w:before="0" w:line="240" w:lineRule="auto"/>
+              <w:spacing w:before="156" w:line="240" w:lineRule="auto"/>
               <w:jc w:val="center"/>
               <w:outlineLvl w:val="0"/>
               <w:rPr>
-                <w:rFonts w:ascii="宋体" w:eastAsia="宋体" w:hAnsi="宋体" w:cs="宋体" w:hint="eastAsia"/>
+                <w:rFonts w:ascii="宋体" w:eastAsia="宋体" w:hAnsi="宋体" w:cs="宋体"/>
                 <w:bCs/>
               </w:rPr>
             </w:pPr>
@@ -4175,7 +4903,7 @@
                 <w:sz w:val="18"/>
                 <w:szCs w:val="18"/>
               </w:rPr>
-              <w:t>4</w:t>
+              <w:t>5</w:t>
             </w:r>
             <w:r>
               <w:rPr>
@@ -4193,16 +4921,7 @@
                 <w:sz w:val="18"/>
                 <w:szCs w:val="18"/>
               </w:rPr>
-              <w:t>对重建图像的处理的精确度</w:t>
-            </w:r>
-            <w:r>
-              <w:rPr>
-                <w:rFonts w:ascii="黑体" w:eastAsia="黑体" w:hAnsi="黑体" w:cs="宋体" w:hint="eastAsia"/>
-                <w:b/>
-                <w:sz w:val="18"/>
-                <w:szCs w:val="18"/>
-              </w:rPr>
-              <w:t>结果</w:t>
+              <w:t>使用不同的数据增广方法的精确度结果</w:t>
             </w:r>
           </w:p>
         </w:tc>
@@ -4214,29 +4933,33 @@
           </w:tcPr>
           <w:p>
             <w:pPr>
-              <w:tabs>
-                <w:tab w:val="left" w:pos="426"/>
-              </w:tabs>
               <w:spacing w:before="156"/>
               <w:ind w:firstLineChars="177" w:firstLine="425"/>
-              <w:rPr>
-                <w:rFonts w:hint="eastAsia"/>
+              <w:outlineLvl w:val="0"/>
+              <w:rPr>
+                <w:rFonts w:ascii="宋体" w:eastAsia="宋体" w:hAnsi="宋体" w:cs="宋体"/>
+                <w:bCs/>
               </w:rPr>
             </w:pPr>
             <w:r>
+              <w:rPr>
+                <w:rFonts w:ascii="宋体" w:eastAsia="宋体" w:hAnsi="宋体" w:cs="宋体"/>
+                <w:bCs/>
+                <w:noProof/>
+              </w:rPr>
               <w:drawing>
-                <wp:anchor distT="0" distB="0" distL="114300" distR="114300" simplePos="0" relativeHeight="251645440" behindDoc="0" locked="0" layoutInCell="1" allowOverlap="1" wp14:anchorId="57E11A52">
+                <wp:anchor distT="0" distB="0" distL="114300" distR="114300" simplePos="0" relativeHeight="251663360" behindDoc="0" locked="0" layoutInCell="1" allowOverlap="1" wp14:anchorId="290A225A" wp14:editId="52BFCC8F">
                   <wp:simplePos x="0" y="0"/>
                   <wp:positionH relativeFrom="column">
-                    <wp:posOffset>1057910</wp:posOffset>
+                    <wp:posOffset>1658376</wp:posOffset>
                   </wp:positionH>
                   <wp:positionV relativeFrom="paragraph">
-                    <wp:posOffset>-39793</wp:posOffset>
+                    <wp:posOffset>-67262</wp:posOffset>
                   </wp:positionV>
-                  <wp:extent cx="3378835" cy="1227455"/>
+                  <wp:extent cx="1950085" cy="781050"/>
                   <wp:effectExtent l="0" t="0" r="0" b="0"/>
                   <wp:wrapTopAndBottom/>
-                  <wp:docPr id="156374691" name="图片 1"/>
+                  <wp:docPr id="610392031" name="图片 1"/>
                   <wp:cNvGraphicFramePr>
                     <a:graphicFrameLocks xmlns:a="http://schemas.openxmlformats.org/drawingml/2006/main" noChangeAspect="1"/>
                   </wp:cNvGraphicFramePr>
@@ -4244,11 +4967,11 @@
                     <a:graphicData uri="http://schemas.openxmlformats.org/drawingml/2006/picture">
                       <pic:pic xmlns:pic="http://schemas.openxmlformats.org/drawingml/2006/picture">
                         <pic:nvPicPr>
-                          <pic:cNvPr id="156374691" name=""/>
+                          <pic:cNvPr id="610392031" name=""/>
                           <pic:cNvPicPr/>
                         </pic:nvPicPr>
                         <pic:blipFill>
-                          <a:blip r:embed="rId16">
+                          <a:blip r:embed="rId18">
                             <a:extLst>
                               <a:ext uri="{28A0092B-C50C-407E-A947-70E740481C1C}">
                                 <a14:useLocalDpi xmlns:a14="http://schemas.microsoft.com/office/drawing/2010/main" val="0"/>
@@ -4262,7 +4985,7 @@
                         <pic:spPr>
                           <a:xfrm>
                             <a:off x="0" y="0"/>
-                            <a:ext cx="3378835" cy="1227455"/>
+                            <a:ext cx="1950085" cy="781050"/>
                           </a:xfrm>
                           <a:prstGeom prst="rect">
                             <a:avLst/>
@@ -4282,120 +5005,52 @@
             </w:r>
             <w:r>
               <w:rPr>
-                <w:rFonts w:hint="eastAsia"/>
-              </w:rPr>
-              <w:t>如表</w:t>
-            </w:r>
-            <w:r>
-              <w:rPr>
-                <w:rFonts w:hint="eastAsia"/>
-              </w:rPr>
-              <w:t>4</w:t>
-            </w:r>
-            <w:r>
-              <w:rPr>
-                <w:rFonts w:hint="eastAsia"/>
-              </w:rPr>
-              <w:t>所示，作者对重建目标采取了一系列的处理手段</w:t>
-            </w:r>
-            <w:r>
-              <w:rPr>
-                <w:rFonts w:hint="eastAsia"/>
-              </w:rPr>
-              <w:t>：对</w:t>
-            </w:r>
-            <w:r>
-              <w:rPr>
-                <w:rFonts w:hint="eastAsia"/>
-              </w:rPr>
-              <w:t>patch</w:t>
-            </w:r>
-            <w:r>
-              <w:rPr>
-                <w:rFonts w:hint="eastAsia"/>
-              </w:rPr>
-              <w:t>进行归一化；对像素进行归一化和对</w:t>
-            </w:r>
-            <w:r>
-              <w:rPr>
-                <w:rFonts w:hint="eastAsia"/>
-              </w:rPr>
-              <w:t>patch</w:t>
-            </w:r>
-            <w:r>
-              <w:rPr>
-                <w:rFonts w:hint="eastAsia"/>
-              </w:rPr>
-              <w:t>进行</w:t>
-            </w:r>
-            <w:r>
-              <w:rPr>
-                <w:rFonts w:hint="eastAsia"/>
-              </w:rPr>
-              <w:t>PCA</w:t>
-            </w:r>
-            <w:r>
-              <w:rPr>
-                <w:rFonts w:hint="eastAsia"/>
-              </w:rPr>
-              <w:t>降维。</w:t>
-            </w:r>
-            <w:r>
-              <w:rPr>
-                <w:rFonts w:hint="eastAsia"/>
-              </w:rPr>
-              <w:t>从结果来看，使用归一化后</w:t>
-            </w:r>
-            <w:r>
-              <w:rPr>
-                <w:rFonts w:hint="eastAsia"/>
-              </w:rPr>
-              <w:lastRenderedPageBreak/>
-              <w:t>的</w:t>
-            </w:r>
-            <w:r>
-              <w:rPr>
-                <w:rFonts w:hint="eastAsia"/>
-              </w:rPr>
-              <w:t>像素有相对更好的结果。</w:t>
-            </w:r>
-            <w:r>
-              <w:rPr>
-                <w:rFonts w:hint="eastAsia"/>
-              </w:rPr>
-              <w:t>另外，作者还采用了</w:t>
-            </w:r>
-            <w:r>
-              <w:rPr>
-                <w:rFonts w:hint="eastAsia"/>
-              </w:rPr>
-              <w:t>DALLE</w:t>
-            </w:r>
-            <w:proofErr w:type="gramStart"/>
-            <w:r>
-              <w:rPr>
-                <w:rFonts w:hint="eastAsia"/>
-              </w:rPr>
-              <w:t>预训练</w:t>
-            </w:r>
-            <w:proofErr w:type="gramEnd"/>
-            <w:r>
-              <w:rPr>
-                <w:rFonts w:hint="eastAsia"/>
-              </w:rPr>
-              <w:t>的</w:t>
-            </w:r>
-            <w:r>
-              <w:rPr>
-                <w:rFonts w:hint="eastAsia"/>
-              </w:rPr>
-              <w:t>dVAE</w:t>
-            </w:r>
-            <w:r>
-              <w:rPr>
-                <w:rFonts w:hint="eastAsia"/>
-              </w:rPr>
-              <w:t>作为标记，结果显示效果提升不大。因此，对像素的归一化在实验中是最好的方式。</w:t>
+                <w:rFonts w:ascii="宋体" w:eastAsia="宋体" w:hAnsi="宋体" w:cs="宋体" w:hint="eastAsia"/>
+                <w:bCs/>
+              </w:rPr>
+              <w:t>从表中看到，随机裁剪的效果较好，无论是固定大小还是随机大小。但</w:t>
+            </w:r>
+            <w:r>
+              <w:rPr>
+                <w:rFonts w:ascii="宋体" w:eastAsia="宋体" w:hAnsi="宋体" w:cs="宋体" w:hint="eastAsia"/>
+                <w:bCs/>
+              </w:rPr>
+              <w:t>使用</w:t>
+            </w:r>
+            <w:r>
+              <w:rPr>
+                <w:rFonts w:ascii="宋体" w:eastAsia="宋体" w:hAnsi="宋体" w:cs="宋体" w:hint="eastAsia"/>
+                <w:bCs/>
+              </w:rPr>
+              <w:t>颜色</w:t>
+            </w:r>
+            <w:r>
+              <w:rPr>
+                <w:rFonts w:ascii="宋体" w:eastAsia="宋体" w:hAnsi="宋体" w:cs="宋体" w:hint="eastAsia"/>
+                <w:bCs/>
+              </w:rPr>
+              <w:t>抖动</w:t>
+            </w:r>
+            <w:r>
+              <w:rPr>
+                <w:rFonts w:ascii="宋体" w:eastAsia="宋体" w:hAnsi="宋体" w:cs="宋体" w:hint="eastAsia"/>
+                <w:bCs/>
+              </w:rPr>
+              <w:t>的预处理效果较差，</w:t>
+            </w:r>
+            <w:r>
+              <w:rPr>
+                <w:rFonts w:ascii="宋体" w:eastAsia="宋体" w:hAnsi="宋体" w:cs="宋体" w:hint="eastAsia"/>
+                <w:bCs/>
+              </w:rPr>
+              <w:t>但值得注意的是，不用任何数据增强的方法，结果也不差，其原因是每一轮模型的迭代，都会选取不同的patch进行遮挡。从这一点意义上说，就已经做了很多数据增强的操作了。</w:t>
+            </w:r>
+            <w:r>
+              <w:rPr>
+                <w:rFonts w:ascii="宋体" w:eastAsia="宋体" w:hAnsi="宋体" w:cs="宋体" w:hint="eastAsia"/>
+                <w:bCs/>
+              </w:rPr>
+              <w:t>所以不用其他的数据增强的方式，效果也不差。</w:t>
             </w:r>
           </w:p>
         </w:tc>
@@ -4419,7 +5074,6 @@
           <w:sz w:val="28"/>
           <w:szCs w:val="28"/>
         </w:rPr>
-        <w:lastRenderedPageBreak/>
         <w:t>2</w:t>
       </w:r>
       <w:r>
@@ -4429,7 +5083,7 @@
           <w:sz w:val="28"/>
           <w:szCs w:val="28"/>
         </w:rPr>
-        <w:t>.3.5</w:t>
+        <w:t>.3.6</w:t>
       </w:r>
       <w:r>
         <w:rPr>
@@ -4447,13 +5101,13 @@
           <w:sz w:val="28"/>
           <w:szCs w:val="28"/>
         </w:rPr>
-        <w:t>数据增广方法对结果的影响</w:t>
+        <w:t>遮挡方法对结果的影响</w:t>
       </w:r>
     </w:p>
     <w:p>
       <w:pPr>
         <w:spacing w:before="156"/>
-        <w:ind w:firstLineChars="151" w:firstLine="362"/>
+        <w:ind w:firstLineChars="177" w:firstLine="320"/>
         <w:outlineLvl w:val="0"/>
         <w:rPr>
           <w:rFonts w:ascii="宋体" w:eastAsia="宋体" w:hAnsi="宋体" w:cs="宋体"/>
@@ -4462,277 +5116,68 @@
       </w:pPr>
       <w:r>
         <w:rPr>
-          <w:rFonts w:ascii="宋体" w:eastAsia="宋体" w:hAnsi="宋体" w:cs="宋体" w:hint="eastAsia"/>
-          <w:bCs/>
-        </w:rPr>
-        <w:t>在处理图像的任务中，我们常常需要对输入进行预处理。</w:t>
-      </w:r>
-      <w:r>
-        <w:rPr>
-          <w:rFonts w:ascii="宋体" w:eastAsia="宋体" w:hAnsi="宋体" w:cs="宋体" w:hint="eastAsia"/>
-          <w:bCs/>
-        </w:rPr>
-        <w:t>作者对一系列的预处理手段进行了实验，如表5所示。</w:t>
-      </w:r>
-    </w:p>
-    <w:tbl>
-      <w:tblPr>
-        <w:tblStyle w:val="a7"/>
-        <w:tblW w:w="0" w:type="auto"/>
-        <w:tblBorders>
-          <w:top w:val="none" w:sz="0" w:space="0" w:color="auto"/>
-          <w:left w:val="none" w:sz="0" w:space="0" w:color="auto"/>
-          <w:bottom w:val="none" w:sz="0" w:space="0" w:color="auto"/>
-          <w:right w:val="none" w:sz="0" w:space="0" w:color="auto"/>
-          <w:insideH w:val="none" w:sz="0" w:space="0" w:color="auto"/>
-          <w:insideV w:val="none" w:sz="0" w:space="0" w:color="auto"/>
-        </w:tblBorders>
-        <w:tblLook w:val="04A0" w:firstRow="1" w:lastRow="0" w:firstColumn="1" w:lastColumn="0" w:noHBand="0" w:noVBand="1"/>
-      </w:tblPr>
-      <w:tblGrid>
-        <w:gridCol w:w="8522"/>
-      </w:tblGrid>
-      <w:tr>
-        <w:tc>
-          <w:tcPr>
-            <w:tcW w:w="8522" w:type="dxa"/>
-          </w:tcPr>
-          <w:p>
-            <w:pPr>
-              <w:spacing w:beforeLines="0" w:before="0" w:line="240" w:lineRule="auto"/>
-              <w:jc w:val="center"/>
-              <w:outlineLvl w:val="0"/>
-              <w:rPr>
-                <w:rFonts w:ascii="宋体" w:eastAsia="宋体" w:hAnsi="宋体" w:cs="宋体" w:hint="eastAsia"/>
-                <w:bCs/>
-              </w:rPr>
-            </w:pPr>
-            <w:r>
-              <w:rPr>
-                <w:rFonts w:ascii="黑体" w:eastAsia="黑体" w:hAnsi="黑体" w:cs="宋体" w:hint="eastAsia"/>
-                <w:b/>
-                <w:sz w:val="18"/>
-                <w:szCs w:val="18"/>
-              </w:rPr>
-              <w:t>表</w:t>
-            </w:r>
-            <w:r>
-              <w:rPr>
-                <w:rFonts w:ascii="黑体" w:eastAsia="黑体" w:hAnsi="黑体" w:cs="宋体" w:hint="eastAsia"/>
-                <w:b/>
-                <w:sz w:val="18"/>
-                <w:szCs w:val="18"/>
-              </w:rPr>
-              <w:t>5</w:t>
-            </w:r>
-            <w:r>
-              <w:rPr>
-                <w:rFonts w:ascii="黑体" w:eastAsia="黑体" w:hAnsi="黑体" w:cs="宋体"/>
-                <w:b/>
-                <w:sz w:val="18"/>
-                <w:szCs w:val="18"/>
-              </w:rPr>
-              <w:t xml:space="preserve"> </w:t>
-            </w:r>
-            <w:r>
-              <w:rPr>
-                <w:rFonts w:ascii="黑体" w:eastAsia="黑体" w:hAnsi="黑体" w:cs="宋体" w:hint="eastAsia"/>
-                <w:b/>
-                <w:sz w:val="18"/>
-                <w:szCs w:val="18"/>
-              </w:rPr>
-              <w:t>使用不同的数据增广方法的精确度结果</w:t>
-            </w:r>
-          </w:p>
-        </w:tc>
-      </w:tr>
-      <w:tr>
-        <w:tc>
-          <w:tcPr>
-            <w:tcW w:w="8522" w:type="dxa"/>
-          </w:tcPr>
-          <w:p>
-            <w:pPr>
-              <w:spacing w:before="156"/>
-              <w:ind w:firstLineChars="177" w:firstLine="425"/>
-              <w:outlineLvl w:val="0"/>
-              <w:rPr>
-                <w:rFonts w:ascii="宋体" w:eastAsia="宋体" w:hAnsi="宋体" w:cs="宋体" w:hint="eastAsia"/>
-                <w:bCs/>
-              </w:rPr>
-            </w:pPr>
-            <w:r>
-              <w:rPr>
-                <w:rFonts w:ascii="宋体" w:eastAsia="宋体" w:hAnsi="宋体" w:cs="宋体"/>
-                <w:bCs/>
-              </w:rPr>
-              <w:drawing>
-                <wp:anchor distT="0" distB="0" distL="114300" distR="114300" simplePos="0" relativeHeight="251656704" behindDoc="0" locked="0" layoutInCell="1" allowOverlap="1" wp14:anchorId="72450C52">
-                  <wp:simplePos x="0" y="0"/>
-                  <wp:positionH relativeFrom="column">
-                    <wp:posOffset>1235710</wp:posOffset>
-                  </wp:positionH>
-                  <wp:positionV relativeFrom="paragraph">
-                    <wp:posOffset>-49530</wp:posOffset>
-                  </wp:positionV>
-                  <wp:extent cx="2788285" cy="1117600"/>
-                  <wp:effectExtent l="0" t="0" r="0" b="6350"/>
-                  <wp:wrapTopAndBottom/>
-                  <wp:docPr id="610392031" name="图片 1"/>
-                  <wp:cNvGraphicFramePr>
-                    <a:graphicFrameLocks xmlns:a="http://schemas.openxmlformats.org/drawingml/2006/main" noChangeAspect="1"/>
-                  </wp:cNvGraphicFramePr>
-                  <a:graphic xmlns:a="http://schemas.openxmlformats.org/drawingml/2006/main">
-                    <a:graphicData uri="http://schemas.openxmlformats.org/drawingml/2006/picture">
-                      <pic:pic xmlns:pic="http://schemas.openxmlformats.org/drawingml/2006/picture">
-                        <pic:nvPicPr>
-                          <pic:cNvPr id="610392031" name=""/>
-                          <pic:cNvPicPr/>
-                        </pic:nvPicPr>
-                        <pic:blipFill>
-                          <a:blip r:embed="rId17">
-                            <a:extLst>
-                              <a:ext uri="{28A0092B-C50C-407E-A947-70E740481C1C}">
-                                <a14:useLocalDpi xmlns:a14="http://schemas.microsoft.com/office/drawing/2010/main" val="0"/>
-                              </a:ext>
-                            </a:extLst>
-                          </a:blip>
-                          <a:stretch>
-                            <a:fillRect/>
-                          </a:stretch>
-                        </pic:blipFill>
-                        <pic:spPr>
-                          <a:xfrm>
-                            <a:off x="0" y="0"/>
-                            <a:ext cx="2788285" cy="1117600"/>
-                          </a:xfrm>
-                          <a:prstGeom prst="rect">
-                            <a:avLst/>
-                          </a:prstGeom>
-                        </pic:spPr>
-                      </pic:pic>
-                    </a:graphicData>
-                  </a:graphic>
-                  <wp14:sizeRelH relativeFrom="margin">
-                    <wp14:pctWidth>0</wp14:pctWidth>
-                  </wp14:sizeRelH>
-                  <wp14:sizeRelV relativeFrom="margin">
-                    <wp14:pctHeight>0</wp14:pctHeight>
-                  </wp14:sizeRelV>
-                </wp:anchor>
-              </w:drawing>
-            </w:r>
-            <w:r>
-              <w:rPr>
-                <w:rFonts w:ascii="宋体" w:eastAsia="宋体" w:hAnsi="宋体" w:cs="宋体" w:hint="eastAsia"/>
-                <w:bCs/>
-              </w:rPr>
-              <w:t>从表中看到，随机裁剪的效果较好，无论是固定大小还是随机大小。但</w:t>
-            </w:r>
-            <w:r>
-              <w:rPr>
-                <w:rFonts w:ascii="宋体" w:eastAsia="宋体" w:hAnsi="宋体" w:cs="宋体" w:hint="eastAsia"/>
-                <w:bCs/>
-              </w:rPr>
-              <w:t>使用</w:t>
-            </w:r>
-            <w:r>
-              <w:rPr>
-                <w:rFonts w:ascii="宋体" w:eastAsia="宋体" w:hAnsi="宋体" w:cs="宋体" w:hint="eastAsia"/>
-                <w:bCs/>
-              </w:rPr>
-              <w:t>颜色</w:t>
-            </w:r>
-            <w:r>
-              <w:rPr>
-                <w:rFonts w:ascii="宋体" w:eastAsia="宋体" w:hAnsi="宋体" w:cs="宋体" w:hint="eastAsia"/>
-                <w:bCs/>
-              </w:rPr>
-              <w:t>抖动</w:t>
-            </w:r>
-            <w:r>
-              <w:rPr>
-                <w:rFonts w:ascii="宋体" w:eastAsia="宋体" w:hAnsi="宋体" w:cs="宋体" w:hint="eastAsia"/>
-                <w:bCs/>
-              </w:rPr>
-              <w:t>的预处理效果较差，</w:t>
-            </w:r>
-            <w:r>
-              <w:rPr>
-                <w:rFonts w:ascii="宋体" w:eastAsia="宋体" w:hAnsi="宋体" w:cs="宋体" w:hint="eastAsia"/>
-                <w:bCs/>
-              </w:rPr>
-              <w:t>但值得注意的是，不用任何数据增强的方法，结果也不差，其原因是每一轮模型的迭代，都会选取不同的patch进行遮挡。从这一点意义上说，就已经做了很多数据增强的操作了。</w:t>
-            </w:r>
-            <w:r>
-              <w:rPr>
-                <w:rFonts w:ascii="宋体" w:eastAsia="宋体" w:hAnsi="宋体" w:cs="宋体" w:hint="eastAsia"/>
-                <w:bCs/>
-              </w:rPr>
-              <w:t>所以不用其他的数据增强的方式，效果也不差。</w:t>
-            </w:r>
-          </w:p>
-        </w:tc>
-      </w:tr>
-    </w:tbl>
-    <w:p>
-      <w:pPr>
-        <w:spacing w:before="156"/>
-        <w:outlineLvl w:val="0"/>
-        <w:rPr>
-          <w:rFonts w:ascii="宋体" w:eastAsia="宋体" w:hAnsi="宋体" w:cs="宋体"/>
-          <w:b/>
-          <w:sz w:val="28"/>
-          <w:szCs w:val="28"/>
-        </w:rPr>
-      </w:pPr>
-      <w:r>
-        <w:rPr>
-          <w:rFonts w:ascii="宋体" w:eastAsia="宋体" w:hAnsi="宋体" w:cs="宋体" w:hint="eastAsia"/>
-          <w:b/>
-          <w:sz w:val="28"/>
-          <w:szCs w:val="28"/>
-        </w:rPr>
-        <w:t>2</w:t>
-      </w:r>
-      <w:r>
-        <w:rPr>
-          <w:rFonts w:ascii="宋体" w:eastAsia="宋体" w:hAnsi="宋体" w:cs="宋体"/>
-          <w:b/>
-          <w:sz w:val="28"/>
-          <w:szCs w:val="28"/>
-        </w:rPr>
-        <w:t>.3.6</w:t>
-      </w:r>
-      <w:r>
-        <w:rPr>
-          <w:rFonts w:ascii="宋体" w:eastAsia="宋体" w:hAnsi="宋体" w:cs="宋体"/>
-          <w:b/>
-          <w:sz w:val="28"/>
-          <w:szCs w:val="28"/>
-        </w:rPr>
-        <w:t xml:space="preserve"> </w:t>
-      </w:r>
-      <w:r>
-        <w:rPr>
-          <w:rFonts w:ascii="宋体" w:eastAsia="宋体" w:hAnsi="宋体" w:cs="宋体" w:hint="eastAsia"/>
-          <w:b/>
-          <w:sz w:val="28"/>
-          <w:szCs w:val="28"/>
-        </w:rPr>
-        <w:t>遮挡方法对结果的影响</w:t>
-      </w:r>
-    </w:p>
-    <w:p>
-      <w:pPr>
-        <w:spacing w:before="156"/>
-        <w:ind w:firstLineChars="177" w:firstLine="425"/>
-        <w:outlineLvl w:val="0"/>
-        <w:rPr>
-          <w:rFonts w:ascii="宋体" w:eastAsia="宋体" w:hAnsi="宋体" w:cs="宋体"/>
-          <w:bCs/>
-        </w:rPr>
-      </w:pPr>
+          <w:rFonts w:ascii="黑体" w:eastAsia="黑体" w:hAnsi="黑体" w:cs="宋体"/>
+          <w:b/>
+          <w:noProof/>
+          <w:sz w:val="18"/>
+          <w:szCs w:val="18"/>
+        </w:rPr>
+        <w:drawing>
+          <wp:anchor distT="0" distB="0" distL="114300" distR="114300" simplePos="0" relativeHeight="251677696" behindDoc="0" locked="0" layoutInCell="1" allowOverlap="1" wp14:anchorId="57356D51" wp14:editId="0BFF5676">
+            <wp:simplePos x="0" y="0"/>
+            <wp:positionH relativeFrom="column">
+              <wp:posOffset>960950</wp:posOffset>
+            </wp:positionH>
+            <wp:positionV relativeFrom="paragraph">
+              <wp:posOffset>880110</wp:posOffset>
+            </wp:positionV>
+            <wp:extent cx="3217545" cy="1268730"/>
+            <wp:effectExtent l="0" t="0" r="1905" b="7620"/>
+            <wp:wrapTopAndBottom/>
+            <wp:docPr id="1121987652" name="图片 1"/>
+            <wp:cNvGraphicFramePr>
+              <a:graphicFrameLocks xmlns:a="http://schemas.openxmlformats.org/drawingml/2006/main" noChangeAspect="1"/>
+            </wp:cNvGraphicFramePr>
+            <a:graphic xmlns:a="http://schemas.openxmlformats.org/drawingml/2006/main">
+              <a:graphicData uri="http://schemas.openxmlformats.org/drawingml/2006/picture">
+                <pic:pic xmlns:pic="http://schemas.openxmlformats.org/drawingml/2006/picture">
+                  <pic:nvPicPr>
+                    <pic:cNvPr id="1121987652" name=""/>
+                    <pic:cNvPicPr/>
+                  </pic:nvPicPr>
+                  <pic:blipFill>
+                    <a:blip r:embed="rId19">
+                      <a:extLst>
+                        <a:ext uri="{28A0092B-C50C-407E-A947-70E740481C1C}">
+                          <a14:useLocalDpi xmlns:a14="http://schemas.microsoft.com/office/drawing/2010/main" val="0"/>
+                        </a:ext>
+                      </a:extLst>
+                    </a:blip>
+                    <a:stretch>
+                      <a:fillRect/>
+                    </a:stretch>
+                  </pic:blipFill>
+                  <pic:spPr>
+                    <a:xfrm>
+                      <a:off x="0" y="0"/>
+                      <a:ext cx="3217545" cy="1268730"/>
+                    </a:xfrm>
+                    <a:prstGeom prst="rect">
+                      <a:avLst/>
+                    </a:prstGeom>
+                  </pic:spPr>
+                </pic:pic>
+              </a:graphicData>
+            </a:graphic>
+            <wp14:sizeRelH relativeFrom="margin">
+              <wp14:pctWidth>0</wp14:pctWidth>
+            </wp14:sizeRelH>
+            <wp14:sizeRelV relativeFrom="margin">
+              <wp14:pctHeight>0</wp14:pctHeight>
+            </wp14:sizeRelV>
+          </wp:anchor>
+        </w:drawing>
+      </w:r>
       <w:r>
         <w:rPr>
           <w:rFonts w:ascii="宋体" w:eastAsia="宋体" w:hAnsi="宋体" w:cs="宋体" w:hint="eastAsia"/>
@@ -4776,7 +5221,7 @@
               <w:jc w:val="center"/>
               <w:outlineLvl w:val="0"/>
               <w:rPr>
-                <w:rFonts w:ascii="宋体" w:eastAsia="宋体" w:hAnsi="宋体" w:cs="宋体" w:hint="eastAsia"/>
+                <w:rFonts w:ascii="宋体" w:eastAsia="宋体" w:hAnsi="宋体" w:cs="宋体"/>
                 <w:b/>
                 <w:sz w:val="28"/>
                 <w:szCs w:val="28"/>
@@ -4789,7 +5234,7 @@
                 <w:sz w:val="18"/>
                 <w:szCs w:val="18"/>
               </w:rPr>
-              <w:t>图</w:t>
+              <w:t>图5</w:t>
             </w:r>
             <w:r>
               <w:rPr>
@@ -4798,55 +5243,7 @@
                 <w:sz w:val="18"/>
                 <w:szCs w:val="18"/>
               </w:rPr>
-              <w:drawing>
-                <wp:anchor distT="0" distB="0" distL="114300" distR="114300" simplePos="0" relativeHeight="251664896" behindDoc="0" locked="0" layoutInCell="1" allowOverlap="1" wp14:anchorId="09FC0842">
-                  <wp:simplePos x="0" y="0"/>
-                  <wp:positionH relativeFrom="column">
-                    <wp:posOffset>295275</wp:posOffset>
-                  </wp:positionH>
-                  <wp:positionV relativeFrom="paragraph">
-                    <wp:posOffset>-19050</wp:posOffset>
-                  </wp:positionV>
-                  <wp:extent cx="4618120" cy="1821338"/>
-                  <wp:effectExtent l="0" t="0" r="0" b="7620"/>
-                  <wp:wrapTopAndBottom/>
-                  <wp:docPr id="1121987652" name="图片 1"/>
-                  <wp:cNvGraphicFramePr>
-                    <a:graphicFrameLocks xmlns:a="http://schemas.openxmlformats.org/drawingml/2006/main" noChangeAspect="1"/>
-                  </wp:cNvGraphicFramePr>
-                  <a:graphic xmlns:a="http://schemas.openxmlformats.org/drawingml/2006/main">
-                    <a:graphicData uri="http://schemas.openxmlformats.org/drawingml/2006/picture">
-                      <pic:pic xmlns:pic="http://schemas.openxmlformats.org/drawingml/2006/picture">
-                        <pic:nvPicPr>
-                          <pic:cNvPr id="1121987652" name=""/>
-                          <pic:cNvPicPr/>
-                        </pic:nvPicPr>
-                        <pic:blipFill>
-                          <a:blip r:embed="rId18">
-                            <a:extLst>
-                              <a:ext uri="{28A0092B-C50C-407E-A947-70E740481C1C}">
-                                <a14:useLocalDpi xmlns:a14="http://schemas.microsoft.com/office/drawing/2010/main" val="0"/>
-                              </a:ext>
-                            </a:extLst>
-                          </a:blip>
-                          <a:stretch>
-                            <a:fillRect/>
-                          </a:stretch>
-                        </pic:blipFill>
-                        <pic:spPr>
-                          <a:xfrm>
-                            <a:off x="0" y="0"/>
-                            <a:ext cx="4618120" cy="1821338"/>
-                          </a:xfrm>
-                          <a:prstGeom prst="rect">
-                            <a:avLst/>
-                          </a:prstGeom>
-                        </pic:spPr>
-                      </pic:pic>
-                    </a:graphicData>
-                  </a:graphic>
-                </wp:anchor>
-              </w:drawing>
+              <w:t xml:space="preserve"> </w:t>
             </w:r>
             <w:r>
               <w:rPr>
@@ -4855,24 +5252,6 @@
                 <w:sz w:val="18"/>
                 <w:szCs w:val="18"/>
               </w:rPr>
-              <w:t>5</w:t>
-            </w:r>
-            <w:r>
-              <w:rPr>
-                <w:rFonts w:ascii="黑体" w:eastAsia="黑体" w:hAnsi="黑体" w:cs="宋体"/>
-                <w:b/>
-                <w:sz w:val="18"/>
-                <w:szCs w:val="18"/>
-              </w:rPr>
-              <w:t xml:space="preserve"> </w:t>
-            </w:r>
-            <w:r>
-              <w:rPr>
-                <w:rFonts w:ascii="黑体" w:eastAsia="黑体" w:hAnsi="黑体" w:cs="宋体" w:hint="eastAsia"/>
-                <w:b/>
-                <w:sz w:val="18"/>
-                <w:szCs w:val="18"/>
-              </w:rPr>
               <w:t>不同遮挡策略的示意图</w:t>
             </w:r>
           </w:p>
@@ -4894,6 +5273,7 @@
           <w:rFonts w:ascii="宋体" w:eastAsia="宋体" w:hAnsi="宋体" w:cs="宋体" w:hint="eastAsia"/>
           <w:bCs/>
         </w:rPr>
+        <w:lastRenderedPageBreak/>
         <w:t>可以看到，随机遮挡复原的效果相对来说比较清晰，但是有一定的斑块，大块遮挡的还原效果比较模糊，但值得注意的是，未被遮挡的部分有棋盘的样子，但被遮挡的部分没有，只是比较模糊；而格点遮挡的图像，在还原结果中，有相当规律的灰色块。</w:t>
       </w:r>
       <w:r>
@@ -4901,15 +5281,7 @@
           <w:rFonts w:ascii="宋体" w:eastAsia="宋体" w:hAnsi="宋体" w:cs="宋体" w:hint="eastAsia"/>
           <w:bCs/>
         </w:rPr>
-        <w:t>复原图像出现棋盘式的patch的原因可能与训练方式有影响：</w:t>
-      </w:r>
-      <w:r>
-        <w:rPr>
-          <w:rFonts w:ascii="宋体" w:eastAsia="宋体" w:hAnsi="宋体" w:cs="宋体" w:hint="eastAsia"/>
-          <w:bCs/>
-        </w:rPr>
-        <w:lastRenderedPageBreak/>
-        <w:t>每次都会采取不同的patch被遮挡，其结果是在未被遮挡的patch也可能进行了某种变换，使得有这种棋盘状的斑块出现。</w:t>
+        <w:t>复原图像出现棋盘式的patch的原因可能与训练方式有影响：每次都会采取不同的patch被遮挡，其结果是在未被遮挡的patch也可能进行了某种变换，使得有这种棋盘状的斑块出现。</w:t>
       </w:r>
       <w:r>
         <w:rPr>
@@ -4947,7 +5319,7 @@
               <w:jc w:val="center"/>
               <w:outlineLvl w:val="0"/>
               <w:rPr>
-                <w:rFonts w:ascii="宋体" w:eastAsia="宋体" w:hAnsi="宋体" w:cs="宋体" w:hint="eastAsia"/>
+                <w:rFonts w:ascii="宋体" w:eastAsia="宋体" w:hAnsi="宋体" w:cs="宋体"/>
                 <w:bCs/>
               </w:rPr>
             </w:pPr>
@@ -4992,38 +5364,39 @@
               <w:ind w:firstLineChars="177" w:firstLine="425"/>
               <w:outlineLvl w:val="0"/>
               <w:rPr>
+                <w:rFonts w:ascii="宋体" w:eastAsia="宋体" w:hAnsi="宋体" w:cs="宋体"/>
+                <w:bCs/>
+              </w:rPr>
+            </w:pPr>
+            <w:r>
+              <w:rPr>
                 <w:rFonts w:ascii="宋体" w:eastAsia="宋体" w:hAnsi="宋体" w:cs="宋体" w:hint="eastAsia"/>
                 <w:bCs/>
               </w:rPr>
-            </w:pPr>
+              <w:t>从结果上看，随机采样的效果相对来说也是最好的。</w:t>
+            </w:r>
             <w:r>
               <w:rPr>
                 <w:rFonts w:ascii="宋体" w:eastAsia="宋体" w:hAnsi="宋体" w:cs="宋体" w:hint="eastAsia"/>
                 <w:bCs/>
               </w:rPr>
-              <w:t>从结果上看，随机采样的效果相对来说也是最好的。</w:t>
+              <w:t>同时，随机采样也提供了较高的遮挡比例。</w:t>
             </w:r>
             <w:r>
               <w:rPr>
                 <w:rFonts w:ascii="宋体" w:eastAsia="宋体" w:hAnsi="宋体" w:cs="宋体" w:hint="eastAsia"/>
                 <w:bCs/>
               </w:rPr>
-              <w:t>同时，随机采样也提供了较高的遮挡比例。</w:t>
-            </w:r>
-            <w:r>
-              <w:rPr>
-                <w:rFonts w:ascii="宋体" w:eastAsia="宋体" w:hAnsi="宋体" w:cs="宋体" w:hint="eastAsia"/>
-                <w:bCs/>
-              </w:rPr>
               <w:t>总的来说，随机采样是一个较好的策略。</w:t>
             </w:r>
             <w:r>
               <w:rPr>
                 <w:rFonts w:ascii="宋体" w:eastAsia="宋体" w:hAnsi="宋体" w:cs="宋体"/>
                 <w:bCs/>
+                <w:noProof/>
               </w:rPr>
               <w:drawing>
-                <wp:anchor distT="0" distB="0" distL="114300" distR="114300" simplePos="0" relativeHeight="251665920" behindDoc="0" locked="0" layoutInCell="1" allowOverlap="1" wp14:anchorId="6C89B27B">
+                <wp:anchor distT="0" distB="0" distL="114300" distR="114300" simplePos="0" relativeHeight="251672576" behindDoc="0" locked="0" layoutInCell="1" allowOverlap="1" wp14:anchorId="7397EE1B" wp14:editId="5103A2BB">
                   <wp:simplePos x="0" y="0"/>
                   <wp:positionH relativeFrom="column">
                     <wp:posOffset>1743075</wp:posOffset>
@@ -5046,7 +5419,7 @@
                           <pic:cNvPicPr/>
                         </pic:nvPicPr>
                         <pic:blipFill>
-                          <a:blip r:embed="rId19">
+                          <a:blip r:embed="rId20">
                             <a:extLst>
                               <a:ext uri="{28A0092B-C50C-407E-A947-70E740481C1C}">
                                 <a14:useLocalDpi xmlns:a14="http://schemas.microsoft.com/office/drawing/2010/main" val="0"/>
@@ -5079,49 +5452,6 @@
     <w:p>
       <w:pPr>
         <w:spacing w:before="156"/>
-        <w:outlineLvl w:val="0"/>
-        <w:rPr>
-          <w:rFonts w:ascii="宋体" w:eastAsia="宋体" w:hAnsi="宋体" w:cs="宋体"/>
-          <w:b/>
-          <w:sz w:val="28"/>
-          <w:szCs w:val="28"/>
-        </w:rPr>
-      </w:pPr>
-      <w:r>
-        <w:rPr>
-          <w:rFonts w:ascii="宋体" w:eastAsia="宋体" w:hAnsi="宋体" w:cs="宋体"/>
-          <w:b/>
-          <w:sz w:val="28"/>
-          <w:szCs w:val="28"/>
-        </w:rPr>
-        <w:t xml:space="preserve">2.3.7 </w:t>
-      </w:r>
-      <w:r>
-        <w:rPr>
-          <w:rFonts w:ascii="宋体" w:eastAsia="宋体" w:hAnsi="宋体" w:cs="宋体" w:hint="eastAsia"/>
-          <w:b/>
-          <w:sz w:val="28"/>
-          <w:szCs w:val="28"/>
-        </w:rPr>
-        <w:t>迁移学习相关的实验</w:t>
-      </w:r>
-    </w:p>
-    <w:p>
-      <w:pPr>
-        <w:spacing w:before="156"/>
-        <w:ind w:firstLineChars="151" w:firstLine="424"/>
-        <w:outlineLvl w:val="0"/>
-        <w:rPr>
-          <w:rFonts w:ascii="宋体" w:eastAsia="宋体" w:hAnsi="宋体" w:cs="宋体" w:hint="eastAsia"/>
-          <w:b/>
-          <w:sz w:val="28"/>
-          <w:szCs w:val="28"/>
-        </w:rPr>
-      </w:pPr>
-    </w:p>
-    <w:p>
-      <w:pPr>
-        <w:spacing w:before="156"/>
         <w:jc w:val="center"/>
         <w:outlineLvl w:val="0"/>
         <w:rPr>
@@ -5182,10 +5512,145 @@
     </w:p>
     <w:p>
       <w:pPr>
+        <w:spacing w:before="156"/>
+        <w:ind w:firstLineChars="177" w:firstLine="425"/>
+        <w:rPr>
+          <w:rFonts w:hint="eastAsia"/>
+        </w:rPr>
+      </w:pPr>
+      <w:r>
+        <w:rPr>
+          <w:rFonts w:hint="eastAsia"/>
+        </w:rPr>
+        <w:t>总的来说，</w:t>
+      </w:r>
+      <w:r>
+        <w:rPr>
+          <w:rFonts w:hint="eastAsia"/>
+        </w:rPr>
+        <w:t>这篇论文所提出的模型算是</w:t>
+      </w:r>
+      <w:r>
+        <w:rPr>
+          <w:rFonts w:hint="eastAsia"/>
+        </w:rPr>
+        <w:t>ViT</w:t>
+      </w:r>
+      <w:r>
+        <w:rPr>
+          <w:rFonts w:hint="eastAsia"/>
+        </w:rPr>
+        <w:t>模型提出后所跟进的工作。其核心思想有二：一是</w:t>
+      </w:r>
+      <w:r>
+        <w:rPr>
+          <w:rFonts w:hint="eastAsia"/>
+        </w:rPr>
+        <w:t>借鉴</w:t>
+      </w:r>
+      <w:r>
+        <w:rPr>
+          <w:rFonts w:hint="eastAsia"/>
+        </w:rPr>
+        <w:t>Bert</w:t>
+      </w:r>
+      <w:r>
+        <w:rPr>
+          <w:rFonts w:hint="eastAsia"/>
+        </w:rPr>
+        <w:t>对数据的处理，</w:t>
+      </w:r>
+      <w:r>
+        <w:rPr>
+          <w:rFonts w:hint="eastAsia"/>
+        </w:rPr>
+        <w:t>对</w:t>
+      </w:r>
+      <w:r>
+        <w:rPr>
+          <w:rFonts w:hint="eastAsia"/>
+        </w:rPr>
+        <w:t>图像</w:t>
+      </w:r>
+      <w:r>
+        <w:rPr>
+          <w:rFonts w:hint="eastAsia"/>
+        </w:rPr>
+        <w:t>采用遮挡处理，并只使用不带遮挡的</w:t>
+      </w:r>
+      <w:r>
+        <w:rPr>
+          <w:rFonts w:hint="eastAsia"/>
+        </w:rPr>
+        <w:t>patch</w:t>
+      </w:r>
+      <w:r>
+        <w:rPr>
+          <w:rFonts w:hint="eastAsia"/>
+        </w:rPr>
+        <w:t>作为模型的输入，大大减少了训练成本；二是采用非对称的编码器解码器结构，使得模型具有良好的可扩展性质，对于解码器来说，其可以采取轻量化设计，可以进一步</w:t>
+      </w:r>
+      <w:r>
+        <w:rPr>
+          <w:rFonts w:hint="eastAsia"/>
+        </w:rPr>
+        <w:t>地</w:t>
+      </w:r>
+      <w:r>
+        <w:rPr>
+          <w:rFonts w:hint="eastAsia"/>
+        </w:rPr>
+        <w:t>缩减模型规模。</w:t>
+      </w:r>
+      <w:r>
+        <w:rPr>
+          <w:rFonts w:hint="eastAsia"/>
+        </w:rPr>
+        <w:t>需要注意的是，对于图像</w:t>
+      </w:r>
+      <w:r>
+        <w:rPr>
+          <w:rFonts w:hint="eastAsia"/>
+        </w:rPr>
+        <w:t>的</w:t>
+      </w:r>
+      <w:r>
+        <w:rPr>
+          <w:rFonts w:hint="eastAsia"/>
+        </w:rPr>
+        <w:t>处理，需要依从随机分布来选取需要遮挡的</w:t>
+      </w:r>
+      <w:r>
+        <w:rPr>
+          <w:rFonts w:hint="eastAsia"/>
+        </w:rPr>
+        <w:t>patch</w:t>
+      </w:r>
+      <w:r>
+        <w:rPr>
+          <w:rFonts w:hint="eastAsia"/>
+        </w:rPr>
+        <w:t>；由于每轮训练都会选取不同的</w:t>
+      </w:r>
+      <w:r>
+        <w:rPr>
+          <w:rFonts w:hint="eastAsia"/>
+        </w:rPr>
+        <w:t>patch</w:t>
+      </w:r>
+      <w:r>
+        <w:rPr>
+          <w:rFonts w:hint="eastAsia"/>
+        </w:rPr>
+        <w:t>，因此数据增广仅采用简单的裁剪操作就可以获得良好的效果。</w:t>
+      </w:r>
+    </w:p>
+    <w:p>
+      <w:pPr>
         <w:spacing w:beforeLines="0" w:before="0" w:line="240" w:lineRule="auto"/>
         <w:outlineLvl w:val="0"/>
         <w:rPr>
-          <w:rFonts w:ascii="宋体" w:eastAsia="宋体" w:hAnsi="宋体" w:cs="宋体" w:hint="eastAsia"/>
+          <w:rFonts w:ascii="宋体" w:eastAsia="宋体" w:hAnsi="宋体" w:cs="宋体"/>
           <w:b/>
           <w:sz w:val="28"/>
           <w:szCs w:val="28"/>
@@ -5217,6 +5682,117 @@
           <w:szCs w:val="28"/>
         </w:rPr>
         <w:t>个人感悟</w:t>
+      </w:r>
+    </w:p>
+    <w:p>
+      <w:pPr>
+        <w:spacing w:before="156"/>
+        <w:ind w:firstLineChars="177" w:firstLine="425"/>
+        <w:rPr>
+          <w:rFonts w:hint="eastAsia"/>
+        </w:rPr>
+      </w:pPr>
+      <w:r>
+        <w:rPr>
+          <w:rFonts w:hint="eastAsia"/>
+        </w:rPr>
+        <w:t>这次阅读算是体验了一</w:t>
+      </w:r>
+      <w:r>
+        <w:rPr>
+          <w:rFonts w:hint="eastAsia"/>
+        </w:rPr>
+        <w:t>下跟进前沿研究的情况。</w:t>
+      </w:r>
+      <w:r>
+        <w:rPr>
+          <w:rFonts w:hint="eastAsia"/>
+        </w:rPr>
+        <w:t>实际上，跟进前沿研究的难度没有想象的那么大，主要是因为阅读这些论文不见得需要你新学习多少东西，阅读这些论文需要的知识实际上在课程上都学到了，而不会因为要阅读这些论文多学习啥东西，付出巨量的学习成本。而且，这些论文提出的思想也不一定很高深</w:t>
+      </w:r>
+      <w:r>
+        <w:rPr>
+          <w:rFonts w:hint="eastAsia"/>
+        </w:rPr>
+        <w:t>，阅读下来也不一定有多少难度。甚至这篇论文所提出的思想很简单，如果对</w:t>
+      </w:r>
+      <w:r>
+        <w:rPr>
+          <w:rFonts w:hint="eastAsia"/>
+        </w:rPr>
+        <w:t>Transformer</w:t>
+      </w:r>
+      <w:r>
+        <w:rPr>
+          <w:rFonts w:hint="eastAsia"/>
+        </w:rPr>
+        <w:t>和</w:t>
+      </w:r>
+      <w:r>
+        <w:rPr>
+          <w:rFonts w:hint="eastAsia"/>
+        </w:rPr>
+        <w:t>BERT</w:t>
+      </w:r>
+      <w:r>
+        <w:rPr>
+          <w:rFonts w:hint="eastAsia"/>
+        </w:rPr>
+        <w:t>熟悉的话，结合</w:t>
+      </w:r>
+      <w:r>
+        <w:rPr>
+          <w:rFonts w:hint="eastAsia"/>
+        </w:rPr>
+        <w:t>ViT</w:t>
+      </w:r>
+      <w:r>
+        <w:rPr>
+          <w:rFonts w:hint="eastAsia"/>
+        </w:rPr>
+        <w:t>的工作，就会感觉这篇文章所提出的想法很符合直觉，但从结果来说也很好。</w:t>
+      </w:r>
+      <w:r>
+        <w:rPr>
+          <w:rFonts w:hint="eastAsia"/>
+        </w:rPr>
+        <w:t>这让我也体会到了，很多研究提出的方法也不一定复杂，但是结果很好，这也许是</w:t>
+      </w:r>
+      <w:r>
+        <w:rPr>
+          <w:rFonts w:hint="eastAsia"/>
+        </w:rPr>
+        <w:t>做</w:t>
+      </w:r>
+      <w:r>
+        <w:rPr>
+          <w:rFonts w:hint="eastAsia"/>
+        </w:rPr>
+        <w:t>科研的一种魅力吧</w:t>
+      </w:r>
+      <w:r>
+        <w:rPr>
+          <w:rFonts w:hint="eastAsia"/>
+        </w:rPr>
+        <w:t>，简单，</w:t>
+      </w:r>
+      <w:r>
+        <w:rPr>
+          <w:rFonts w:hint="eastAsia"/>
+        </w:rPr>
+        <w:t>但</w:t>
+      </w:r>
+      <w:r>
+        <w:rPr>
+          <w:rFonts w:hint="eastAsia"/>
+        </w:rPr>
+        <w:t>有效</w:t>
+      </w:r>
+      <w:r>
+        <w:rPr>
+          <w:rFonts w:hint="eastAsia"/>
+        </w:rPr>
+        <w:t>。</w:t>
       </w:r>
     </w:p>
     <w:p>
@@ -5237,6 +5813,7 @@
           <w:sz w:val="28"/>
           <w:szCs w:val="28"/>
         </w:rPr>
+        <w:lastRenderedPageBreak/>
         <w:t>参考文献</w:t>
       </w:r>
       <w:r>
@@ -5265,14 +5842,34 @@
         </w:rPr>
       </w:pPr>
       <w:bookmarkStart w:id="0" w:name="_Ref136373224"/>
+      <w:bookmarkStart w:id="1" w:name="_Ref136524817"/>
       <w:r>
         <w:rPr>
           <w:rFonts w:ascii="宋体" w:eastAsia="宋体" w:hAnsi="宋体" w:cs="宋体"/>
           <w:bCs/>
           <w:lang w:eastAsia="zh-CN"/>
         </w:rPr>
-        <w:t>He K, Chen X, Xie S, et al. Masked autoencoders are scalable vision learners[C]//Proceedings of the IEEE/CVF Conference on Computer Vision and Pattern Recognition. 2022: 16000-16009.</w:t>
-      </w:r>
+        <w:t xml:space="preserve">He K, Chen X, </w:t>
+      </w:r>
+      <w:proofErr w:type="spellStart"/>
+      <w:r>
+        <w:rPr>
+          <w:rFonts w:ascii="宋体" w:eastAsia="宋体" w:hAnsi="宋体" w:cs="宋体"/>
+          <w:bCs/>
+          <w:lang w:eastAsia="zh-CN"/>
+        </w:rPr>
+        <w:t>Xie</w:t>
+      </w:r>
+      <w:proofErr w:type="spellEnd"/>
+      <w:r>
+        <w:rPr>
+          <w:rFonts w:ascii="宋体" w:eastAsia="宋体" w:hAnsi="宋体" w:cs="宋体"/>
+          <w:bCs/>
+          <w:lang w:eastAsia="zh-CN"/>
+        </w:rPr>
+        <w:t xml:space="preserve"> S, et al. Masked autoencoders are scalable vision learners[C]//Proceedings of the IEEE/CVF Conference on Computer Vision and Pattern Recognition. 2022: 16000-16009.</w:t>
+      </w:r>
+      <w:bookmarkEnd w:id="1"/>
     </w:p>
     <w:p>
       <w:pPr>
@@ -5289,17 +5886,45 @@
           <w:lang w:eastAsia="zh-CN"/>
         </w:rPr>
       </w:pPr>
-      <w:bookmarkStart w:id="1" w:name="_Ref136374927"/>
+      <w:bookmarkStart w:id="2" w:name="_Ref136374927"/>
+      <w:proofErr w:type="spellStart"/>
       <w:r>
         <w:rPr>
           <w:rFonts w:ascii="宋体" w:eastAsia="宋体" w:hAnsi="宋体" w:cs="宋体"/>
           <w:bCs/>
           <w:lang w:eastAsia="zh-CN"/>
         </w:rPr>
-        <w:t>Dosovitskiy A, Beyer L, Kolesnikov A, et al. An image is worth 16x16 words: Transformers for image recognition at scale[J]. arXiv preprint arXiv:2010.11929, 2020.</w:t>
+        <w:t>Dosovitskiy</w:t>
+      </w:r>
+      <w:proofErr w:type="spellEnd"/>
+      <w:r>
+        <w:rPr>
+          <w:rFonts w:ascii="宋体" w:eastAsia="宋体" w:hAnsi="宋体" w:cs="宋体"/>
+          <w:bCs/>
+          <w:lang w:eastAsia="zh-CN"/>
+        </w:rPr>
+        <w:t xml:space="preserve"> A, Beyer L, Kolesnikov A, et al. An image is worth 16x16 words: Transformers for image recognition at scale[J]. </w:t>
+      </w:r>
+      <w:proofErr w:type="spellStart"/>
+      <w:r>
+        <w:rPr>
+          <w:rFonts w:ascii="宋体" w:eastAsia="宋体" w:hAnsi="宋体" w:cs="宋体"/>
+          <w:bCs/>
+          <w:lang w:eastAsia="zh-CN"/>
+        </w:rPr>
+        <w:t>arXiv</w:t>
+      </w:r>
+      <w:proofErr w:type="spellEnd"/>
+      <w:r>
+        <w:rPr>
+          <w:rFonts w:ascii="宋体" w:eastAsia="宋体" w:hAnsi="宋体" w:cs="宋体"/>
+          <w:bCs/>
+          <w:lang w:eastAsia="zh-CN"/>
+        </w:rPr>
+        <w:t xml:space="preserve"> preprint arXiv:2010.11929, 2020.</w:t>
       </w:r>
       <w:bookmarkEnd w:id="0"/>
-      <w:bookmarkEnd w:id="1"/>
+      <w:bookmarkEnd w:id="2"/>
     </w:p>
     <w:p>
       <w:pPr>
@@ -5311,177 +5936,42 @@
         <w:spacing w:before="156"/>
         <w:outlineLvl w:val="0"/>
         <w:rPr>
-          <w:rFonts w:ascii="宋体" w:eastAsia="宋体" w:hAnsi="宋体" w:cs="宋体"/>
+          <w:rFonts w:ascii="宋体" w:eastAsia="宋体" w:hAnsi="宋体" w:cs="宋体" w:hint="eastAsia"/>
           <w:bCs/>
           <w:lang w:eastAsia="zh-CN"/>
         </w:rPr>
       </w:pPr>
-      <w:bookmarkStart w:id="2" w:name="_Ref136373273"/>
+      <w:bookmarkStart w:id="3" w:name="_Ref136373273"/>
       <w:r>
         <w:rPr>
           <w:rFonts w:ascii="宋体" w:eastAsia="宋体" w:hAnsi="宋体" w:cs="宋体"/>
           <w:bCs/>
           <w:lang w:eastAsia="zh-CN"/>
         </w:rPr>
-        <w:t>Devlin J, Chang M W, Lee K, et al. Bert: Pre-training of deep bidirectional transformers for language understanding[J]. arXiv preprint arXiv:1810.04805, 2018.</w:t>
-      </w:r>
-      <w:bookmarkEnd w:id="2"/>
-    </w:p>
-    <w:p>
-      <w:pPr>
-        <w:spacing w:before="156"/>
-        <w:outlineLvl w:val="0"/>
-        <w:rPr>
-          <w:rFonts w:ascii="宋体" w:eastAsia="宋体" w:hAnsi="宋体" w:cs="宋体"/>
-          <w:bCs/>
-        </w:rPr>
-      </w:pPr>
-    </w:p>
-    <w:p>
-      <w:pPr>
-        <w:spacing w:before="156"/>
-        <w:outlineLvl w:val="0"/>
-        <w:rPr>
-          <w:rFonts w:ascii="宋体" w:eastAsia="宋体" w:hAnsi="宋体" w:cs="宋体"/>
-          <w:bCs/>
-        </w:rPr>
-      </w:pPr>
-    </w:p>
-    <w:p>
-      <w:pPr>
-        <w:spacing w:before="156"/>
-        <w:outlineLvl w:val="0"/>
-        <w:rPr>
-          <w:rFonts w:ascii="宋体" w:eastAsia="宋体" w:hAnsi="宋体" w:cs="宋体"/>
-          <w:bCs/>
-        </w:rPr>
-      </w:pPr>
-    </w:p>
-    <w:p>
-      <w:pPr>
-        <w:spacing w:before="156"/>
-        <w:outlineLvl w:val="0"/>
-        <w:rPr>
-          <w:rFonts w:ascii="宋体" w:eastAsia="宋体" w:hAnsi="宋体" w:cs="宋体"/>
-        </w:rPr>
-      </w:pPr>
-      <w:r>
-        <w:rPr>
-          <w:rFonts w:ascii="宋体" w:eastAsia="宋体" w:hAnsi="宋体" w:cs="宋体" w:hint="eastAsia"/>
-        </w:rPr>
-        <w:t>正文小标题采用四号宋体，正文部分采用宋体小四号，</w:t>
-      </w:r>
-      <w:proofErr w:type="gramStart"/>
-      <w:r>
-        <w:rPr>
-          <w:rFonts w:ascii="宋体" w:eastAsia="宋体" w:hAnsi="宋体" w:cs="宋体" w:hint="eastAsia"/>
-        </w:rPr>
-        <w:t>段前</w:t>
-      </w:r>
-      <w:proofErr w:type="gramEnd"/>
-      <w:r>
-        <w:rPr>
-          <w:rFonts w:ascii="宋体" w:eastAsia="宋体" w:hAnsi="宋体" w:cs="宋体" w:hint="eastAsia"/>
-        </w:rPr>
-        <w:t>0</w:t>
-      </w:r>
-      <w:r>
-        <w:rPr>
-          <w:rFonts w:ascii="宋体" w:eastAsia="宋体" w:hAnsi="宋体" w:cs="宋体"/>
-        </w:rPr>
-        <w:t>.5</w:t>
-      </w:r>
-      <w:r>
-        <w:rPr>
-          <w:rFonts w:ascii="宋体" w:eastAsia="宋体" w:hAnsi="宋体" w:cs="宋体" w:hint="eastAsia"/>
-        </w:rPr>
-        <w:t>行，行间距2</w:t>
-      </w:r>
-      <w:r>
-        <w:rPr>
-          <w:rFonts w:ascii="宋体" w:eastAsia="宋体" w:hAnsi="宋体" w:cs="宋体"/>
-        </w:rPr>
-        <w:t>0</w:t>
-      </w:r>
-      <w:r>
-        <w:rPr>
-          <w:rFonts w:ascii="宋体" w:eastAsia="宋体" w:hAnsi="宋体" w:cs="宋体" w:hint="eastAsia"/>
-        </w:rPr>
-        <w:lastRenderedPageBreak/>
-        <w:t>磅，主要内容</w:t>
-      </w:r>
-      <w:proofErr w:type="gramStart"/>
-      <w:r>
-        <w:rPr>
-          <w:rFonts w:ascii="宋体" w:eastAsia="宋体" w:hAnsi="宋体" w:cs="宋体" w:hint="eastAsia"/>
-        </w:rPr>
-        <w:t>需包括</w:t>
-      </w:r>
-      <w:proofErr w:type="gramEnd"/>
-      <w:r>
-        <w:rPr>
-          <w:rFonts w:ascii="宋体" w:eastAsia="宋体" w:hAnsi="宋体" w:cs="宋体" w:hint="eastAsia"/>
-        </w:rPr>
-        <w:t>选读论文简介，选读原因，阅读方法，论文</w:t>
-      </w:r>
-      <w:r>
-        <w:rPr>
-          <w:rFonts w:ascii="宋体" w:eastAsia="宋体" w:hAnsi="宋体" w:cs="宋体" w:hint="eastAsia"/>
-        </w:rPr>
-        <w:t>背景，</w:t>
-      </w:r>
-      <w:r>
-        <w:rPr>
-          <w:rFonts w:ascii="宋体" w:eastAsia="宋体" w:hAnsi="宋体" w:cs="宋体" w:hint="eastAsia"/>
-        </w:rPr>
-        <w:t>论文所用</w:t>
-      </w:r>
-      <w:r>
-        <w:rPr>
-          <w:rFonts w:ascii="宋体" w:eastAsia="宋体" w:hAnsi="宋体" w:cs="宋体" w:hint="eastAsia"/>
-        </w:rPr>
-        <w:t>方法（需分析采用该方法的原因），</w:t>
-      </w:r>
-      <w:r>
-        <w:rPr>
-          <w:rFonts w:ascii="宋体" w:eastAsia="宋体" w:hAnsi="宋体" w:cs="宋体" w:hint="eastAsia"/>
-        </w:rPr>
-        <w:t>论文</w:t>
-      </w:r>
-      <w:r>
-        <w:rPr>
-          <w:rFonts w:ascii="宋体" w:eastAsia="宋体" w:hAnsi="宋体" w:cs="宋体" w:hint="eastAsia"/>
-        </w:rPr>
-        <w:t>实验</w:t>
-      </w:r>
-      <w:r>
-        <w:rPr>
-          <w:rFonts w:ascii="宋体" w:eastAsia="宋体" w:hAnsi="宋体" w:cs="宋体" w:hint="eastAsia"/>
-        </w:rPr>
-        <w:t>结果</w:t>
-      </w:r>
-      <w:r>
-        <w:rPr>
-          <w:rFonts w:ascii="宋体" w:eastAsia="宋体" w:hAnsi="宋体" w:cs="宋体" w:hint="eastAsia"/>
-        </w:rPr>
-        <w:t>，总结与个人感悟</w:t>
-      </w:r>
-    </w:p>
-    <w:p>
-      <w:pPr>
-        <w:spacing w:before="156"/>
-        <w:outlineLvl w:val="0"/>
-        <w:rPr>
-          <w:rFonts w:ascii="宋体" w:eastAsia="宋体" w:hAnsi="宋体" w:cs="宋体"/>
-          <w:b/>
-          <w:color w:val="FF0000"/>
-          <w:sz w:val="28"/>
-          <w:szCs w:val="28"/>
-        </w:rPr>
-      </w:pPr>
+        <w:t xml:space="preserve">Devlin J, Chang M W, Lee K, et al. Bert: Pre-training of deep bidirectional transformers for language understanding[J]. </w:t>
+      </w:r>
+      <w:proofErr w:type="spellStart"/>
+      <w:r>
+        <w:rPr>
+          <w:rFonts w:ascii="宋体" w:eastAsia="宋体" w:hAnsi="宋体" w:cs="宋体"/>
+          <w:bCs/>
+          <w:lang w:eastAsia="zh-CN"/>
+        </w:rPr>
+        <w:t>arXiv</w:t>
+      </w:r>
+      <w:proofErr w:type="spellEnd"/>
+      <w:r>
+        <w:rPr>
+          <w:rFonts w:ascii="宋体" w:eastAsia="宋体" w:hAnsi="宋体" w:cs="宋体"/>
+          <w:bCs/>
+          <w:lang w:eastAsia="zh-CN"/>
+        </w:rPr>
+        <w:t xml:space="preserve"> preprint arXiv:1810.04805, 2018.</w:t>
+      </w:r>
+      <w:bookmarkEnd w:id="3"/>
     </w:p>
     <w:sectPr>
-      <w:footerReference w:type="default" r:id="rId20"/>
+      <w:footerReference w:type="default" r:id="rId21"/>
       <w:pgSz w:w="11906" w:h="16838"/>
       <w:pgMar w:top="1440" w:right="1800" w:bottom="1440" w:left="1800" w:header="851" w:footer="992" w:gutter="0"/>
       <w:pgNumType w:start="1"/>
@@ -5531,7 +6021,7 @@
       <mc:AlternateContent>
         <mc:Choice Requires="wps">
           <w:drawing>
-            <wp:anchor distT="0" distB="0" distL="114300" distR="114300" simplePos="0" relativeHeight="251660288" behindDoc="0" locked="0" layoutInCell="1" allowOverlap="1">
+            <wp:anchor distT="0" distB="0" distL="114300" distR="114300" simplePos="0" relativeHeight="251660288" behindDoc="0" locked="0" layoutInCell="1" allowOverlap="1" wp14:anchorId="10EF6ECA" wp14:editId="4C7A088F">
               <wp:simplePos x="0" y="0"/>
               <wp:positionH relativeFrom="margin">
                 <wp:align>center</wp:align>
@@ -5614,7 +6104,7 @@
         </mc:Choice>
         <mc:Fallback>
           <w:pict>
-            <v:shapetype id="_x0000_t202" coordsize="21600,21600" o:spt="202" path="m,l,21600r21600,l21600,xe">
+            <v:shapetype w14:anchorId="10EF6ECA" id="_x0000_t202" coordsize="21600,21600" o:spt="202" path="m,l,21600r21600,l21600,xe">
               <v:stroke joinstyle="miter"/>
               <v:path gradientshapeok="t" o:connecttype="rect"/>
             </v:shapetype>
@@ -6565,10 +7055,6 @@
 </file>
 
 <file path=customXml/item1.xml><?xml version="1.0" encoding="utf-8"?>
-<b:Sources xmlns:b="http://schemas.openxmlformats.org/officeDocument/2006/bibliography" xmlns="http://schemas.openxmlformats.org/officeDocument/2006/bibliography" SelectedStyle="\APASixthEditionOfficeOnline.xsl" StyleName="APA" Version="6"/>
-</file>
-
-<file path=customXml/item2.xml><?xml version="1.0" encoding="utf-8"?>
 <s:customData xmlns="http://www.wps.cn/officeDocument/2013/wpsCustomData" xmlns:s="http://www.wps.cn/officeDocument/2013/wpsCustomData">
   <customSectProps>
     <customSectPr/>
@@ -6580,18 +7066,22 @@
 </s:customData>
 </file>
 
+<file path=customXml/item2.xml><?xml version="1.0" encoding="utf-8"?>
+<b:Sources xmlns:b="http://schemas.openxmlformats.org/officeDocument/2006/bibliography" xmlns="http://schemas.openxmlformats.org/officeDocument/2006/bibliography" SelectedStyle="\APASixthEditionOfficeOnline.xsl" StyleName="APA" Version="6"/>
+</file>
+
 <file path=customXml/itemProps1.xml><?xml version="1.0" encoding="utf-8"?>
+<ds:datastoreItem xmlns:ds="http://schemas.openxmlformats.org/officeDocument/2006/customXml" ds:itemID="{B1977F7D-205B-4081-913C-38D41E755F92}">
+  <ds:schemaRefs>
+    <ds:schemaRef ds:uri="http://www.wps.cn/officeDocument/2013/wpsCustomData"/>
+  </ds:schemaRefs>
+</ds:datastoreItem>
+</file>
+
+<file path=customXml/itemProps2.xml><?xml version="1.0" encoding="utf-8"?>
 <ds:datastoreItem xmlns:ds="http://schemas.openxmlformats.org/officeDocument/2006/customXml" ds:itemID="{8E66245A-5688-42B5-A19D-9F7B623A7E60}">
   <ds:schemaRefs>
     <ds:schemaRef ds:uri="http://schemas.openxmlformats.org/officeDocument/2006/bibliography"/>
   </ds:schemaRefs>
 </ds:datastoreItem>
-</file>
-
-<file path=customXml/itemProps2.xml><?xml version="1.0" encoding="utf-8"?>
-<ds:datastoreItem xmlns:ds="http://schemas.openxmlformats.org/officeDocument/2006/customXml" ds:itemID="{B1977F7D-205B-4081-913C-38D41E755F92}">
-  <ds:schemaRefs>
-    <ds:schemaRef ds:uri="http://www.wps.cn/officeDocument/2013/wpsCustomData"/>
-  </ds:schemaRefs>
-</ds:datastoreItem>
 </file>
</xml_diff>